<commit_message>
Updating document, EAP project and adding images
</commit_message>
<xml_diff>
--- a/JFSQL-documentation/Document/BP_ZsoltKiss.docx
+++ b/JFSQL-documentation/Document/BP_ZsoltKiss.docx
@@ -15622,23 +15622,33 @@
       </w:pPr>
       <w:bookmarkStart w:id="39" w:name="_Toc130158464"/>
       <w:r>
+        <w:lastRenderedPageBreak/>
+        <w:t>Hierarchia príkazov</w:t>
+      </w:r>
+      <w:bookmarkEnd w:id="39"/>
+    </w:p>
+    <w:p>
+      <w:pPr>
+        <w:spacing w:after="160" w:line="360" w:lineRule="auto"/>
+        <w:ind w:firstLine="576"/>
+      </w:pPr>
+      <w:r>
         <w:rPr>
           <w:noProof/>
         </w:rPr>
-        <w:lastRenderedPageBreak/>
         <w:drawing>
-          <wp:anchor distT="0" distB="0" distL="114300" distR="114300" simplePos="0" relativeHeight="251844608" behindDoc="0" locked="0" layoutInCell="1" allowOverlap="1" wp14:anchorId="077E5CA9" wp14:editId="2A14CAE1">
+          <wp:anchor distT="0" distB="0" distL="114300" distR="114300" simplePos="0" relativeHeight="251868160" behindDoc="0" locked="0" layoutInCell="1" allowOverlap="1" wp14:anchorId="21A777EA" wp14:editId="25B64DA6">
             <wp:simplePos x="0" y="0"/>
             <wp:positionH relativeFrom="margin">
-              <wp:align>left</wp:align>
+              <wp:align>right</wp:align>
             </wp:positionH>
             <wp:positionV relativeFrom="paragraph">
-              <wp:posOffset>342900</wp:posOffset>
+              <wp:posOffset>1280555</wp:posOffset>
             </wp:positionV>
-            <wp:extent cx="5349875" cy="6026150"/>
-            <wp:effectExtent l="0" t="0" r="3175" b="0"/>
+            <wp:extent cx="5486400" cy="4572000"/>
+            <wp:effectExtent l="0" t="0" r="0" b="0"/>
             <wp:wrapTopAndBottom/>
-            <wp:docPr id="4" name="Obrázok 4" descr="Obrázok, na ktorom je diagram&#10;&#10;Automaticky generovaný popis"/>
+            <wp:docPr id="13" name="Obrázok 13" descr="Obrázok, na ktorom je diagram&#10;&#10;Automaticky generovaný popis"/>
             <wp:cNvGraphicFramePr>
               <a:graphicFrameLocks xmlns:a="http://schemas.openxmlformats.org/drawingml/2006/main" noChangeAspect="1"/>
             </wp:cNvGraphicFramePr>
@@ -15646,11 +15656,11 @@
               <a:graphicData uri="http://schemas.openxmlformats.org/drawingml/2006/picture">
                 <pic:pic xmlns:pic="http://schemas.openxmlformats.org/drawingml/2006/picture">
                   <pic:nvPicPr>
-                    <pic:cNvPr id="4" name="Obrázok 4" descr="Obrázok, na ktorom je diagram&#10;&#10;Automaticky generovaný popis"/>
+                    <pic:cNvPr id="13" name="Obrázok 13" descr="Obrázok, na ktorom je diagram&#10;&#10;Automaticky generovaný popis"/>
                     <pic:cNvPicPr/>
                   </pic:nvPicPr>
                   <pic:blipFill>
-                    <a:blip r:embed="rId19" cstate="print">
+                    <a:blip r:embed="rId19">
                       <a:extLst>
                         <a:ext uri="{28A0092B-C50C-407E-A947-70E740481C1C}">
                           <a14:useLocalDpi xmlns:a14="http://schemas.microsoft.com/office/drawing/2010/main" val="0"/>
@@ -15664,7 +15674,7 @@
                   <pic:spPr>
                     <a:xfrm>
                       <a:off x="0" y="0"/>
-                      <a:ext cx="5349875" cy="6026150"/>
+                      <a:ext cx="5486400" cy="4572000"/>
                     </a:xfrm>
                     <a:prstGeom prst="rect">
                       <a:avLst/>
@@ -15673,55 +15683,47 @@
                 </pic:pic>
               </a:graphicData>
             </a:graphic>
-            <wp14:sizeRelH relativeFrom="margin">
-              <wp14:pctWidth>0</wp14:pctWidth>
-            </wp14:sizeRelH>
-            <wp14:sizeRelV relativeFrom="margin">
-              <wp14:pctHeight>0</wp14:pctHeight>
-            </wp14:sizeRelV>
           </wp:anchor>
         </w:drawing>
       </w:r>
       <w:r>
-        <w:t>Hierarchia príkazov</w:t>
-      </w:r>
-      <w:bookmarkEnd w:id="39"/>
+        <w:t>Každý typ príkazu implementuje vlastné rozhranie Wrapper. Rozhrania Wrapper rozširujú rozhrani</w:t>
+      </w:r>
+      <w:r>
+        <w:t>e</w:t>
+      </w:r>
+      <w:r>
+        <w:t xml:space="preserve"> BaseStatement a ďalšie rozhrania, ktoré sa môžu vyskytovať alebo sa vysk</w:t>
+      </w:r>
+      <w:r>
+        <w:t>y</w:t>
+      </w:r>
+      <w:r>
+        <w:t xml:space="preserve">tujú v danom príkaze. Rozhranie BaseStatement je spoločné rozhranie pre všetky typy príkazov a jeho metóda </w:t>
+      </w:r>
+      <w:r>
+        <w:rPr>
+          <w:i/>
+          <w:iCs/>
+        </w:rPr>
+        <w:t>getTypeOfStatement()</w:t>
+      </w:r>
+      <w:r>
+        <w:t xml:space="preserve"> slúži na určenie presného typu príkazu.</w:t>
+      </w:r>
+    </w:p>
+    <w:p>
+      <w:pPr>
+        <w:spacing w:after="160" w:line="360" w:lineRule="auto"/>
+      </w:pPr>
     </w:p>
     <w:p>
       <w:pPr>
         <w:spacing w:after="160" w:line="360" w:lineRule="auto"/>
         <w:ind w:firstLine="576"/>
       </w:pPr>
-    </w:p>
-    <w:p>
-      <w:pPr>
-        <w:spacing w:after="160" w:line="360" w:lineRule="auto"/>
-        <w:ind w:firstLine="576"/>
-      </w:pPr>
-      <w:r>
-        <w:t>Každý typ príkazu implementuje vlastné rozhranie Wrapper. Rozhrania Wrapper rozširujú rozhrani</w:t>
-      </w:r>
-      <w:r>
-        <w:t>e</w:t>
-      </w:r>
-      <w:r>
-        <w:t xml:space="preserve"> BaseStatement a ďalšie rozhrania, ktoré sa môžu vyskytovať alebo sa vysk</w:t>
-      </w:r>
-      <w:r>
-        <w:t>y</w:t>
-      </w:r>
-      <w:r>
-        <w:t xml:space="preserve">tujú v danom príkaze. Rozhranie BaseStatement je spoločné rozhranie pre všetky typy príkazov a jeho metóda </w:t>
-      </w:r>
-      <w:r>
-        <w:rPr>
-          <w:i/>
-          <w:iCs/>
-        </w:rPr>
-        <w:t>getTypeOfStatement()</w:t>
-      </w:r>
-      <w:r>
-        <w:t xml:space="preserve"> slúži na určenie presného typu príkazu.</w:t>
+      <w:r>
+        <w:t>V uvedenom príklade si môžeme všimnúť, že trieda SelectStatement implementuje okrem rozhrania BaseStatement aj rozhrania StatementWithWhere, StatementWithColumns, StatementWithTableName. Tieto rozhrania nám umožňujú obmedziť duplicity v kóde a rozhrania môžeme použiť aj v signatúrach metód, napríklad pri sémantickej validácii.</w:t>
       </w:r>
     </w:p>
     <w:p>
@@ -19196,13 +19198,13 @@
         <w:ind w:firstLine="432"/>
       </w:pPr>
       <w:r>
-        <w:t>Na transakcie sa budeme používať JGit, čo je open-source implementácia systému Git napísaná v jazyku Java. JGit nevyžaduje, aby bolo</w:t>
-      </w:r>
-      <w:r>
-        <w:t xml:space="preserve"> </w:t>
-      </w:r>
-      <w:r>
-        <w:t>Git nainštalované lokálne na zariadení, kde sa bude používať náš ovládač.</w:t>
+        <w:t xml:space="preserve">Na transakcie sa budeme používať JGit, čo je </w:t>
+      </w:r>
+      <w:r>
+        <w:t xml:space="preserve">implementácia Gitu založená na jazyku Java, ktorá ponúka podobné funkcie ako Git. </w:t>
+      </w:r>
+      <w:r>
+        <w:t>JGit nevyžaduje, aby bolo Git nainštalované lokálne na zariadení, kde sa bude používať náš ovládač.</w:t>
       </w:r>
     </w:p>
     <w:p>
@@ -19211,16 +19213,7 @@
         <w:ind w:firstLine="432"/>
       </w:pPr>
       <w:r>
-        <w:t xml:space="preserve">Jednou z kľúčových funkcií systému Git je podpora atomických </w:t>
-      </w:r>
-      <w:r>
-        <w:t>commitov</w:t>
-      </w:r>
-      <w:r>
-        <w:t>, čo znamená, že zmeny v úložisku sa stávajú trvalými až po ich commitovaní</w:t>
-      </w:r>
-      <w:r>
-        <w:t>.</w:t>
+        <w:t xml:space="preserve"> JGit však ukladá údaje do pamäte a nie do súborového systému. Zmeny vykonané pomocou systému JGit sa nezapisujú okamžite na disk, ale sú uchovávané v úložisku objektových súborov, kým ich nie je možné odovzdať na disk ako súčasť transakcie.</w:t>
       </w:r>
     </w:p>
     <w:p>
@@ -19229,22 +19222,44 @@
         <w:ind w:firstLine="432"/>
       </w:pPr>
       <w:r>
+        <w:t>Hoci uchovávanie zmien v pamäti môže poskytnúť väčšiu flexibilitu a možnosť experimentovať so zmenami pred ich odovzdaním, tento prístup má aj niektoré nevýhody. Jednou z hlavných nevýhod je, že ak dôjde k pádu systému alebo strate napájania pred odovzdaním zmien na disk, zmeny sa stratia. To môže byť problematické najmä vtedy, ak sú zmeny významné a nedajú sa jednoducho obnoviť. Okrem toho uchovávanie veľkých zmien v pamäti môže spotrebovať značné množstvo systémových zdrojov, čo môže mať vplyv na výkon.</w:t>
+      </w:r>
+    </w:p>
+    <w:p>
+      <w:pPr>
+        <w:spacing w:line="360" w:lineRule="auto"/>
+        <w:ind w:firstLine="432"/>
+      </w:pPr>
+      <w:r>
+        <w:t>Vzhľadom na tieto fakty sme sa rozhodli ponúknuť možnosť používať JGit na verzovanie a údržbu databázy. Na dosiahnutie tohto cieľa zavedieme dve rozhrania, TransactionManager a DatabaseManager, ktoré budú mať vzájomne závislé implementačné triedy. Triedy, ktoré využívajú JGit, sa budú nazývať JGitTransactionManagerImpl a JGitDatabaseManagerImpl, zatiaľ čo triedy, ktoré JGit nevyužívajú, sa budú nazývať NotVersioningTransactionManagerImpl, respektíve NotVersioningDatabaseManagerImpl. V prípade, že sa vyberú posledné triedy, metóda rollback() nebude funkčná a databáza sa v prípade poškodenia údajov nevráti do predchádzajúceho stavu. Napriek tomu sa použitím týchto tried výrazne skráti čas operácie zápisu.</w:t>
+      </w:r>
+      <w:r>
+        <w:br/>
+      </w:r>
+    </w:p>
+    <w:p>
+      <w:pPr>
+        <w:spacing w:line="360" w:lineRule="auto"/>
+        <w:ind w:firstLine="432"/>
+      </w:pPr>
+      <w:r>
         <w:rPr>
           <w:noProof/>
         </w:rPr>
+        <w:lastRenderedPageBreak/>
         <w:drawing>
-          <wp:anchor distT="0" distB="0" distL="114300" distR="114300" simplePos="0" relativeHeight="251841536" behindDoc="0" locked="0" layoutInCell="1" allowOverlap="1" wp14:anchorId="5A076600" wp14:editId="11D2BD3B">
+          <wp:anchor distT="0" distB="0" distL="114300" distR="114300" simplePos="0" relativeHeight="251867136" behindDoc="0" locked="0" layoutInCell="1" allowOverlap="1" wp14:anchorId="513DB503" wp14:editId="57C02031">
             <wp:simplePos x="0" y="0"/>
             <wp:positionH relativeFrom="margin">
               <wp:align>center</wp:align>
             </wp:positionH>
             <wp:positionV relativeFrom="paragraph">
-              <wp:posOffset>1154430</wp:posOffset>
+              <wp:posOffset>0</wp:posOffset>
             </wp:positionV>
-            <wp:extent cx="4396740" cy="4248150"/>
-            <wp:effectExtent l="0" t="0" r="3810" b="0"/>
+            <wp:extent cx="4772025" cy="6867525"/>
+            <wp:effectExtent l="0" t="0" r="9525" b="9525"/>
             <wp:wrapTopAndBottom/>
-            <wp:docPr id="29" name="Obrázok 29"/>
+            <wp:docPr id="3" name="Obrázok 3" descr="Obrázok, na ktorom je diagram&#10;&#10;Automaticky generovaný popis"/>
             <wp:cNvGraphicFramePr>
               <a:graphicFrameLocks xmlns:a="http://schemas.openxmlformats.org/drawingml/2006/main" noChangeAspect="1"/>
             </wp:cNvGraphicFramePr>
@@ -19252,7 +19267,7 @@
               <a:graphicData uri="http://schemas.openxmlformats.org/drawingml/2006/picture">
                 <pic:pic xmlns:pic="http://schemas.openxmlformats.org/drawingml/2006/picture">
                   <pic:nvPicPr>
-                    <pic:cNvPr id="29" name="Obrázok 29"/>
+                    <pic:cNvPr id="3" name="Obrázok 3" descr="Obrázok, na ktorom je diagram&#10;&#10;Automaticky generovaný popis"/>
                     <pic:cNvPicPr/>
                   </pic:nvPicPr>
                   <pic:blipFill>
@@ -19270,7 +19285,7 @@
                   <pic:spPr>
                     <a:xfrm>
                       <a:off x="0" y="0"/>
-                      <a:ext cx="4396740" cy="4248150"/>
+                      <a:ext cx="4772025" cy="6867525"/>
                     </a:xfrm>
                     <a:prstGeom prst="rect">
                       <a:avLst/>
@@ -19289,39 +19304,7 @@
         </w:drawing>
       </w:r>
       <w:r>
-        <w:t xml:space="preserve">JGit umožňuje vytvárať a </w:t>
-      </w:r>
-      <w:r>
-        <w:t>commitovať</w:t>
-      </w:r>
-      <w:r>
-        <w:t xml:space="preserve"> zmeny do úložiska, ale namiesto natívneho súborového systému ukladá údaje do pamäte. Zmeny vykonané pomocou JGit sa nezapisujú na disk okamžite, ale ukladajú sa do súborového úložiska objektov a odovzdávajú sa na disk ako súčasť transakcie. </w:t>
-      </w:r>
-    </w:p>
-    <w:p>
-      <w:pPr>
-        <w:spacing w:line="360" w:lineRule="auto"/>
-        <w:ind w:firstLine="432"/>
-      </w:pPr>
-    </w:p>
-    <w:p>
-      <w:pPr>
-        <w:spacing w:line="360" w:lineRule="auto"/>
-        <w:ind w:firstLine="432"/>
-      </w:pPr>
-      <w:r>
-        <w:lastRenderedPageBreak/>
-        <w:t xml:space="preserve">Uvedený spôsob riešenia transakcií je implementovaný triedou JGitTransactionManagerImpl. Druhá trieda implementujúca rozhranie TransactionManager nepoužíva JGit pre transakcie, ale keď je táto trieda vybraná v ovládači, metóda </w:t>
-      </w:r>
-      <w:r>
-        <w:rPr>
-          <w:i/>
-          <w:iCs/>
-        </w:rPr>
-        <w:t>rollback()</w:t>
-      </w:r>
-      <w:r>
-        <w:t xml:space="preserve"> nebude použiteľná. Hoci neexistuje mechanizmus na návrat databázy do predchádzajúceho (bezpečného) stavu, ak je operácia zápisu neúspešná a dôjde napríklad k poškodeniu údajov, čas potrebný na dokončenie každej operácie zápisu sa pri použití tejto triedy výrazne skráti.</w:t>
+        <w:br/>
       </w:r>
     </w:p>
     <w:p>
@@ -19477,7 +19460,7 @@
       </w:pPr>
       <w:r>
         <w:tab/>
-        <w:t xml:space="preserve">Ovládač ponúka celý rad konfigurovateľných možností, ktoré možno prispôsobiť konkrétnym požiadavkám. V predvolenom nastavení je ovládač nakonfigurovaný tak, aby používal formát XML na ukladanie a prístup k súborom, ukladal príkazy SQL do vyrovnávacej pamäte, overoval súbory tabuliek podľa schém a využíval JGit ako správcu transakcií. </w:t>
+        <w:t xml:space="preserve">Ovládač ponúka celý rad konfigurovateľných možností, ktoré možno prispôsobiť konkrétnym požiadavkám. </w:t>
       </w:r>
     </w:p>
     <w:p>
@@ -19505,6 +19488,66 @@
       </w:pPr>
       <w:r>
         <w:tab/>
+      </w:r>
+      <w:r>
+        <w:t xml:space="preserve">Trieda DriverManager rozhrania JDBC API poskytuje niekoľko metód na pripojenie k databázam vrátane metódy, ktorá umožňuje pri pripojení k zdroju údajov vložiť objekt Property. Táto metóda volá metódu connect(), ktorá je implementovaná v našom programe, v rámci rozhrania Driver. Ak je objekt Property prítomný, náš ovládač ho potom spracuje a extrahuje z neho páry kľúč-hodnota. Ak je parsovanie úspešné, pomocou Factory pattern sú vytvorené rôzne triedy na základe vstupu. Ak objekt Property nebol prítomný alebo ho nebolo možné spracovať, použijeme vopred definované predvolené hodnoty. </w:t>
+      </w:r>
+    </w:p>
+    <w:p>
+      <w:pPr>
+        <w:shd w:val="clear" w:color="auto" w:fill="FFFFFF"/>
+        <w:tabs>
+          <w:tab w:val="left" w:pos="916"/>
+          <w:tab w:val="left" w:pos="1832"/>
+          <w:tab w:val="left" w:pos="2748"/>
+          <w:tab w:val="left" w:pos="3664"/>
+          <w:tab w:val="left" w:pos="4580"/>
+          <w:tab w:val="left" w:pos="5496"/>
+          <w:tab w:val="left" w:pos="6412"/>
+          <w:tab w:val="left" w:pos="7328"/>
+          <w:tab w:val="left" w:pos="8244"/>
+          <w:tab w:val="left" w:pos="9160"/>
+          <w:tab w:val="left" w:pos="10076"/>
+          <w:tab w:val="left" w:pos="10992"/>
+          <w:tab w:val="left" w:pos="11908"/>
+          <w:tab w:val="left" w:pos="12824"/>
+          <w:tab w:val="left" w:pos="13740"/>
+          <w:tab w:val="left" w:pos="14656"/>
+        </w:tabs>
+        <w:spacing w:line="360" w:lineRule="auto"/>
+      </w:pPr>
+      <w:r>
+        <w:tab/>
+        <w:t xml:space="preserve">V predvolenom nastavení je ovládač nakonfigurovaný tak, aby používal formát XML na ukladanie a prístup k súborom, ukladal príkazy SQL do vyrovnávacej pamäte, overoval súbory tabuliek podľa schém a využíval JGit ako správcu transakcií. </w:t>
+      </w:r>
+    </w:p>
+    <w:p>
+      <w:pPr>
+        <w:shd w:val="clear" w:color="auto" w:fill="FFFFFF"/>
+        <w:tabs>
+          <w:tab w:val="left" w:pos="916"/>
+          <w:tab w:val="left" w:pos="1832"/>
+          <w:tab w:val="left" w:pos="2748"/>
+          <w:tab w:val="left" w:pos="3664"/>
+          <w:tab w:val="left" w:pos="4580"/>
+          <w:tab w:val="left" w:pos="5496"/>
+          <w:tab w:val="left" w:pos="6412"/>
+          <w:tab w:val="left" w:pos="7328"/>
+          <w:tab w:val="left" w:pos="8244"/>
+          <w:tab w:val="left" w:pos="9160"/>
+          <w:tab w:val="left" w:pos="10076"/>
+          <w:tab w:val="left" w:pos="10992"/>
+          <w:tab w:val="left" w:pos="11908"/>
+          <w:tab w:val="left" w:pos="12824"/>
+          <w:tab w:val="left" w:pos="13740"/>
+          <w:tab w:val="left" w:pos="14656"/>
+        </w:tabs>
+        <w:spacing w:line="360" w:lineRule="auto"/>
+      </w:pPr>
+      <w:r>
+        <w:tab/>
+      </w:r>
+      <w:r>
         <w:t>Ak chceme zmeniť predvolenú konfiguráciu, môžeme pri pripájaní k databáze odovzdať súbor vlastností jazyka Java. Napríklad môžeme nastaviť vlastnosť "persistence" na "json", aby sme sa prepli na formát JSON. Medzi ďalšie konfigurovateľné možnosti patrí ukladanie príkazov do vyrovnávacej pamäte, overovanie schémy a verziovanie transakcií. Na ilustráciu je v nasledujúcom kóde znázornené, ako zmeniť formát perzistencie na JSON:</w:t>
       </w:r>
     </w:p>
@@ -19534,8 +19577,8 @@
         <w:rPr>
           <w:rFonts w:ascii="Courier New" w:eastAsia="Times New Roman" w:hAnsi="Courier New" w:cs="Courier New"/>
           <w:color w:val="080808"/>
-          <w:sz w:val="20"/>
-          <w:szCs w:val="20"/>
+          <w:sz w:val="18"/>
+          <w:szCs w:val="18"/>
           <w:lang w:eastAsia="sk-SK"/>
         </w:rPr>
       </w:pPr>
@@ -19546,8 +19589,8 @@
         <w:rPr>
           <w:rFonts w:ascii="Courier New" w:eastAsia="Times New Roman" w:hAnsi="Courier New" w:cs="Courier New"/>
           <w:color w:val="0033B3"/>
-          <w:sz w:val="20"/>
-          <w:szCs w:val="20"/>
+          <w:sz w:val="18"/>
+          <w:szCs w:val="18"/>
           <w:lang w:eastAsia="sk-SK"/>
         </w:rPr>
         <w:t xml:space="preserve">final </w:t>
@@ -19556,8 +19599,8 @@
         <w:rPr>
           <w:rFonts w:ascii="Courier New" w:eastAsia="Times New Roman" w:hAnsi="Courier New" w:cs="Courier New"/>
           <w:color w:val="000000"/>
-          <w:sz w:val="20"/>
-          <w:szCs w:val="20"/>
+          <w:sz w:val="18"/>
+          <w:szCs w:val="18"/>
           <w:lang w:eastAsia="sk-SK"/>
         </w:rPr>
         <w:t xml:space="preserve">Properties properties </w:t>
@@ -19566,8 +19609,8 @@
         <w:rPr>
           <w:rFonts w:ascii="Courier New" w:eastAsia="Times New Roman" w:hAnsi="Courier New" w:cs="Courier New"/>
           <w:color w:val="080808"/>
-          <w:sz w:val="20"/>
-          <w:szCs w:val="20"/>
+          <w:sz w:val="18"/>
+          <w:szCs w:val="18"/>
           <w:lang w:eastAsia="sk-SK"/>
         </w:rPr>
         <w:t xml:space="preserve">= </w:t>
@@ -19576,8 +19619,8 @@
         <w:rPr>
           <w:rFonts w:ascii="Courier New" w:eastAsia="Times New Roman" w:hAnsi="Courier New" w:cs="Courier New"/>
           <w:color w:val="0033B3"/>
-          <w:sz w:val="20"/>
-          <w:szCs w:val="20"/>
+          <w:sz w:val="18"/>
+          <w:szCs w:val="18"/>
           <w:lang w:eastAsia="sk-SK"/>
         </w:rPr>
         <w:t xml:space="preserve">new </w:t>
@@ -19586,8 +19629,8 @@
         <w:rPr>
           <w:rFonts w:ascii="Courier New" w:eastAsia="Times New Roman" w:hAnsi="Courier New" w:cs="Courier New"/>
           <w:color w:val="080808"/>
-          <w:sz w:val="20"/>
-          <w:szCs w:val="20"/>
+          <w:sz w:val="18"/>
+          <w:szCs w:val="18"/>
           <w:lang w:eastAsia="sk-SK"/>
         </w:rPr>
         <w:t>Properties();</w:t>
@@ -19596,8 +19639,8 @@
         <w:rPr>
           <w:rFonts w:ascii="Courier New" w:eastAsia="Times New Roman" w:hAnsi="Courier New" w:cs="Courier New"/>
           <w:color w:val="080808"/>
-          <w:sz w:val="20"/>
-          <w:szCs w:val="20"/>
+          <w:sz w:val="18"/>
+          <w:szCs w:val="18"/>
           <w:lang w:eastAsia="sk-SK"/>
         </w:rPr>
         <w:br/>
@@ -19606,8 +19649,8 @@
         <w:rPr>
           <w:rFonts w:ascii="Courier New" w:eastAsia="Times New Roman" w:hAnsi="Courier New" w:cs="Courier New"/>
           <w:color w:val="000000"/>
-          <w:sz w:val="20"/>
-          <w:szCs w:val="20"/>
+          <w:sz w:val="18"/>
+          <w:szCs w:val="18"/>
           <w:lang w:eastAsia="sk-SK"/>
         </w:rPr>
         <w:t>properties</w:t>
@@ -19616,8 +19659,8 @@
         <w:rPr>
           <w:rFonts w:ascii="Courier New" w:eastAsia="Times New Roman" w:hAnsi="Courier New" w:cs="Courier New"/>
           <w:color w:val="080808"/>
-          <w:sz w:val="20"/>
-          <w:szCs w:val="20"/>
+          <w:sz w:val="18"/>
+          <w:szCs w:val="18"/>
           <w:lang w:eastAsia="sk-SK"/>
         </w:rPr>
         <w:t>.setProperty(</w:t>
@@ -19626,8 +19669,8 @@
         <w:rPr>
           <w:rFonts w:ascii="Courier New" w:eastAsia="Times New Roman" w:hAnsi="Courier New" w:cs="Courier New"/>
           <w:color w:val="067D17"/>
-          <w:sz w:val="20"/>
-          <w:szCs w:val="20"/>
+          <w:sz w:val="18"/>
+          <w:szCs w:val="18"/>
           <w:lang w:eastAsia="sk-SK"/>
         </w:rPr>
         <w:t>"persistence"</w:t>
@@ -19636,8 +19679,8 @@
         <w:rPr>
           <w:rFonts w:ascii="Courier New" w:eastAsia="Times New Roman" w:hAnsi="Courier New" w:cs="Courier New"/>
           <w:color w:val="080808"/>
-          <w:sz w:val="20"/>
-          <w:szCs w:val="20"/>
+          <w:sz w:val="18"/>
+          <w:szCs w:val="18"/>
           <w:lang w:eastAsia="sk-SK"/>
         </w:rPr>
         <w:t xml:space="preserve">, </w:t>
@@ -19646,8 +19689,8 @@
         <w:rPr>
           <w:rFonts w:ascii="Courier New" w:eastAsia="Times New Roman" w:hAnsi="Courier New" w:cs="Courier New"/>
           <w:color w:val="067D17"/>
-          <w:sz w:val="20"/>
-          <w:szCs w:val="20"/>
+          <w:sz w:val="18"/>
+          <w:szCs w:val="18"/>
           <w:lang w:eastAsia="sk-SK"/>
         </w:rPr>
         <w:t>"</w:t>
@@ -19656,8 +19699,8 @@
         <w:rPr>
           <w:rFonts w:ascii="Courier New" w:eastAsia="Times New Roman" w:hAnsi="Courier New" w:cs="Courier New"/>
           <w:color w:val="067D17"/>
-          <w:sz w:val="20"/>
-          <w:szCs w:val="20"/>
+          <w:sz w:val="18"/>
+          <w:szCs w:val="18"/>
           <w:lang w:eastAsia="sk-SK"/>
         </w:rPr>
         <w:t>json</w:t>
@@ -19666,8 +19709,8 @@
         <w:rPr>
           <w:rFonts w:ascii="Courier New" w:eastAsia="Times New Roman" w:hAnsi="Courier New" w:cs="Courier New"/>
           <w:color w:val="067D17"/>
-          <w:sz w:val="20"/>
-          <w:szCs w:val="20"/>
+          <w:sz w:val="18"/>
+          <w:szCs w:val="18"/>
           <w:lang w:eastAsia="sk-SK"/>
         </w:rPr>
         <w:t>"</w:t>
@@ -19676,8 +19719,8 @@
         <w:rPr>
           <w:rFonts w:ascii="Courier New" w:eastAsia="Times New Roman" w:hAnsi="Courier New" w:cs="Courier New"/>
           <w:color w:val="080808"/>
-          <w:sz w:val="20"/>
-          <w:szCs w:val="20"/>
+          <w:sz w:val="18"/>
+          <w:szCs w:val="18"/>
           <w:lang w:eastAsia="sk-SK"/>
         </w:rPr>
         <w:t>);</w:t>
@@ -19686,8 +19729,8 @@
         <w:rPr>
           <w:rFonts w:ascii="Courier New" w:eastAsia="Times New Roman" w:hAnsi="Courier New" w:cs="Courier New"/>
           <w:color w:val="080808"/>
-          <w:sz w:val="20"/>
-          <w:szCs w:val="20"/>
+          <w:sz w:val="18"/>
+          <w:szCs w:val="18"/>
           <w:lang w:eastAsia="sk-SK"/>
         </w:rPr>
         <w:br/>
@@ -19696,8 +19739,8 @@
         <w:rPr>
           <w:rFonts w:ascii="Courier New" w:eastAsia="Times New Roman" w:hAnsi="Courier New" w:cs="Courier New"/>
           <w:color w:val="0033B3"/>
-          <w:sz w:val="20"/>
-          <w:szCs w:val="20"/>
+          <w:sz w:val="18"/>
+          <w:szCs w:val="18"/>
           <w:lang w:eastAsia="sk-SK"/>
         </w:rPr>
         <w:t xml:space="preserve">final </w:t>
@@ -19706,8 +19749,8 @@
         <w:rPr>
           <w:rFonts w:ascii="Courier New" w:eastAsia="Times New Roman" w:hAnsi="Courier New" w:cs="Courier New"/>
           <w:color w:val="000000"/>
-          <w:sz w:val="20"/>
-          <w:szCs w:val="20"/>
+          <w:sz w:val="18"/>
+          <w:szCs w:val="18"/>
           <w:lang w:eastAsia="sk-SK"/>
         </w:rPr>
         <w:t xml:space="preserve">Connection connection </w:t>
@@ -19716,8 +19759,8 @@
         <w:rPr>
           <w:rFonts w:ascii="Courier New" w:eastAsia="Times New Roman" w:hAnsi="Courier New" w:cs="Courier New"/>
           <w:color w:val="080808"/>
-          <w:sz w:val="20"/>
-          <w:szCs w:val="20"/>
+          <w:sz w:val="18"/>
+          <w:szCs w:val="18"/>
           <w:lang w:eastAsia="sk-SK"/>
         </w:rPr>
         <w:t xml:space="preserve">= </w:t>
@@ -19726,8 +19769,8 @@
         <w:rPr>
           <w:rFonts w:ascii="Courier New" w:eastAsia="Times New Roman" w:hAnsi="Courier New" w:cs="Courier New"/>
           <w:color w:val="000000"/>
-          <w:sz w:val="20"/>
-          <w:szCs w:val="20"/>
+          <w:sz w:val="18"/>
+          <w:szCs w:val="18"/>
           <w:lang w:eastAsia="sk-SK"/>
         </w:rPr>
         <w:t>DriverManager</w:t>
@@ -19736,8 +19779,8 @@
         <w:rPr>
           <w:rFonts w:ascii="Courier New" w:eastAsia="Times New Roman" w:hAnsi="Courier New" w:cs="Courier New"/>
           <w:color w:val="080808"/>
-          <w:sz w:val="20"/>
-          <w:szCs w:val="20"/>
+          <w:sz w:val="18"/>
+          <w:szCs w:val="18"/>
           <w:lang w:eastAsia="sk-SK"/>
         </w:rPr>
         <w:t>.</w:t>
@@ -19748,8 +19791,8 @@
           <w:i/>
           <w:iCs/>
           <w:color w:val="080808"/>
-          <w:sz w:val="20"/>
-          <w:szCs w:val="20"/>
+          <w:sz w:val="18"/>
+          <w:szCs w:val="18"/>
           <w:lang w:eastAsia="sk-SK"/>
         </w:rPr>
         <w:t>getConnection</w:t>
@@ -19758,8 +19801,8 @@
         <w:rPr>
           <w:rFonts w:ascii="Courier New" w:eastAsia="Times New Roman" w:hAnsi="Courier New" w:cs="Courier New"/>
           <w:color w:val="080808"/>
-          <w:sz w:val="20"/>
-          <w:szCs w:val="20"/>
+          <w:sz w:val="18"/>
+          <w:szCs w:val="18"/>
           <w:lang w:eastAsia="sk-SK"/>
         </w:rPr>
         <w:t>(</w:t>
@@ -19768,48 +19811,28 @@
         <w:rPr>
           <w:rFonts w:ascii="Courier New" w:eastAsia="Times New Roman" w:hAnsi="Courier New" w:cs="Courier New"/>
           <w:color w:val="067D17"/>
-          <w:sz w:val="20"/>
-          <w:szCs w:val="20"/>
-          <w:lang w:eastAsia="sk-SK"/>
-        </w:rPr>
-        <w:t>"jdbc:jfsql:</w:t>
-      </w:r>
-      <w:r>
-        <w:rPr>
-          <w:rFonts w:ascii="Courier New" w:eastAsia="Times New Roman" w:hAnsi="Courier New" w:cs="Courier New"/>
-          <w:color w:val="067D17"/>
-          <w:sz w:val="20"/>
-          <w:szCs w:val="20"/>
-          <w:lang w:eastAsia="sk-SK"/>
-        </w:rPr>
-        <w:t>C:path/to/myDatabase</w:t>
-      </w:r>
-      <w:r>
-        <w:rPr>
-          <w:rFonts w:ascii="Courier New" w:eastAsia="Times New Roman" w:hAnsi="Courier New" w:cs="Courier New"/>
-          <w:color w:val="080808"/>
-          <w:sz w:val="20"/>
-          <w:szCs w:val="20"/>
-          <w:lang w:eastAsia="sk-SK"/>
-        </w:rPr>
-        <w:t>,</w:t>
-      </w:r>
-      <w:r>
-        <w:rPr>
-          <w:rFonts w:ascii="Courier New" w:eastAsia="Times New Roman" w:hAnsi="Courier New" w:cs="Courier New"/>
-          <w:color w:val="080808"/>
-          <w:sz w:val="20"/>
-          <w:szCs w:val="20"/>
-          <w:lang w:eastAsia="sk-SK"/>
-        </w:rPr>
-        <w:t xml:space="preserve"> </w:t>
+          <w:sz w:val="18"/>
+          <w:szCs w:val="18"/>
+          <w:lang w:eastAsia="sk-SK"/>
+        </w:rPr>
+        <w:t>"jdbc:jfsql:C:path/to/myDatabase</w:t>
+      </w:r>
+      <w:r>
+        <w:rPr>
+          <w:rFonts w:ascii="Courier New" w:eastAsia="Times New Roman" w:hAnsi="Courier New" w:cs="Courier New"/>
+          <w:color w:val="080808"/>
+          <w:sz w:val="18"/>
+          <w:szCs w:val="18"/>
+          <w:lang w:eastAsia="sk-SK"/>
+        </w:rPr>
+        <w:t xml:space="preserve">, </w:t>
       </w:r>
       <w:r>
         <w:rPr>
           <w:rFonts w:ascii="Courier New" w:eastAsia="Times New Roman" w:hAnsi="Courier New" w:cs="Courier New"/>
           <w:color w:val="000000"/>
-          <w:sz w:val="20"/>
-          <w:szCs w:val="20"/>
+          <w:sz w:val="18"/>
+          <w:szCs w:val="18"/>
           <w:lang w:eastAsia="sk-SK"/>
         </w:rPr>
         <w:t>properties</w:t>
@@ -19818,8 +19841,8 @@
         <w:rPr>
           <w:rFonts w:ascii="Courier New" w:eastAsia="Times New Roman" w:hAnsi="Courier New" w:cs="Courier New"/>
           <w:color w:val="080808"/>
-          <w:sz w:val="20"/>
-          <w:szCs w:val="20"/>
+          <w:sz w:val="18"/>
+          <w:szCs w:val="18"/>
           <w:lang w:eastAsia="sk-SK"/>
         </w:rPr>
         <w:t>);</w:t>
@@ -19876,47 +19899,6 @@
         <w:tab/>
         <w:t xml:space="preserve">Nastavením vlastnosti "persistence" na "json" bude teraz ovládač používať formát JSON na ukladanie a prístup k súborom. Podobne môžeme nastaviť vlastnosti "statement.caching", "schema.validation" a "transaction.versioning" na "true" alebo "false", aby sme tieto funkcie povolili alebo zakázali. </w:t>
       </w:r>
-    </w:p>
-    <w:p>
-      <w:pPr>
-        <w:shd w:val="clear" w:color="auto" w:fill="FFFFFF"/>
-        <w:tabs>
-          <w:tab w:val="left" w:pos="916"/>
-          <w:tab w:val="left" w:pos="1832"/>
-          <w:tab w:val="left" w:pos="2748"/>
-          <w:tab w:val="left" w:pos="3664"/>
-          <w:tab w:val="left" w:pos="4580"/>
-          <w:tab w:val="left" w:pos="5496"/>
-          <w:tab w:val="left" w:pos="6412"/>
-          <w:tab w:val="left" w:pos="7328"/>
-          <w:tab w:val="left" w:pos="8244"/>
-          <w:tab w:val="left" w:pos="9160"/>
-          <w:tab w:val="left" w:pos="10076"/>
-          <w:tab w:val="left" w:pos="10992"/>
-          <w:tab w:val="left" w:pos="11908"/>
-          <w:tab w:val="left" w:pos="12824"/>
-          <w:tab w:val="left" w:pos="13740"/>
-          <w:tab w:val="left" w:pos="14656"/>
-        </w:tabs>
-        <w:spacing w:line="360" w:lineRule="auto"/>
-      </w:pPr>
-      <w:r>
-        <w:br/>
-      </w:r>
-    </w:p>
-    <w:p>
-      <w:pPr>
-        <w:rPr>
-          <w:lang w:val="en-US"/>
-        </w:rPr>
-      </w:pPr>
-    </w:p>
-    <w:p>
-      <w:pPr>
-        <w:rPr>
-          <w:lang w:val="en-US"/>
-        </w:rPr>
-      </w:pPr>
     </w:p>
     <w:p>
       <w:pPr>
@@ -29410,6 +29392,7 @@
     <w:rsid w:val="00853605"/>
     <w:rsid w:val="00856BFA"/>
     <w:rsid w:val="0087277A"/>
+    <w:rsid w:val="00890A90"/>
     <w:rsid w:val="0089329F"/>
     <w:rsid w:val="008B323C"/>
     <w:rsid w:val="008D15A0"/>
@@ -29420,6 +29403,7 @@
     <w:rsid w:val="00904A5A"/>
     <w:rsid w:val="00911457"/>
     <w:rsid w:val="009150BD"/>
+    <w:rsid w:val="00921F7A"/>
     <w:rsid w:val="00937E3C"/>
     <w:rsid w:val="00944952"/>
     <w:rsid w:val="00957AF3"/>
@@ -29446,6 +29430,7 @@
     <w:rsid w:val="00AD3A57"/>
     <w:rsid w:val="00AD40AD"/>
     <w:rsid w:val="00AD7D52"/>
+    <w:rsid w:val="00AD7EDF"/>
     <w:rsid w:val="00AE0BCB"/>
     <w:rsid w:val="00AE16E6"/>
     <w:rsid w:val="00AF302F"/>
@@ -29490,6 +29475,7 @@
     <w:rsid w:val="00E96634"/>
     <w:rsid w:val="00EC6B18"/>
     <w:rsid w:val="00ED02E9"/>
+    <w:rsid w:val="00EE666E"/>
     <w:rsid w:val="00EF3F29"/>
     <w:rsid w:val="00F23EC1"/>
     <w:rsid w:val="00F34E55"/>

</xml_diff>

<commit_message>
Updating document and EAP file, adding images
</commit_message>
<xml_diff>
--- a/JFSQL-documentation/Document/BP_ZsoltKiss.docx
+++ b/JFSQL-documentation/Document/BP_ZsoltKiss.docx
@@ -20925,13 +20925,7 @@
         <w:ind w:firstLine="576"/>
       </w:pPr>
       <w:r>
-        <w:t>Každý</w:t>
-      </w:r>
-      <w:r>
-        <w:t xml:space="preserve"> </w:t>
-      </w:r>
-      <w:r>
-        <w:t xml:space="preserve">typ príkazu implementuje vlastné rozhranie </w:t>
+        <w:t xml:space="preserve">Každý typ príkazu implementuje vlastné rozhranie </w:t>
       </w:r>
       <w:proofErr w:type="spellStart"/>
       <w:r>
@@ -21238,6 +21232,70 @@
         <w:ind w:firstLine="576"/>
       </w:pPr>
       <w:r>
+        <w:rPr>
+          <w:noProof/>
+        </w:rPr>
+        <w:lastRenderedPageBreak/>
+        <w:drawing>
+          <wp:anchor distT="0" distB="0" distL="114300" distR="114300" simplePos="0" relativeHeight="251878400" behindDoc="0" locked="0" layoutInCell="1" allowOverlap="1" wp14:anchorId="78239006" wp14:editId="57CA100B">
+            <wp:simplePos x="0" y="0"/>
+            <wp:positionH relativeFrom="margin">
+              <wp:align>right</wp:align>
+            </wp:positionH>
+            <wp:positionV relativeFrom="paragraph">
+              <wp:posOffset>3810</wp:posOffset>
+            </wp:positionV>
+            <wp:extent cx="5477510" cy="7756525"/>
+            <wp:effectExtent l="0" t="0" r="8890" b="0"/>
+            <wp:wrapTopAndBottom/>
+            <wp:docPr id="4" name="Obrázok 4" descr="Obrázok, na ktorom je diagram&#10;&#10;Automaticky generovaný popis"/>
+            <wp:cNvGraphicFramePr>
+              <a:graphicFrameLocks xmlns:a="http://schemas.openxmlformats.org/drawingml/2006/main" noChangeAspect="1"/>
+            </wp:cNvGraphicFramePr>
+            <a:graphic xmlns:a="http://schemas.openxmlformats.org/drawingml/2006/main">
+              <a:graphicData uri="http://schemas.openxmlformats.org/drawingml/2006/picture">
+                <pic:pic xmlns:pic="http://schemas.openxmlformats.org/drawingml/2006/picture">
+                  <pic:nvPicPr>
+                    <pic:cNvPr id="4" name="Obrázok 4" descr="Obrázok, na ktorom je diagram&#10;&#10;Automaticky generovaný popis"/>
+                    <pic:cNvPicPr/>
+                  </pic:nvPicPr>
+                  <pic:blipFill>
+                    <a:blip r:embed="rId22" cstate="print">
+                      <a:extLst>
+                        <a:ext uri="{28A0092B-C50C-407E-A947-70E740481C1C}">
+                          <a14:useLocalDpi xmlns:a14="http://schemas.microsoft.com/office/drawing/2010/main" val="0"/>
+                        </a:ext>
+                      </a:extLst>
+                    </a:blip>
+                    <a:stretch>
+                      <a:fillRect/>
+                    </a:stretch>
+                  </pic:blipFill>
+                  <pic:spPr>
+                    <a:xfrm>
+                      <a:off x="0" y="0"/>
+                      <a:ext cx="5477510" cy="7756525"/>
+                    </a:xfrm>
+                    <a:prstGeom prst="rect">
+                      <a:avLst/>
+                    </a:prstGeom>
+                  </pic:spPr>
+                </pic:pic>
+              </a:graphicData>
+            </a:graphic>
+            <wp14:sizeRelH relativeFrom="margin">
+              <wp14:pctWidth>0</wp14:pctWidth>
+            </wp14:sizeRelH>
+          </wp:anchor>
+        </w:drawing>
+      </w:r>
+    </w:p>
+    <w:p>
+      <w:pPr>
+        <w:spacing w:after="160" w:line="360" w:lineRule="auto"/>
+        <w:ind w:firstLine="576"/>
+      </w:pPr>
+      <w:r>
         <w:lastRenderedPageBreak/>
         <w:t xml:space="preserve">Ak sémantická validácia prebehla úspešne, konkrétny servis odovzdá </w:t>
       </w:r>
@@ -21320,7 +21378,7 @@
                     <pic:cNvPicPr/>
                   </pic:nvPicPr>
                   <pic:blipFill>
-                    <a:blip r:embed="rId22">
+                    <a:blip r:embed="rId23">
                       <a:extLst>
                         <a:ext uri="{28A0092B-C50C-407E-A947-70E740481C1C}">
                           <a14:useLocalDpi xmlns:a14="http://schemas.microsoft.com/office/drawing/2010/main" val="0"/>
@@ -21662,7 +21720,7 @@
                     <pic:cNvPicPr/>
                   </pic:nvPicPr>
                   <pic:blipFill>
-                    <a:blip r:embed="rId23">
+                    <a:blip r:embed="rId24">
                       <a:extLst>
                         <a:ext uri="{28A0092B-C50C-407E-A947-70E740481C1C}">
                           <a14:useLocalDpi xmlns:a14="http://schemas.microsoft.com/office/drawing/2010/main" val="0"/>
@@ -21741,7 +21799,7 @@
                     <pic:cNvPicPr/>
                   </pic:nvPicPr>
                   <pic:blipFill>
-                    <a:blip r:embed="rId24">
+                    <a:blip r:embed="rId25">
                       <a:extLst>
                         <a:ext uri="{28A0092B-C50C-407E-A947-70E740481C1C}">
                           <a14:useLocalDpi xmlns:a14="http://schemas.microsoft.com/office/drawing/2010/main" val="0"/>
@@ -23709,7 +23767,7 @@
       </w:sdtContent>
     </w:sdt>
     <w:sectPr>
-      <w:footerReference w:type="default" r:id="rId25"/>
+      <w:footerReference w:type="default" r:id="rId26"/>
       <w:pgSz w:w="12240" w:h="15840"/>
       <w:pgMar w:top="1800" w:right="1800" w:bottom="1800" w:left="1800" w:header="720" w:footer="720" w:gutter="0"/>
       <w:pgNumType w:start="1"/>
@@ -32873,6 +32931,7 @@
     <w:rsid w:val="002D4488"/>
     <w:rsid w:val="002F44CA"/>
     <w:rsid w:val="00305D3E"/>
+    <w:rsid w:val="003063AE"/>
     <w:rsid w:val="00322FFB"/>
     <w:rsid w:val="003A55D3"/>
     <w:rsid w:val="003C09DF"/>

</xml_diff>

<commit_message>
Updating document and EAP file
</commit_message>
<xml_diff>
--- a/JFSQL-documentation/Document/BP_ZsoltKiss.docx
+++ b/JFSQL-documentation/Document/BP_ZsoltKiss.docx
@@ -439,7 +439,7 @@
           <w:r>
             <w:fldChar w:fldCharType="separate"/>
           </w:r>
-          <w:hyperlink w:anchor="_Toc130816629" w:history="1">
+          <w:hyperlink w:anchor="_Toc130854307" w:history="1">
             <w:r>
               <w:rPr>
                 <w:rStyle w:val="Hypertextovprepojenie"/>
@@ -482,7 +482,7 @@
                 <w:noProof/>
                 <w:webHidden/>
               </w:rPr>
-              <w:instrText xml:space="preserve"> PAGEREF _Toc130816629 \h </w:instrText>
+              <w:instrText xml:space="preserve"> PAGEREF _Toc130854307 \h </w:instrText>
             </w:r>
             <w:r>
               <w:rPr>
@@ -523,7 +523,7 @@
               <w:lang w:eastAsia="sk-SK"/>
             </w:rPr>
           </w:pPr>
-          <w:hyperlink w:anchor="_Toc130816630" w:history="1">
+          <w:hyperlink w:anchor="_Toc130854308" w:history="1">
             <w:r>
               <w:rPr>
                 <w:rStyle w:val="Hypertextovprepojenie"/>
@@ -566,7 +566,7 @@
                 <w:noProof/>
                 <w:webHidden/>
               </w:rPr>
-              <w:instrText xml:space="preserve"> PAGEREF _Toc130816630 \h </w:instrText>
+              <w:instrText xml:space="preserve"> PAGEREF _Toc130854308 \h </w:instrText>
             </w:r>
             <w:r>
               <w:rPr>
@@ -611,7 +611,7 @@
               <w:lang w:eastAsia="sk-SK"/>
             </w:rPr>
           </w:pPr>
-          <w:hyperlink w:anchor="_Toc130816631" w:history="1">
+          <w:hyperlink w:anchor="_Toc130854309" w:history="1">
             <w:r>
               <w:rPr>
                 <w:rStyle w:val="Hypertextovprepojenie"/>
@@ -654,7 +654,7 @@
                 <w:noProof/>
                 <w:webHidden/>
               </w:rPr>
-              <w:instrText xml:space="preserve"> PAGEREF _Toc130816631 \h </w:instrText>
+              <w:instrText xml:space="preserve"> PAGEREF _Toc130854309 \h </w:instrText>
             </w:r>
             <w:r>
               <w:rPr>
@@ -699,7 +699,7 @@
               <w:lang w:eastAsia="sk-SK"/>
             </w:rPr>
           </w:pPr>
-          <w:hyperlink w:anchor="_Toc130816632" w:history="1">
+          <w:hyperlink w:anchor="_Toc130854310" w:history="1">
             <w:r>
               <w:rPr>
                 <w:rStyle w:val="Hypertextovprepojenie"/>
@@ -742,7 +742,7 @@
                 <w:noProof/>
                 <w:webHidden/>
               </w:rPr>
-              <w:instrText xml:space="preserve"> PAGEREF _Toc130816632 \h </w:instrText>
+              <w:instrText xml:space="preserve"> PAGEREF _Toc130854310 \h </w:instrText>
             </w:r>
             <w:r>
               <w:rPr>
@@ -787,7 +787,7 @@
               <w:lang w:eastAsia="sk-SK"/>
             </w:rPr>
           </w:pPr>
-          <w:hyperlink w:anchor="_Toc130816633" w:history="1">
+          <w:hyperlink w:anchor="_Toc130854311" w:history="1">
             <w:r>
               <w:rPr>
                 <w:rStyle w:val="Hypertextovprepojenie"/>
@@ -830,7 +830,7 @@
                 <w:noProof/>
                 <w:webHidden/>
               </w:rPr>
-              <w:instrText xml:space="preserve"> PAGEREF _Toc130816633 \h </w:instrText>
+              <w:instrText xml:space="preserve"> PAGEREF _Toc130854311 \h </w:instrText>
             </w:r>
             <w:r>
               <w:rPr>
@@ -875,7 +875,7 @@
               <w:lang w:eastAsia="sk-SK"/>
             </w:rPr>
           </w:pPr>
-          <w:hyperlink w:anchor="_Toc130816634" w:history="1">
+          <w:hyperlink w:anchor="_Toc130854312" w:history="1">
             <w:r>
               <w:rPr>
                 <w:rStyle w:val="Hypertextovprepojenie"/>
@@ -918,7 +918,7 @@
                 <w:noProof/>
                 <w:webHidden/>
               </w:rPr>
-              <w:instrText xml:space="preserve"> PAGEREF _Toc130816634 \h </w:instrText>
+              <w:instrText xml:space="preserve"> PAGEREF _Toc130854312 \h </w:instrText>
             </w:r>
             <w:r>
               <w:rPr>
@@ -963,7 +963,7 @@
               <w:lang w:eastAsia="sk-SK"/>
             </w:rPr>
           </w:pPr>
-          <w:hyperlink w:anchor="_Toc130816635" w:history="1">
+          <w:hyperlink w:anchor="_Toc130854313" w:history="1">
             <w:r>
               <w:rPr>
                 <w:rStyle w:val="Hypertextovprepojenie"/>
@@ -1006,7 +1006,7 @@
                 <w:noProof/>
                 <w:webHidden/>
               </w:rPr>
-              <w:instrText xml:space="preserve"> PAGEREF _Toc130816635 \h </w:instrText>
+              <w:instrText xml:space="preserve"> PAGEREF _Toc130854313 \h </w:instrText>
             </w:r>
             <w:r>
               <w:rPr>
@@ -1051,7 +1051,7 @@
               <w:lang w:eastAsia="sk-SK"/>
             </w:rPr>
           </w:pPr>
-          <w:hyperlink w:anchor="_Toc130816636" w:history="1">
+          <w:hyperlink w:anchor="_Toc130854314" w:history="1">
             <w:r>
               <w:rPr>
                 <w:rStyle w:val="Hypertextovprepojenie"/>
@@ -1094,7 +1094,7 @@
                 <w:noProof/>
                 <w:webHidden/>
               </w:rPr>
-              <w:instrText xml:space="preserve"> PAGEREF _Toc130816636 \h </w:instrText>
+              <w:instrText xml:space="preserve"> PAGEREF _Toc130854314 \h </w:instrText>
             </w:r>
             <w:r>
               <w:rPr>
@@ -1139,7 +1139,7 @@
               <w:lang w:eastAsia="sk-SK"/>
             </w:rPr>
           </w:pPr>
-          <w:hyperlink w:anchor="_Toc130816637" w:history="1">
+          <w:hyperlink w:anchor="_Toc130854315" w:history="1">
             <w:r>
               <w:rPr>
                 <w:rStyle w:val="Hypertextovprepojenie"/>
@@ -1182,7 +1182,7 @@
                 <w:noProof/>
                 <w:webHidden/>
               </w:rPr>
-              <w:instrText xml:space="preserve"> PAGEREF _Toc130816637 \h </w:instrText>
+              <w:instrText xml:space="preserve"> PAGEREF _Toc130854315 \h </w:instrText>
             </w:r>
             <w:r>
               <w:rPr>
@@ -1227,7 +1227,7 @@
               <w:lang w:eastAsia="sk-SK"/>
             </w:rPr>
           </w:pPr>
-          <w:hyperlink w:anchor="_Toc130816638" w:history="1">
+          <w:hyperlink w:anchor="_Toc130854316" w:history="1">
             <w:r>
               <w:rPr>
                 <w:rStyle w:val="Hypertextovprepojenie"/>
@@ -1270,7 +1270,7 @@
                 <w:noProof/>
                 <w:webHidden/>
               </w:rPr>
-              <w:instrText xml:space="preserve"> PAGEREF _Toc130816638 \h </w:instrText>
+              <w:instrText xml:space="preserve"> PAGEREF _Toc130854316 \h </w:instrText>
             </w:r>
             <w:r>
               <w:rPr>
@@ -1315,7 +1315,7 @@
               <w:lang w:eastAsia="sk-SK"/>
             </w:rPr>
           </w:pPr>
-          <w:hyperlink w:anchor="_Toc130816639" w:history="1">
+          <w:hyperlink w:anchor="_Toc130854317" w:history="1">
             <w:r>
               <w:rPr>
                 <w:rStyle w:val="Hypertextovprepojenie"/>
@@ -1358,7 +1358,7 @@
                 <w:noProof/>
                 <w:webHidden/>
               </w:rPr>
-              <w:instrText xml:space="preserve"> PAGEREF _Toc130816639 \h </w:instrText>
+              <w:instrText xml:space="preserve"> PAGEREF _Toc130854317 \h </w:instrText>
             </w:r>
             <w:r>
               <w:rPr>
@@ -1403,7 +1403,7 @@
               <w:lang w:eastAsia="sk-SK"/>
             </w:rPr>
           </w:pPr>
-          <w:hyperlink w:anchor="_Toc130816640" w:history="1">
+          <w:hyperlink w:anchor="_Toc130854318" w:history="1">
             <w:r>
               <w:rPr>
                 <w:rStyle w:val="Hypertextovprepojenie"/>
@@ -1446,7 +1446,7 @@
                 <w:noProof/>
                 <w:webHidden/>
               </w:rPr>
-              <w:instrText xml:space="preserve"> PAGEREF _Toc130816640 \h </w:instrText>
+              <w:instrText xml:space="preserve"> PAGEREF _Toc130854318 \h </w:instrText>
             </w:r>
             <w:r>
               <w:rPr>
@@ -1491,7 +1491,7 @@
               <w:lang w:eastAsia="sk-SK"/>
             </w:rPr>
           </w:pPr>
-          <w:hyperlink w:anchor="_Toc130816641" w:history="1">
+          <w:hyperlink w:anchor="_Toc130854319" w:history="1">
             <w:r>
               <w:rPr>
                 <w:rStyle w:val="Hypertextovprepojenie"/>
@@ -1513,7 +1513,7 @@
                 <w:rStyle w:val="Hypertextovprepojenie"/>
                 <w:noProof/>
               </w:rPr>
-              <w:t>Úrovne izolácie</w:t>
+              <w:t>Mechanizmy uzamknutia databázy</w:t>
             </w:r>
             <w:r>
               <w:rPr>
@@ -1534,7 +1534,7 @@
                 <w:noProof/>
                 <w:webHidden/>
               </w:rPr>
-              <w:instrText xml:space="preserve"> PAGEREF _Toc130816641 \h </w:instrText>
+              <w:instrText xml:space="preserve"> PAGEREF _Toc130854319 \h </w:instrText>
             </w:r>
             <w:r>
               <w:rPr>
@@ -1579,7 +1579,7 @@
               <w:lang w:eastAsia="sk-SK"/>
             </w:rPr>
           </w:pPr>
-          <w:hyperlink w:anchor="_Toc130816642" w:history="1">
+          <w:hyperlink w:anchor="_Toc130854320" w:history="1">
             <w:r>
               <w:rPr>
                 <w:rStyle w:val="Hypertextovprepojenie"/>
@@ -1601,7 +1601,7 @@
                 <w:rStyle w:val="Hypertextovprepojenie"/>
                 <w:noProof/>
               </w:rPr>
-              <w:t>Transakcie pri databázach, ktorý používajú súborový systém</w:t>
+              <w:t>Úrovne izolácie</w:t>
             </w:r>
             <w:r>
               <w:rPr>
@@ -1622,7 +1622,95 @@
                 <w:noProof/>
                 <w:webHidden/>
               </w:rPr>
-              <w:instrText xml:space="preserve"> PAGEREF _Toc130816642 \h </w:instrText>
+              <w:instrText xml:space="preserve"> PAGEREF _Toc130854320 \h </w:instrText>
+            </w:r>
+            <w:r>
+              <w:rPr>
+                <w:noProof/>
+                <w:webHidden/>
+              </w:rPr>
+            </w:r>
+            <w:r>
+              <w:rPr>
+                <w:noProof/>
+                <w:webHidden/>
+              </w:rPr>
+              <w:fldChar w:fldCharType="separate"/>
+            </w:r>
+            <w:r>
+              <w:rPr>
+                <w:noProof/>
+                <w:webHidden/>
+              </w:rPr>
+              <w:t>18</w:t>
+            </w:r>
+            <w:r>
+              <w:rPr>
+                <w:noProof/>
+                <w:webHidden/>
+              </w:rPr>
+              <w:fldChar w:fldCharType="end"/>
+            </w:r>
+          </w:hyperlink>
+        </w:p>
+        <w:p>
+          <w:pPr>
+            <w:pStyle w:val="Obsah3"/>
+            <w:tabs>
+              <w:tab w:val="left" w:pos="1320"/>
+              <w:tab w:val="right" w:leader="dot" w:pos="8630"/>
+            </w:tabs>
+            <w:rPr>
+              <w:rFonts w:asciiTheme="minorHAnsi" w:eastAsiaTheme="minorEastAsia" w:hAnsiTheme="minorHAnsi"/>
+              <w:noProof/>
+              <w:sz w:val="22"/>
+              <w:lang w:eastAsia="sk-SK"/>
+            </w:rPr>
+          </w:pPr>
+          <w:hyperlink w:anchor="_Toc130854321" w:history="1">
+            <w:r>
+              <w:rPr>
+                <w:rStyle w:val="Hypertextovprepojenie"/>
+                <w:noProof/>
+              </w:rPr>
+              <w:t>2.5.3</w:t>
+            </w:r>
+            <w:r>
+              <w:rPr>
+                <w:rFonts w:asciiTheme="minorHAnsi" w:eastAsiaTheme="minorEastAsia" w:hAnsiTheme="minorHAnsi"/>
+                <w:noProof/>
+                <w:sz w:val="22"/>
+                <w:lang w:eastAsia="sk-SK"/>
+              </w:rPr>
+              <w:tab/>
+            </w:r>
+            <w:r>
+              <w:rPr>
+                <w:rStyle w:val="Hypertextovprepojenie"/>
+                <w:noProof/>
+              </w:rPr>
+              <w:t>Transakcie pri databázach, ktorý používajú súborový systém</w:t>
+            </w:r>
+            <w:r>
+              <w:rPr>
+                <w:noProof/>
+                <w:webHidden/>
+              </w:rPr>
+              <w:tab/>
+            </w:r>
+            <w:r>
+              <w:rPr>
+                <w:noProof/>
+                <w:webHidden/>
+              </w:rPr>
+              <w:fldChar w:fldCharType="begin"/>
+            </w:r>
+            <w:r>
+              <w:rPr>
+                <w:noProof/>
+                <w:webHidden/>
+              </w:rPr>
+              <w:instrText xml:space="preserve"> PAGEREF _Toc130854321 \h </w:instrText>
             </w:r>
             <w:r>
               <w:rPr>
@@ -1663,7 +1751,7 @@
               <w:lang w:eastAsia="sk-SK"/>
             </w:rPr>
           </w:pPr>
-          <w:hyperlink w:anchor="_Toc130816643" w:history="1">
+          <w:hyperlink w:anchor="_Toc130854322" w:history="1">
             <w:r>
               <w:rPr>
                 <w:rStyle w:val="Hypertextovprepojenie"/>
@@ -1706,7 +1794,7 @@
                 <w:noProof/>
                 <w:webHidden/>
               </w:rPr>
-              <w:instrText xml:space="preserve"> PAGEREF _Toc130816643 \h </w:instrText>
+              <w:instrText xml:space="preserve"> PAGEREF _Toc130854322 \h </w:instrText>
             </w:r>
             <w:r>
               <w:rPr>
@@ -1726,7 +1814,7 @@
                 <w:noProof/>
                 <w:webHidden/>
               </w:rPr>
-              <w:t>20</w:t>
+              <w:t>21</w:t>
             </w:r>
             <w:r>
               <w:rPr>
@@ -1751,7 +1839,7 @@
               <w:lang w:eastAsia="sk-SK"/>
             </w:rPr>
           </w:pPr>
-          <w:hyperlink w:anchor="_Toc130816644" w:history="1">
+          <w:hyperlink w:anchor="_Toc130854323" w:history="1">
             <w:r>
               <w:rPr>
                 <w:rStyle w:val="Hypertextovprepojenie"/>
@@ -1794,7 +1882,7 @@
                 <w:noProof/>
                 <w:webHidden/>
               </w:rPr>
-              <w:instrText xml:space="preserve"> PAGEREF _Toc130816644 \h </w:instrText>
+              <w:instrText xml:space="preserve"> PAGEREF _Toc130854323 \h </w:instrText>
             </w:r>
             <w:r>
               <w:rPr>
@@ -1814,7 +1902,7 @@
                 <w:noProof/>
                 <w:webHidden/>
               </w:rPr>
-              <w:t>20</w:t>
+              <w:t>21</w:t>
             </w:r>
             <w:r>
               <w:rPr>
@@ -1839,7 +1927,7 @@
               <w:lang w:eastAsia="sk-SK"/>
             </w:rPr>
           </w:pPr>
-          <w:hyperlink w:anchor="_Toc130816645" w:history="1">
+          <w:hyperlink w:anchor="_Toc130854324" w:history="1">
             <w:r>
               <w:rPr>
                 <w:rStyle w:val="Hypertextovprepojenie"/>
@@ -1882,7 +1970,7 @@
                 <w:noProof/>
                 <w:webHidden/>
               </w:rPr>
-              <w:instrText xml:space="preserve"> PAGEREF _Toc130816645 \h </w:instrText>
+              <w:instrText xml:space="preserve"> PAGEREF _Toc130854324 \h </w:instrText>
             </w:r>
             <w:r>
               <w:rPr>
@@ -1902,7 +1990,7 @@
                 <w:noProof/>
                 <w:webHidden/>
               </w:rPr>
-              <w:t>20</w:t>
+              <w:t>21</w:t>
             </w:r>
             <w:r>
               <w:rPr>
@@ -1927,7 +2015,7 @@
               <w:lang w:eastAsia="sk-SK"/>
             </w:rPr>
           </w:pPr>
-          <w:hyperlink w:anchor="_Toc130816646" w:history="1">
+          <w:hyperlink w:anchor="_Toc130854325" w:history="1">
             <w:r>
               <w:rPr>
                 <w:rStyle w:val="Hypertextovprepojenie"/>
@@ -1970,7 +2058,7 @@
                 <w:noProof/>
                 <w:webHidden/>
               </w:rPr>
-              <w:instrText xml:space="preserve"> PAGEREF _Toc130816646 \h </w:instrText>
+              <w:instrText xml:space="preserve"> PAGEREF _Toc130854325 \h </w:instrText>
             </w:r>
             <w:r>
               <w:rPr>
@@ -1990,7 +2078,7 @@
                 <w:noProof/>
                 <w:webHidden/>
               </w:rPr>
-              <w:t>21</w:t>
+              <w:t>22</w:t>
             </w:r>
             <w:r>
               <w:rPr>
@@ -2015,7 +2103,7 @@
               <w:lang w:eastAsia="sk-SK"/>
             </w:rPr>
           </w:pPr>
-          <w:hyperlink w:anchor="_Toc130816647" w:history="1">
+          <w:hyperlink w:anchor="_Toc130854326" w:history="1">
             <w:r>
               <w:rPr>
                 <w:rStyle w:val="Hypertextovprepojenie"/>
@@ -2058,7 +2146,7 @@
                 <w:noProof/>
                 <w:webHidden/>
               </w:rPr>
-              <w:instrText xml:space="preserve"> PAGEREF _Toc130816647 \h </w:instrText>
+              <w:instrText xml:space="preserve"> PAGEREF _Toc130854326 \h </w:instrText>
             </w:r>
             <w:r>
               <w:rPr>
@@ -2078,7 +2166,7 @@
                 <w:noProof/>
                 <w:webHidden/>
               </w:rPr>
-              <w:t>21</w:t>
+              <w:t>22</w:t>
             </w:r>
             <w:r>
               <w:rPr>
@@ -2103,7 +2191,7 @@
               <w:lang w:eastAsia="sk-SK"/>
             </w:rPr>
           </w:pPr>
-          <w:hyperlink w:anchor="_Toc130816648" w:history="1">
+          <w:hyperlink w:anchor="_Toc130854327" w:history="1">
             <w:r>
               <w:rPr>
                 <w:rStyle w:val="Hypertextovprepojenie"/>
@@ -2146,7 +2234,7 @@
                 <w:noProof/>
                 <w:webHidden/>
               </w:rPr>
-              <w:instrText xml:space="preserve"> PAGEREF _Toc130816648 \h </w:instrText>
+              <w:instrText xml:space="preserve"> PAGEREF _Toc130854327 \h </w:instrText>
             </w:r>
             <w:r>
               <w:rPr>
@@ -2166,7 +2254,7 @@
                 <w:noProof/>
                 <w:webHidden/>
               </w:rPr>
-              <w:t>21</w:t>
+              <w:t>22</w:t>
             </w:r>
             <w:r>
               <w:rPr>
@@ -2191,7 +2279,7 @@
               <w:lang w:eastAsia="sk-SK"/>
             </w:rPr>
           </w:pPr>
-          <w:hyperlink w:anchor="_Toc130816649" w:history="1">
+          <w:hyperlink w:anchor="_Toc130854328" w:history="1">
             <w:r>
               <w:rPr>
                 <w:rStyle w:val="Hypertextovprepojenie"/>
@@ -2234,7 +2322,7 @@
                 <w:noProof/>
                 <w:webHidden/>
               </w:rPr>
-              <w:instrText xml:space="preserve"> PAGEREF _Toc130816649 \h </w:instrText>
+              <w:instrText xml:space="preserve"> PAGEREF _Toc130854328 \h </w:instrText>
             </w:r>
             <w:r>
               <w:rPr>
@@ -2254,7 +2342,7 @@
                 <w:noProof/>
                 <w:webHidden/>
               </w:rPr>
-              <w:t>22</w:t>
+              <w:t>23</w:t>
             </w:r>
             <w:r>
               <w:rPr>
@@ -2279,7 +2367,7 @@
               <w:lang w:eastAsia="sk-SK"/>
             </w:rPr>
           </w:pPr>
-          <w:hyperlink w:anchor="_Toc130816650" w:history="1">
+          <w:hyperlink w:anchor="_Toc130854329" w:history="1">
             <w:r>
               <w:rPr>
                 <w:rStyle w:val="Hypertextovprepojenie"/>
@@ -2322,7 +2410,7 @@
                 <w:noProof/>
                 <w:webHidden/>
               </w:rPr>
-              <w:instrText xml:space="preserve"> PAGEREF _Toc130816650 \h </w:instrText>
+              <w:instrText xml:space="preserve"> PAGEREF _Toc130854329 \h </w:instrText>
             </w:r>
             <w:r>
               <w:rPr>
@@ -2342,7 +2430,7 @@
                 <w:noProof/>
                 <w:webHidden/>
               </w:rPr>
-              <w:t>23</w:t>
+              <w:t>24</w:t>
             </w:r>
             <w:r>
               <w:rPr>
@@ -2367,7 +2455,7 @@
               <w:lang w:eastAsia="sk-SK"/>
             </w:rPr>
           </w:pPr>
-          <w:hyperlink w:anchor="_Toc130816651" w:history="1">
+          <w:hyperlink w:anchor="_Toc130854330" w:history="1">
             <w:r>
               <w:rPr>
                 <w:rStyle w:val="Hypertextovprepojenie"/>
@@ -2410,7 +2498,7 @@
                 <w:noProof/>
                 <w:webHidden/>
               </w:rPr>
-              <w:instrText xml:space="preserve"> PAGEREF _Toc130816651 \h </w:instrText>
+              <w:instrText xml:space="preserve"> PAGEREF _Toc130854330 \h </w:instrText>
             </w:r>
             <w:r>
               <w:rPr>
@@ -2430,7 +2518,7 @@
                 <w:noProof/>
                 <w:webHidden/>
               </w:rPr>
-              <w:t>24</w:t>
+              <w:t>25</w:t>
             </w:r>
             <w:r>
               <w:rPr>
@@ -2455,7 +2543,7 @@
               <w:lang w:eastAsia="sk-SK"/>
             </w:rPr>
           </w:pPr>
-          <w:hyperlink w:anchor="_Toc130816652" w:history="1">
+          <w:hyperlink w:anchor="_Toc130854331" w:history="1">
             <w:r>
               <w:rPr>
                 <w:rStyle w:val="Hypertextovprepojenie"/>
@@ -2498,7 +2586,7 @@
                 <w:noProof/>
                 <w:webHidden/>
               </w:rPr>
-              <w:instrText xml:space="preserve"> PAGEREF _Toc130816652 \h </w:instrText>
+              <w:instrText xml:space="preserve"> PAGEREF _Toc130854331 \h </w:instrText>
             </w:r>
             <w:r>
               <w:rPr>
@@ -2518,7 +2606,7 @@
                 <w:noProof/>
                 <w:webHidden/>
               </w:rPr>
-              <w:t>25</w:t>
+              <w:t>26</w:t>
             </w:r>
             <w:r>
               <w:rPr>
@@ -2539,7 +2627,7 @@
               <w:lang w:eastAsia="sk-SK"/>
             </w:rPr>
           </w:pPr>
-          <w:hyperlink w:anchor="_Toc130816653" w:history="1">
+          <w:hyperlink w:anchor="_Toc130854332" w:history="1">
             <w:r>
               <w:rPr>
                 <w:rStyle w:val="Hypertextovprepojenie"/>
@@ -2582,7 +2670,7 @@
                 <w:noProof/>
                 <w:webHidden/>
               </w:rPr>
-              <w:instrText xml:space="preserve"> PAGEREF _Toc130816653 \h </w:instrText>
+              <w:instrText xml:space="preserve"> PAGEREF _Toc130854332 \h </w:instrText>
             </w:r>
             <w:r>
               <w:rPr>
@@ -2602,7 +2690,7 @@
                 <w:noProof/>
                 <w:webHidden/>
               </w:rPr>
-              <w:t>26</w:t>
+              <w:t>27</w:t>
             </w:r>
             <w:r>
               <w:rPr>
@@ -2627,7 +2715,7 @@
               <w:lang w:eastAsia="sk-SK"/>
             </w:rPr>
           </w:pPr>
-          <w:hyperlink w:anchor="_Toc130816654" w:history="1">
+          <w:hyperlink w:anchor="_Toc130854333" w:history="1">
             <w:r>
               <w:rPr>
                 <w:rStyle w:val="Hypertextovprepojenie"/>
@@ -2670,7 +2758,7 @@
                 <w:noProof/>
                 <w:webHidden/>
               </w:rPr>
-              <w:instrText xml:space="preserve"> PAGEREF _Toc130816654 \h </w:instrText>
+              <w:instrText xml:space="preserve"> PAGEREF _Toc130854333 \h </w:instrText>
             </w:r>
             <w:r>
               <w:rPr>
@@ -2690,7 +2778,7 @@
                 <w:noProof/>
                 <w:webHidden/>
               </w:rPr>
-              <w:t>26</w:t>
+              <w:t>27</w:t>
             </w:r>
             <w:r>
               <w:rPr>
@@ -2715,7 +2803,7 @@
               <w:lang w:eastAsia="sk-SK"/>
             </w:rPr>
           </w:pPr>
-          <w:hyperlink w:anchor="_Toc130816655" w:history="1">
+          <w:hyperlink w:anchor="_Toc130854334" w:history="1">
             <w:r>
               <w:rPr>
                 <w:rStyle w:val="Hypertextovprepojenie"/>
@@ -2758,7 +2846,7 @@
                 <w:noProof/>
                 <w:webHidden/>
               </w:rPr>
-              <w:instrText xml:space="preserve"> PAGEREF _Toc130816655 \h </w:instrText>
+              <w:instrText xml:space="preserve"> PAGEREF _Toc130854334 \h </w:instrText>
             </w:r>
             <w:r>
               <w:rPr>
@@ -2778,7 +2866,7 @@
                 <w:noProof/>
                 <w:webHidden/>
               </w:rPr>
-              <w:t>27</w:t>
+              <w:t>28</w:t>
             </w:r>
             <w:r>
               <w:rPr>
@@ -2803,7 +2891,7 @@
               <w:lang w:eastAsia="sk-SK"/>
             </w:rPr>
           </w:pPr>
-          <w:hyperlink w:anchor="_Toc130816656" w:history="1">
+          <w:hyperlink w:anchor="_Toc130854335" w:history="1">
             <w:r>
               <w:rPr>
                 <w:rStyle w:val="Hypertextovprepojenie"/>
@@ -2846,7 +2934,7 @@
                 <w:noProof/>
                 <w:webHidden/>
               </w:rPr>
-              <w:instrText xml:space="preserve"> PAGEREF _Toc130816656 \h </w:instrText>
+              <w:instrText xml:space="preserve"> PAGEREF _Toc130854335 \h </w:instrText>
             </w:r>
             <w:r>
               <w:rPr>
@@ -2866,7 +2954,7 @@
                 <w:noProof/>
                 <w:webHidden/>
               </w:rPr>
-              <w:t>28</w:t>
+              <w:t>29</w:t>
             </w:r>
             <w:r>
               <w:rPr>
@@ -2891,7 +2979,7 @@
               <w:lang w:eastAsia="sk-SK"/>
             </w:rPr>
           </w:pPr>
-          <w:hyperlink w:anchor="_Toc130816657" w:history="1">
+          <w:hyperlink w:anchor="_Toc130854336" w:history="1">
             <w:r>
               <w:rPr>
                 <w:rStyle w:val="Hypertextovprepojenie"/>
@@ -2934,7 +3022,7 @@
                 <w:noProof/>
                 <w:webHidden/>
               </w:rPr>
-              <w:instrText xml:space="preserve"> PAGEREF _Toc130816657 \h </w:instrText>
+              <w:instrText xml:space="preserve"> PAGEREF _Toc130854336 \h </w:instrText>
             </w:r>
             <w:r>
               <w:rPr>
@@ -2954,7 +3042,7 @@
                 <w:noProof/>
                 <w:webHidden/>
               </w:rPr>
-              <w:t>30</w:t>
+              <w:t>31</w:t>
             </w:r>
             <w:r>
               <w:rPr>
@@ -2979,7 +3067,7 @@
               <w:lang w:eastAsia="sk-SK"/>
             </w:rPr>
           </w:pPr>
-          <w:hyperlink w:anchor="_Toc130816658" w:history="1">
+          <w:hyperlink w:anchor="_Toc130854337" w:history="1">
             <w:r>
               <w:rPr>
                 <w:rStyle w:val="Hypertextovprepojenie"/>
@@ -3022,7 +3110,7 @@
                 <w:noProof/>
                 <w:webHidden/>
               </w:rPr>
-              <w:instrText xml:space="preserve"> PAGEREF _Toc130816658 \h </w:instrText>
+              <w:instrText xml:space="preserve"> PAGEREF _Toc130854337 \h </w:instrText>
             </w:r>
             <w:r>
               <w:rPr>
@@ -3042,7 +3130,7 @@
                 <w:noProof/>
                 <w:webHidden/>
               </w:rPr>
-              <w:t>31</w:t>
+              <w:t>32</w:t>
             </w:r>
             <w:r>
               <w:rPr>
@@ -3067,7 +3155,7 @@
               <w:lang w:eastAsia="sk-SK"/>
             </w:rPr>
           </w:pPr>
-          <w:hyperlink w:anchor="_Toc130816659" w:history="1">
+          <w:hyperlink w:anchor="_Toc130854338" w:history="1">
             <w:r>
               <w:rPr>
                 <w:rStyle w:val="Hypertextovprepojenie"/>
@@ -3110,7 +3198,7 @@
                 <w:noProof/>
                 <w:webHidden/>
               </w:rPr>
-              <w:instrText xml:space="preserve"> PAGEREF _Toc130816659 \h </w:instrText>
+              <w:instrText xml:space="preserve"> PAGEREF _Toc130854338 \h </w:instrText>
             </w:r>
             <w:r>
               <w:rPr>
@@ -3130,7 +3218,7 @@
                 <w:noProof/>
                 <w:webHidden/>
               </w:rPr>
-              <w:t>33</w:t>
+              <w:t>34</w:t>
             </w:r>
             <w:r>
               <w:rPr>
@@ -3155,7 +3243,7 @@
               <w:lang w:eastAsia="sk-SK"/>
             </w:rPr>
           </w:pPr>
-          <w:hyperlink w:anchor="_Toc130816660" w:history="1">
+          <w:hyperlink w:anchor="_Toc130854339" w:history="1">
             <w:r>
               <w:rPr>
                 <w:rStyle w:val="Hypertextovprepojenie"/>
@@ -3198,7 +3286,7 @@
                 <w:noProof/>
                 <w:webHidden/>
               </w:rPr>
-              <w:instrText xml:space="preserve"> PAGEREF _Toc130816660 \h </w:instrText>
+              <w:instrText xml:space="preserve"> PAGEREF _Toc130854339 \h </w:instrText>
             </w:r>
             <w:r>
               <w:rPr>
@@ -3218,7 +3306,7 @@
                 <w:noProof/>
                 <w:webHidden/>
               </w:rPr>
-              <w:t>35</w:t>
+              <w:t>36</w:t>
             </w:r>
             <w:r>
               <w:rPr>
@@ -3243,7 +3331,7 @@
               <w:lang w:eastAsia="sk-SK"/>
             </w:rPr>
           </w:pPr>
-          <w:hyperlink w:anchor="_Toc130816661" w:history="1">
+          <w:hyperlink w:anchor="_Toc130854340" w:history="1">
             <w:r>
               <w:rPr>
                 <w:rStyle w:val="Hypertextovprepojenie"/>
@@ -3286,7 +3374,7 @@
                 <w:noProof/>
                 <w:webHidden/>
               </w:rPr>
-              <w:instrText xml:space="preserve"> PAGEREF _Toc130816661 \h </w:instrText>
+              <w:instrText xml:space="preserve"> PAGEREF _Toc130854340 \h </w:instrText>
             </w:r>
             <w:r>
               <w:rPr>
@@ -3306,7 +3394,7 @@
                 <w:noProof/>
                 <w:webHidden/>
               </w:rPr>
-              <w:t>36</w:t>
+              <w:t>37</w:t>
             </w:r>
             <w:r>
               <w:rPr>
@@ -3966,7 +4054,7 @@
       <w:pPr>
         <w:pStyle w:val="Nadpis1"/>
       </w:pPr>
-      <w:bookmarkStart w:id="0" w:name="_Toc130816629"/>
+      <w:bookmarkStart w:id="0" w:name="_Toc130854307"/>
       <w:r>
         <w:lastRenderedPageBreak/>
         <w:t>Úvod</w:t>
@@ -3980,7 +4068,7 @@
       <w:pPr>
         <w:pStyle w:val="Nadpis1"/>
       </w:pPr>
-      <w:bookmarkStart w:id="1" w:name="_Toc130816630"/>
+      <w:bookmarkStart w:id="1" w:name="_Toc130854308"/>
       <w:r>
         <w:lastRenderedPageBreak/>
         <w:t>Analýza</w:t>
@@ -3992,7 +4080,7 @@
       <w:pPr>
         <w:pStyle w:val="Nadpis2"/>
       </w:pPr>
-      <w:bookmarkStart w:id="3" w:name="_Toc130816631"/>
+      <w:bookmarkStart w:id="3" w:name="_Toc130854309"/>
       <w:r>
         <w:t>Architektúra</w:t>
       </w:r>
@@ -5735,7 +5823,7 @@
       <w:pPr>
         <w:pStyle w:val="Nadpis2"/>
       </w:pPr>
-      <w:bookmarkStart w:id="10" w:name="_Toc130816632"/>
+      <w:bookmarkStart w:id="10" w:name="_Toc130854310"/>
       <w:r>
         <w:lastRenderedPageBreak/>
         <w:t>Súbor ako úložisko údajov</w:t>
@@ -5844,7 +5932,7 @@
       <w:pPr>
         <w:pStyle w:val="Nadpis2"/>
       </w:pPr>
-      <w:bookmarkStart w:id="12" w:name="_Toc130816633"/>
+      <w:bookmarkStart w:id="12" w:name="_Toc130854311"/>
       <w:r>
         <w:lastRenderedPageBreak/>
         <w:t>Ľudsky čitateľný formát</w:t>
@@ -8052,7 +8140,7 @@
       <w:pPr>
         <w:pStyle w:val="Nadpis3"/>
       </w:pPr>
-      <w:bookmarkStart w:id="16" w:name="_Toc130816634"/>
+      <w:bookmarkStart w:id="16" w:name="_Toc130854312"/>
       <w:proofErr w:type="spellStart"/>
       <w:r>
         <w:lastRenderedPageBreak/>
@@ -8946,7 +9034,7 @@
         <w:pStyle w:val="Nadpis3"/>
       </w:pPr>
       <w:bookmarkStart w:id="17" w:name="_Toc112915098"/>
-      <w:bookmarkStart w:id="18" w:name="_Toc130816635"/>
+      <w:bookmarkStart w:id="18" w:name="_Toc130854313"/>
       <w:r>
         <w:lastRenderedPageBreak/>
         <w:t>Možné spôsoby ukladania údajov</w:t>
@@ -9822,8 +9910,7 @@
         <w:rPr>
           <w:rFonts w:ascii="Courier New" w:eastAsia="Times New Roman" w:hAnsi="Courier New" w:cs="Courier New"/>
           <w:color w:val="080808"/>
-          <w:sz w:val="16"/>
-          <w:szCs w:val="16"/>
+          <w:szCs w:val="24"/>
         </w:rPr>
       </w:pPr>
     </w:p>
@@ -11664,37 +11751,6 @@
     </w:p>
     <w:p>
       <w:pPr>
-        <w:pStyle w:val="Nadpis4"/>
-      </w:pPr>
-      <w:r>
-        <w:t>Uloženie LOB-</w:t>
-      </w:r>
-      <w:proofErr w:type="spellStart"/>
-      <w:r>
-        <w:t>ov</w:t>
-      </w:r>
-      <w:proofErr w:type="spellEnd"/>
-      <w:r>
-        <w:t xml:space="preserve"> </w:t>
-      </w:r>
-    </w:p>
-    <w:p>
-      <w:pPr>
-        <w:spacing w:after="160" w:line="360" w:lineRule="auto"/>
-        <w:ind w:firstLine="720"/>
-        <w:rPr>
-          <w:rFonts w:cs="Times New Roman"/>
-        </w:rPr>
-      </w:pPr>
-      <w:r>
-        <w:rPr>
-          <w:rFonts w:cs="Times New Roman"/>
-        </w:rPr>
-        <w:t>Ak tabuľka obsahuje stĺpec typu BLOB alebo CLOB, bolo by možné obsah týchto objektov oddeliť do vlastných súborov a tabuľka by obsahovala len cestu k týmto súborom.</w:t>
-      </w:r>
-    </w:p>
-    <w:p>
-      <w:pPr>
         <w:shd w:val="clear" w:color="auto" w:fill="FFFFFF"/>
         <w:tabs>
           <w:tab w:val="left" w:pos="916"/>
@@ -11719,6 +11775,67 @@
         <w:rPr>
           <w:rFonts w:ascii="Courier New" w:eastAsia="Times New Roman" w:hAnsi="Courier New" w:cs="Courier New"/>
           <w:color w:val="080808"/>
+          <w:szCs w:val="24"/>
+        </w:rPr>
+      </w:pPr>
+    </w:p>
+    <w:p>
+      <w:pPr>
+        <w:pStyle w:val="Nadpis4"/>
+      </w:pPr>
+      <w:r>
+        <w:t>Uloženie LOB-</w:t>
+      </w:r>
+      <w:proofErr w:type="spellStart"/>
+      <w:r>
+        <w:t>ov</w:t>
+      </w:r>
+      <w:proofErr w:type="spellEnd"/>
+      <w:r>
+        <w:t xml:space="preserve"> </w:t>
+      </w:r>
+    </w:p>
+    <w:p>
+      <w:pPr>
+        <w:spacing w:after="160" w:line="360" w:lineRule="auto"/>
+        <w:ind w:firstLine="720"/>
+        <w:rPr>
+          <w:rFonts w:cs="Times New Roman"/>
+        </w:rPr>
+      </w:pPr>
+      <w:r>
+        <w:rPr>
+          <w:rFonts w:cs="Times New Roman"/>
+        </w:rPr>
+        <w:t>Ak tabuľka obsahuje stĺpec typu BLOB alebo CLOB, bolo by možné obsah týchto objektov oddeliť do vlastných súborov a tabuľka by obsahovala len cestu k týmto súborom.</w:t>
+      </w:r>
+    </w:p>
+    <w:p>
+      <w:pPr>
+        <w:shd w:val="clear" w:color="auto" w:fill="FFFFFF"/>
+        <w:tabs>
+          <w:tab w:val="left" w:pos="916"/>
+          <w:tab w:val="left" w:pos="1832"/>
+          <w:tab w:val="left" w:pos="2748"/>
+          <w:tab w:val="left" w:pos="3664"/>
+          <w:tab w:val="left" w:pos="4580"/>
+          <w:tab w:val="left" w:pos="5496"/>
+          <w:tab w:val="left" w:pos="6412"/>
+          <w:tab w:val="left" w:pos="7328"/>
+          <w:tab w:val="left" w:pos="8244"/>
+          <w:tab w:val="left" w:pos="9160"/>
+          <w:tab w:val="left" w:pos="10076"/>
+          <w:tab w:val="left" w:pos="10992"/>
+          <w:tab w:val="left" w:pos="11908"/>
+          <w:tab w:val="left" w:pos="12824"/>
+          <w:tab w:val="left" w:pos="13740"/>
+          <w:tab w:val="left" w:pos="14656"/>
+        </w:tabs>
+        <w:spacing w:after="240" w:line="240" w:lineRule="auto"/>
+        <w:jc w:val="left"/>
+        <w:rPr>
+          <w:rFonts w:ascii="Courier New" w:eastAsia="Times New Roman" w:hAnsi="Courier New" w:cs="Courier New"/>
+          <w:color w:val="080808"/>
           <w:sz w:val="16"/>
           <w:szCs w:val="16"/>
         </w:rPr>
@@ -12610,7 +12727,7 @@
       <w:pPr>
         <w:pStyle w:val="Nadpis3"/>
       </w:pPr>
-      <w:bookmarkStart w:id="19" w:name="_Toc130816636"/>
+      <w:bookmarkStart w:id="19" w:name="_Toc130854314"/>
       <w:r>
         <w:lastRenderedPageBreak/>
         <w:t>Obmedzenia</w:t>
@@ -13084,7 +13201,7 @@
       <w:pPr>
         <w:pStyle w:val="Nadpis2"/>
       </w:pPr>
-      <w:bookmarkStart w:id="20" w:name="_Toc130816637"/>
+      <w:bookmarkStart w:id="20" w:name="_Toc130854315"/>
       <w:r>
         <w:t>SQL Príkazy</w:t>
       </w:r>
@@ -13237,7 +13354,7 @@
       <w:pPr>
         <w:pStyle w:val="Nadpis3"/>
       </w:pPr>
-      <w:bookmarkStart w:id="21" w:name="_Toc130816638"/>
+      <w:bookmarkStart w:id="21" w:name="_Toc130854316"/>
       <w:r>
         <w:lastRenderedPageBreak/>
         <w:t>Regulárne výrazy</w:t>
@@ -13309,7 +13426,7 @@
       <w:pPr>
         <w:pStyle w:val="Nadpis3"/>
       </w:pPr>
-      <w:bookmarkStart w:id="22" w:name="_Toc130816639"/>
+      <w:bookmarkStart w:id="22" w:name="_Toc130854317"/>
       <w:proofErr w:type="spellStart"/>
       <w:r>
         <w:t>Parsovanie</w:t>
@@ -13432,7 +13549,7 @@
       <w:pPr>
         <w:pStyle w:val="Nadpis2"/>
       </w:pPr>
-      <w:bookmarkStart w:id="23" w:name="_Toc130816640"/>
+      <w:bookmarkStart w:id="23" w:name="_Toc130854318"/>
       <w:r>
         <w:lastRenderedPageBreak/>
         <w:t>Tran</w:t>
@@ -13672,12 +13789,14 @@
       <w:pPr>
         <w:pStyle w:val="Nadpis3"/>
       </w:pPr>
+      <w:bookmarkStart w:id="24" w:name="_Toc130854319"/>
       <w:r>
         <w:t>M</w:t>
       </w:r>
       <w:r>
         <w:t>echanizmy uzamknutia databázy</w:t>
       </w:r>
+      <w:bookmarkEnd w:id="24"/>
     </w:p>
     <w:p>
       <w:pPr>
@@ -13764,12 +13883,12 @@
       <w:pPr>
         <w:pStyle w:val="Nadpis3"/>
       </w:pPr>
-      <w:bookmarkStart w:id="24" w:name="_Toc130816641"/>
+      <w:bookmarkStart w:id="25" w:name="_Toc130854320"/>
       <w:r>
         <w:lastRenderedPageBreak/>
         <w:t>Úrovne izolácie</w:t>
       </w:r>
-      <w:bookmarkEnd w:id="24"/>
+      <w:bookmarkEnd w:id="25"/>
     </w:p>
     <w:p>
       <w:pPr>
@@ -14720,7 +14839,7 @@
       <w:pPr>
         <w:pStyle w:val="Nadpis3"/>
       </w:pPr>
-      <w:bookmarkStart w:id="25" w:name="_Toc130816642"/>
+      <w:bookmarkStart w:id="26" w:name="_Toc130854321"/>
       <w:r>
         <w:t>Tran</w:t>
       </w:r>
@@ -14730,7 +14849,7 @@
       <w:r>
         <w:t>akcie pri databázach, ktorý používajú súborový systém</w:t>
       </w:r>
-      <w:bookmarkEnd w:id="25"/>
+      <w:bookmarkEnd w:id="26"/>
     </w:p>
     <w:p>
       <w:pPr>
@@ -14770,10 +14889,7 @@
       </w:r>
       <w:proofErr w:type="spellEnd"/>
       <w:r>
-        <w:t>)</w:t>
-      </w:r>
-      <w:r>
-        <w:t>.</w:t>
+        <w:t>).</w:t>
       </w:r>
     </w:p>
     <w:p>
@@ -14816,16 +14932,7 @@
       </w:pPr>
       <w:r>
         <w:lastRenderedPageBreak/>
-        <w:t xml:space="preserve">V rámci MVCC každá transakcia vidí </w:t>
-      </w:r>
-      <w:r>
-        <w:t>SNAPSHOT</w:t>
-      </w:r>
-      <w:r>
-        <w:t xml:space="preserve"> databázy, ktorá existovala na začiatku transakcie. Keď transakcia modifikuje údaje, vytvorí novú verziu modifikovaných údajov, ktorá je viditeľná len pre túto transakciu. Ostatné transakcie naďalej vidia starú verziu údajov, kým ich tiež nezmenia, a vtedy si vytvoria vlastnú verziu údajov.</w:t>
-      </w:r>
-      <w:r>
-        <w:t xml:space="preserve"> </w:t>
+        <w:t xml:space="preserve">V rámci MVCC každá transakcia vidí SNAPSHOT databázy, ktorá existovala na začiatku transakcie. Keď transakcia modifikuje údaje, vytvorí novú verziu modifikovaných údajov, ktorá je viditeľná len pre túto transakciu. Ostatné transakcie naďalej vidia starú verziu údajov, kým ich tiež nezmenia, a vtedy si vytvoria vlastnú verziu údajov. </w:t>
       </w:r>
     </w:p>
     <w:p>
@@ -14851,10 +14958,7 @@
         <w:ind w:firstLine="432"/>
       </w:pPr>
       <w:r>
-        <w:t>Ak to zhrnieme, databázy založené na súborovom systéme používajú na správu transakcií techniku zápisu pred zápisom, zatiaľ čo databázy v pamäti, ako napríklad HSQLDB a H2, používajú MVCC na podporu súbežného prístupu k údajom pri zachovaní konzistencie a izolácie.</w:t>
-      </w:r>
-      <w:r>
-        <w:t xml:space="preserve"> </w:t>
+        <w:t xml:space="preserve">Ak to zhrnieme, databázy založené na súborovom systéme používajú na správu transakcií techniku zápisu pred zápisom, zatiaľ čo databázy v pamäti, ako napríklad HSQLDB a H2, používajú MVCC na podporu súbežného prístupu k údajom pri zachovaní konzistencie a izolácie. </w:t>
       </w:r>
       <w:sdt>
         <w:sdtPr>
@@ -14930,25 +15034,25 @@
       <w:pPr>
         <w:pStyle w:val="Nadpis1"/>
       </w:pPr>
-      <w:bookmarkStart w:id="26" w:name="_Toc130816643"/>
+      <w:bookmarkStart w:id="27" w:name="_Toc130854322"/>
       <w:r>
         <w:lastRenderedPageBreak/>
         <w:t>Návrh</w:t>
-      </w:r>
-      <w:bookmarkEnd w:id="26"/>
-    </w:p>
-    <w:p>
-      <w:pPr>
-        <w:pStyle w:val="Nadpis2"/>
-      </w:pPr>
-      <w:bookmarkStart w:id="27" w:name="_Toc130816644"/>
-      <w:r>
-        <w:t>Ľudsky čitateľný formát</w:t>
       </w:r>
       <w:bookmarkEnd w:id="27"/>
     </w:p>
     <w:p>
       <w:pPr>
+        <w:pStyle w:val="Nadpis2"/>
+      </w:pPr>
+      <w:bookmarkStart w:id="28" w:name="_Toc130854323"/>
+      <w:r>
+        <w:t>Ľudsky čitateľný formát</w:t>
+      </w:r>
+      <w:bookmarkEnd w:id="28"/>
+    </w:p>
+    <w:p>
+      <w:pPr>
         <w:spacing w:line="360" w:lineRule="auto"/>
         <w:ind w:firstLine="576"/>
       </w:pPr>
@@ -14981,11 +15085,11 @@
       <w:pPr>
         <w:pStyle w:val="Nadpis3"/>
       </w:pPr>
-      <w:bookmarkStart w:id="28" w:name="_Toc130816645"/>
+      <w:bookmarkStart w:id="29" w:name="_Toc130854324"/>
       <w:r>
         <w:t>Formát tabuľky</w:t>
       </w:r>
-      <w:bookmarkEnd w:id="28"/>
+      <w:bookmarkEnd w:id="29"/>
     </w:p>
     <w:p>
       <w:pPr>
@@ -16703,12 +16807,12 @@
       <w:pPr>
         <w:pStyle w:val="Nadpis3"/>
       </w:pPr>
-      <w:bookmarkStart w:id="29" w:name="_Toc130816646"/>
+      <w:bookmarkStart w:id="30" w:name="_Toc130854325"/>
       <w:r>
         <w:lastRenderedPageBreak/>
         <w:t>Formát schémy</w:t>
       </w:r>
-      <w:bookmarkEnd w:id="29"/>
+      <w:bookmarkEnd w:id="30"/>
     </w:p>
     <w:p>
       <w:pPr>
@@ -18038,11 +18142,11 @@
       <w:pPr>
         <w:pStyle w:val="Nadpis3"/>
       </w:pPr>
-      <w:bookmarkStart w:id="30" w:name="_Toc130816647"/>
+      <w:bookmarkStart w:id="31" w:name="_Toc130854326"/>
       <w:r>
         <w:t>Formát databázového súboru</w:t>
       </w:r>
-      <w:bookmarkEnd w:id="30"/>
+      <w:bookmarkEnd w:id="31"/>
     </w:p>
     <w:p>
       <w:pPr>
@@ -18615,7 +18719,7 @@
       <w:pPr>
         <w:pStyle w:val="Nadpis3"/>
       </w:pPr>
-      <w:bookmarkStart w:id="31" w:name="_Toc130816648"/>
+      <w:bookmarkStart w:id="32" w:name="_Toc130854327"/>
       <w:r>
         <w:t>Formát uloženia LOB-</w:t>
       </w:r>
@@ -18623,7 +18727,7 @@
       <w:r>
         <w:t>ov</w:t>
       </w:r>
-      <w:bookmarkEnd w:id="31"/>
+      <w:bookmarkEnd w:id="32"/>
       <w:proofErr w:type="spellEnd"/>
     </w:p>
     <w:p>
@@ -19454,7 +19558,7 @@
       <w:pPr>
         <w:pStyle w:val="Nadpis2"/>
       </w:pPr>
-      <w:bookmarkStart w:id="32" w:name="_Toc130816649"/>
+      <w:bookmarkStart w:id="33" w:name="_Toc130854328"/>
       <w:proofErr w:type="spellStart"/>
       <w:r>
         <w:lastRenderedPageBreak/>
@@ -19464,7 +19568,7 @@
       <w:r>
         <w:t xml:space="preserve"> SQL príkazov</w:t>
       </w:r>
-      <w:bookmarkEnd w:id="32"/>
+      <w:bookmarkEnd w:id="33"/>
     </w:p>
     <w:p>
       <w:pPr>
@@ -20017,7 +20121,7 @@
       <w:pPr>
         <w:pStyle w:val="Nadpis2"/>
       </w:pPr>
-      <w:bookmarkStart w:id="33" w:name="_Toc130816650"/>
+      <w:bookmarkStart w:id="34" w:name="_Toc130854329"/>
       <w:r>
         <w:lastRenderedPageBreak/>
         <w:t>Tran</w:t>
@@ -20028,7 +20132,7 @@
       <w:r>
         <w:t>akcie</w:t>
       </w:r>
-      <w:bookmarkEnd w:id="33"/>
+      <w:bookmarkEnd w:id="34"/>
     </w:p>
     <w:p>
       <w:pPr>
@@ -20184,7 +20288,7 @@
       <w:pPr>
         <w:pStyle w:val="Nadpis3"/>
       </w:pPr>
-      <w:bookmarkStart w:id="34" w:name="_Toc130816651"/>
+      <w:bookmarkStart w:id="35" w:name="_Toc130854330"/>
       <w:r>
         <w:rPr>
           <w:noProof/>
@@ -20250,14 +20354,14 @@
       <w:r>
         <w:t>Commit</w:t>
       </w:r>
-      <w:bookmarkEnd w:id="34"/>
+      <w:bookmarkEnd w:id="35"/>
       <w:proofErr w:type="spellEnd"/>
     </w:p>
     <w:p>
       <w:pPr>
         <w:pStyle w:val="Nadpis3"/>
       </w:pPr>
-      <w:bookmarkStart w:id="35" w:name="_Toc130816652"/>
+      <w:bookmarkStart w:id="36" w:name="_Toc130854331"/>
       <w:r>
         <w:rPr>
           <w:noProof/>
@@ -20317,7 +20421,7 @@
       <w:r>
         <w:t>Rollback</w:t>
       </w:r>
-      <w:bookmarkEnd w:id="35"/>
+      <w:bookmarkEnd w:id="36"/>
       <w:proofErr w:type="spellEnd"/>
     </w:p>
     <w:p>
@@ -20333,22 +20437,22 @@
       <w:pPr>
         <w:pStyle w:val="Nadpis1"/>
       </w:pPr>
-      <w:bookmarkStart w:id="36" w:name="_Toc130816653"/>
+      <w:bookmarkStart w:id="37" w:name="_Toc130854332"/>
       <w:r>
         <w:lastRenderedPageBreak/>
         <w:t>Implementácia</w:t>
       </w:r>
-      <w:bookmarkEnd w:id="36"/>
+      <w:bookmarkEnd w:id="37"/>
     </w:p>
     <w:p>
       <w:pPr>
         <w:pStyle w:val="Nadpis2"/>
       </w:pPr>
-      <w:bookmarkStart w:id="37" w:name="_Toc130816654"/>
+      <w:bookmarkStart w:id="38" w:name="_Toc130854333"/>
       <w:r>
         <w:t>Ľudsky čitateľný formát</w:t>
       </w:r>
-      <w:bookmarkEnd w:id="37"/>
+      <w:bookmarkEnd w:id="38"/>
     </w:p>
     <w:p>
       <w:pPr>
@@ -20497,11 +20601,11 @@
       <w:pPr>
         <w:pStyle w:val="Nadpis2"/>
       </w:pPr>
-      <w:bookmarkStart w:id="38" w:name="_Toc130816655"/>
+      <w:bookmarkStart w:id="39" w:name="_Toc130854334"/>
       <w:r>
         <w:t>SQL Príkazy</w:t>
       </w:r>
-      <w:bookmarkEnd w:id="38"/>
+      <w:bookmarkEnd w:id="39"/>
     </w:p>
     <w:p>
       <w:pPr>
@@ -21597,11 +21701,11 @@
       <w:pPr>
         <w:pStyle w:val="Nadpis3"/>
       </w:pPr>
-      <w:bookmarkStart w:id="39" w:name="_Toc130816656"/>
+      <w:bookmarkStart w:id="40" w:name="_Toc130854335"/>
       <w:r>
         <w:t>Príkaz ako objekt na prenos údajov</w:t>
       </w:r>
-      <w:bookmarkEnd w:id="39"/>
+      <w:bookmarkEnd w:id="40"/>
     </w:p>
     <w:p>
       <w:pPr>
@@ -21943,7 +22047,7 @@
       <w:pPr>
         <w:pStyle w:val="Nadpis3"/>
       </w:pPr>
-      <w:bookmarkStart w:id="40" w:name="_Toc130816657"/>
+      <w:bookmarkStart w:id="41" w:name="_Toc130854336"/>
       <w:r>
         <w:lastRenderedPageBreak/>
         <w:t xml:space="preserve">Soft </w:t>
@@ -21952,7 +22056,7 @@
       <w:r>
         <w:t>parsing</w:t>
       </w:r>
-      <w:bookmarkEnd w:id="40"/>
+      <w:bookmarkEnd w:id="41"/>
       <w:proofErr w:type="spellEnd"/>
     </w:p>
     <w:p>
@@ -22242,12 +22346,12 @@
       <w:pPr>
         <w:pStyle w:val="Nadpis3"/>
       </w:pPr>
-      <w:bookmarkStart w:id="41" w:name="_Toc130816658"/>
+      <w:bookmarkStart w:id="42" w:name="_Toc130854337"/>
       <w:r>
         <w:lastRenderedPageBreak/>
         <w:t>Spracovanie príkazov</w:t>
       </w:r>
-      <w:bookmarkEnd w:id="41"/>
+      <w:bookmarkEnd w:id="42"/>
     </w:p>
     <w:p>
       <w:r>
@@ -22517,13 +22621,13 @@
         <mc:AlternateContent>
           <mc:Choice Requires="wps">
             <w:drawing>
-              <wp:anchor distT="0" distB="0" distL="114300" distR="114300" simplePos="0" relativeHeight="251880448" behindDoc="0" locked="0" layoutInCell="1" allowOverlap="1" wp14:anchorId="4E50AC99" wp14:editId="58F0136B">
+              <wp:anchor distT="0" distB="0" distL="114300" distR="114300" simplePos="0" relativeHeight="251880448" behindDoc="0" locked="0" layoutInCell="1" allowOverlap="1" wp14:anchorId="4E50AC99" wp14:editId="64FF3070">
                 <wp:simplePos x="0" y="0"/>
                 <wp:positionH relativeFrom="margin">
                   <wp:align>right</wp:align>
                 </wp:positionH>
                 <wp:positionV relativeFrom="paragraph">
-                  <wp:posOffset>7502525</wp:posOffset>
+                  <wp:posOffset>7493000</wp:posOffset>
                 </wp:positionV>
                 <wp:extent cx="5482590" cy="635"/>
                 <wp:effectExtent l="0" t="0" r="3810" b="8255"/>
@@ -22607,7 +22711,7 @@
           </mc:Choice>
           <mc:Fallback>
             <w:pict>
-              <v:shape w14:anchorId="4E50AC99" id="Textové pole 18" o:spid="_x0000_s1038" type="#_x0000_t202" style="position:absolute;left:0;text-align:left;margin-left:380.5pt;margin-top:590.75pt;width:431.7pt;height:.05pt;z-index:251880448;visibility:visible;mso-wrap-style:square;mso-width-percent:0;mso-wrap-distance-left:9pt;mso-wrap-distance-top:0;mso-wrap-distance-right:9pt;mso-wrap-distance-bottom:0;mso-position-horizontal:right;mso-position-horizontal-relative:margin;mso-position-vertical:absolute;mso-position-vertical-relative:text;mso-width-percent:0;mso-width-relative:margin;v-text-anchor:top" o:gfxdata="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" stroked="f">
+              <v:shape w14:anchorId="4E50AC99" id="Textové pole 18" o:spid="_x0000_s1038" type="#_x0000_t202" style="position:absolute;left:0;text-align:left;margin-left:380.5pt;margin-top:590pt;width:431.7pt;height:.05pt;z-index:251880448;visibility:visible;mso-wrap-style:square;mso-width-percent:0;mso-wrap-distance-left:9pt;mso-wrap-distance-top:0;mso-wrap-distance-right:9pt;mso-wrap-distance-bottom:0;mso-position-horizontal:right;mso-position-horizontal-relative:margin;mso-position-vertical:absolute;mso-position-vertical-relative:text;mso-width-percent:0;mso-width-relative:margin;v-text-anchor:top" o:gfxdata="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" stroked="f">
                 <v:textbox style="mso-fit-shape-to-text:t" inset="0,0,0,0">
                   <w:txbxContent>
                     <w:p>
@@ -22660,13 +22764,13 @@
           <w:noProof/>
         </w:rPr>
         <w:drawing>
-          <wp:anchor distT="0" distB="0" distL="114300" distR="114300" simplePos="0" relativeHeight="251881472" behindDoc="0" locked="0" layoutInCell="1" allowOverlap="1" wp14:anchorId="654CAA9C" wp14:editId="3993FADD">
+          <wp:anchor distT="0" distB="0" distL="114300" distR="114300" simplePos="0" relativeHeight="251881472" behindDoc="0" locked="0" layoutInCell="1" allowOverlap="1" wp14:anchorId="654CAA9C" wp14:editId="41F5BCE7">
             <wp:simplePos x="0" y="0"/>
             <wp:positionH relativeFrom="margin">
               <wp:align>right</wp:align>
             </wp:positionH>
             <wp:positionV relativeFrom="paragraph">
-              <wp:posOffset>264</wp:posOffset>
+              <wp:posOffset>0</wp:posOffset>
             </wp:positionV>
             <wp:extent cx="5482590" cy="7409815"/>
             <wp:effectExtent l="0" t="0" r="3810" b="635"/>
@@ -22724,7 +22828,7 @@
           <w:b/>
         </w:rPr>
       </w:pPr>
-      <w:bookmarkStart w:id="42" w:name="_Toc130816659"/>
+      <w:bookmarkStart w:id="43" w:name="_Toc130854338"/>
       <w:r>
         <w:rPr>
           <w:rStyle w:val="Nadpis2Char"/>
@@ -22740,7 +22844,7 @@
         </w:rPr>
         <w:t>ransakcie</w:t>
       </w:r>
-      <w:bookmarkEnd w:id="42"/>
+      <w:bookmarkEnd w:id="43"/>
     </w:p>
     <w:p>
       <w:pPr>
@@ -23207,7 +23311,7 @@
       <w:pPr>
         <w:pStyle w:val="Nadpis2"/>
       </w:pPr>
-      <w:bookmarkStart w:id="43" w:name="_Toc130816660"/>
+      <w:bookmarkStart w:id="44" w:name="_Toc130854339"/>
       <w:r>
         <w:rPr>
           <w:noProof/>
@@ -23343,7 +23447,13 @@
                               <w:fldChar w:fldCharType="end"/>
                             </w:r>
                             <w:r>
-                              <w:t>: Triedy na prenos údajov v ovládači</w:t>
+                              <w:t xml:space="preserve">: </w:t>
+                            </w:r>
+                            <w:r>
+                              <w:t>Vzťahy medzi triedami</w:t>
+                            </w:r>
+                            <w:r>
+                              <w:t xml:space="preserve"> v ovládači</w:t>
                             </w:r>
                           </w:p>
                         </w:txbxContent>
@@ -23398,7 +23508,13 @@
                         <w:fldChar w:fldCharType="end"/>
                       </w:r>
                       <w:r>
-                        <w:t>: Triedy na prenos údajov v ovládači</w:t>
+                        <w:t xml:space="preserve">: </w:t>
+                      </w:r>
+                      <w:r>
+                        <w:t>Vzťahy medzi triedami</w:t>
+                      </w:r>
+                      <w:r>
+                        <w:t xml:space="preserve"> v ovládači</w:t>
                       </w:r>
                     </w:p>
                   </w:txbxContent>
@@ -23412,7 +23528,7 @@
       <w:r>
         <w:t>Vzťahy medzi triedami</w:t>
       </w:r>
-      <w:bookmarkEnd w:id="43"/>
+      <w:bookmarkEnd w:id="44"/>
     </w:p>
     <w:p>
       <w:pPr>
@@ -23550,12 +23666,12 @@
       <w:pPr>
         <w:pStyle w:val="Nadpis2"/>
       </w:pPr>
-      <w:bookmarkStart w:id="44" w:name="_Toc130816661"/>
+      <w:bookmarkStart w:id="45" w:name="_Toc130854340"/>
       <w:r>
         <w:lastRenderedPageBreak/>
         <w:t>Konfigurácia ovládača</w:t>
       </w:r>
-      <w:bookmarkEnd w:id="44"/>
+      <w:bookmarkEnd w:id="45"/>
     </w:p>
     <w:p>
       <w:pPr>
@@ -24803,6 +24919,7 @@
             <w:divId w:val="538708328"/>
             <w:rPr>
               <w:rFonts w:eastAsia="Times New Roman"/>
+              <w:lang w:val="en-US"/>
             </w:rPr>
           </w:pPr>
           <w:r>
@@ -34557,6 +34674,7 @@
     <w:rsid w:val="001F5070"/>
     <w:rsid w:val="001F5B18"/>
     <w:rsid w:val="001F61C8"/>
+    <w:rsid w:val="002072A0"/>
     <w:rsid w:val="00216292"/>
     <w:rsid w:val="002621DA"/>
     <w:rsid w:val="00266D9F"/>
@@ -34568,6 +34686,7 @@
     <w:rsid w:val="002F44CA"/>
     <w:rsid w:val="00305D3E"/>
     <w:rsid w:val="003063AE"/>
+    <w:rsid w:val="0031387B"/>
     <w:rsid w:val="00322FFB"/>
     <w:rsid w:val="00345B2A"/>
     <w:rsid w:val="003A55D3"/>
@@ -34617,6 +34736,7 @@
     <w:rsid w:val="00745D02"/>
     <w:rsid w:val="0075499B"/>
     <w:rsid w:val="00757239"/>
+    <w:rsid w:val="007629AE"/>
     <w:rsid w:val="00766F0B"/>
     <w:rsid w:val="00767BE4"/>
     <w:rsid w:val="00776C3F"/>
@@ -34724,6 +34844,7 @@
     <w:rsid w:val="00EE666E"/>
     <w:rsid w:val="00EF3F29"/>
     <w:rsid w:val="00F23EC1"/>
+    <w:rsid w:val="00F303CD"/>
     <w:rsid w:val="00F34E55"/>
     <w:rsid w:val="00F5186E"/>
     <w:rsid w:val="00FB0860"/>

</xml_diff>

<commit_message>
Updating pseudocodes in the document
</commit_message>
<xml_diff>
--- a/JFSQL-documentation/Document/BP_ZsoltKiss.docx
+++ b/JFSQL-documentation/Document/BP_ZsoltKiss.docx
@@ -18351,7 +18351,7 @@
         <mc:AlternateContent>
           <mc:Choice Requires="wps">
             <w:drawing>
-              <wp:anchor distT="45720" distB="45720" distL="114300" distR="114300" simplePos="0" relativeHeight="251915264" behindDoc="0" locked="0" layoutInCell="1" allowOverlap="1" wp14:anchorId="65C182B3" wp14:editId="3EC8D0F2">
+              <wp:anchor distT="45720" distB="45720" distL="114300" distR="114300" simplePos="0" relativeHeight="251915264" behindDoc="0" locked="0" layoutInCell="1" allowOverlap="1" wp14:anchorId="65C182B3" wp14:editId="0343C6CF">
                 <wp:simplePos x="0" y="0"/>
                 <wp:positionH relativeFrom="page">
                   <wp:align>right</wp:align>
@@ -18359,8 +18359,8 @@
                 <wp:positionV relativeFrom="paragraph">
                   <wp:posOffset>328856</wp:posOffset>
                 </wp:positionV>
-                <wp:extent cx="6615430" cy="1404620"/>
-                <wp:effectExtent l="0" t="0" r="0" b="0"/>
+                <wp:extent cx="6615430" cy="3442335"/>
+                <wp:effectExtent l="0" t="0" r="0" b="5715"/>
                 <wp:wrapSquare wrapText="bothSides"/>
                 <wp:docPr id="1301879351" name="Textové pole 2"/>
                 <wp:cNvGraphicFramePr>
@@ -18375,7 +18375,7 @@
                       <wps:spPr bwMode="auto">
                         <a:xfrm>
                           <a:off x="0" y="0"/>
-                          <a:ext cx="6615430" cy="1404620"/>
+                          <a:ext cx="6615430" cy="3442915"/>
                         </a:xfrm>
                         <a:prstGeom prst="rect">
                           <a:avLst/>
@@ -18482,7 +18482,7 @@
                                 <w:sz w:val="20"/>
                                 <w:szCs w:val="20"/>
                               </w:rPr>
-                              <w:t>ArrayList</w:t>
+                              <w:t>empty</w:t>
                             </w:r>
                             <w:proofErr w:type="spellEnd"/>
                             <w:r>
@@ -18491,25 +18491,7 @@
                                 <w:sz w:val="20"/>
                                 <w:szCs w:val="20"/>
                               </w:rPr>
-                              <w:t>&lt;</w:t>
-                            </w:r>
-                            <w:proofErr w:type="spellStart"/>
-                            <w:r>
-                              <w:rPr>
-                                <w:rFonts w:asciiTheme="minorHAnsi" w:hAnsiTheme="minorHAnsi" w:cstheme="minorHAnsi"/>
-                                <w:sz w:val="20"/>
-                                <w:szCs w:val="20"/>
-                              </w:rPr>
-                              <w:t>Entry</w:t>
-                            </w:r>
-                            <w:proofErr w:type="spellEnd"/>
-                            <w:r>
-                              <w:rPr>
-                                <w:rFonts w:asciiTheme="minorHAnsi" w:hAnsiTheme="minorHAnsi" w:cstheme="minorHAnsi"/>
-                                <w:sz w:val="20"/>
-                                <w:szCs w:val="20"/>
-                              </w:rPr>
-                              <w:t>&gt;()</w:t>
+                              <w:t xml:space="preserve"> list</w:t>
                             </w:r>
                           </w:p>
                           <w:p>
@@ -18555,7 +18537,7 @@
                                 <w:sz w:val="20"/>
                                 <w:szCs w:val="20"/>
                               </w:rPr>
-                              <w:t>LinkedHashMap</w:t>
+                              <w:t>empty</w:t>
                             </w:r>
                             <w:proofErr w:type="spellEnd"/>
                             <w:r>
@@ -18564,7 +18546,7 @@
                                 <w:sz w:val="20"/>
                                 <w:szCs w:val="20"/>
                               </w:rPr>
-                              <w:t>&lt;</w:t>
+                              <w:t xml:space="preserve"> </w:t>
                             </w:r>
                             <w:proofErr w:type="spellStart"/>
                             <w:r>
@@ -18573,7 +18555,7 @@
                                 <w:sz w:val="20"/>
                                 <w:szCs w:val="20"/>
                               </w:rPr>
-                              <w:t>String</w:t>
+                              <w:t>hash</w:t>
                             </w:r>
                             <w:proofErr w:type="spellEnd"/>
                             <w:r>
@@ -18582,25 +18564,7 @@
                                 <w:sz w:val="20"/>
                                 <w:szCs w:val="20"/>
                               </w:rPr>
-                              <w:t>, List&lt;</w:t>
-                            </w:r>
-                            <w:proofErr w:type="spellStart"/>
-                            <w:r>
-                              <w:rPr>
-                                <w:rFonts w:asciiTheme="minorHAnsi" w:hAnsiTheme="minorHAnsi" w:cstheme="minorHAnsi"/>
-                                <w:sz w:val="20"/>
-                                <w:szCs w:val="20"/>
-                              </w:rPr>
-                              <w:t>Entry</w:t>
-                            </w:r>
-                            <w:proofErr w:type="spellEnd"/>
-                            <w:r>
-                              <w:rPr>
-                                <w:rFonts w:asciiTheme="minorHAnsi" w:hAnsiTheme="minorHAnsi" w:cstheme="minorHAnsi"/>
-                                <w:sz w:val="20"/>
-                                <w:szCs w:val="20"/>
-                              </w:rPr>
-                              <w:t>&gt;&gt;()</w:t>
+                              <w:t xml:space="preserve"> table</w:t>
                             </w:r>
                           </w:p>
                           <w:p>
@@ -18685,7 +18649,43 @@
                                 <w:sz w:val="20"/>
                                 <w:szCs w:val="20"/>
                               </w:rPr>
-                              <w:t xml:space="preserve"> = t1e.getColumnsAndValues().get(t1JoinCol)</w:t>
+                              <w:t xml:space="preserve"> = </w:t>
+                            </w:r>
+                            <w:proofErr w:type="spellStart"/>
+                            <w:r>
+                              <w:rPr>
+                                <w:rFonts w:asciiTheme="minorHAnsi" w:hAnsiTheme="minorHAnsi" w:cstheme="minorHAnsi"/>
+                                <w:sz w:val="20"/>
+                                <w:szCs w:val="20"/>
+                              </w:rPr>
+                              <w:t>value</w:t>
+                            </w:r>
+                            <w:proofErr w:type="spellEnd"/>
+                            <w:r>
+                              <w:rPr>
+                                <w:rFonts w:asciiTheme="minorHAnsi" w:hAnsiTheme="minorHAnsi" w:cstheme="minorHAnsi"/>
+                                <w:sz w:val="20"/>
+                                <w:szCs w:val="20"/>
+                              </w:rPr>
+                              <w:t xml:space="preserve"> of </w:t>
+                            </w:r>
+                            <w:proofErr w:type="spellStart"/>
+                            <w:r>
+                              <w:rPr>
+                                <w:rFonts w:asciiTheme="minorHAnsi" w:hAnsiTheme="minorHAnsi" w:cstheme="minorHAnsi"/>
+                                <w:sz w:val="20"/>
+                                <w:szCs w:val="20"/>
+                              </w:rPr>
+                              <w:t>column</w:t>
+                            </w:r>
+                            <w:proofErr w:type="spellEnd"/>
+                            <w:r>
+                              <w:rPr>
+                                <w:rFonts w:asciiTheme="minorHAnsi" w:hAnsiTheme="minorHAnsi" w:cstheme="minorHAnsi"/>
+                                <w:sz w:val="20"/>
+                                <w:szCs w:val="20"/>
+                              </w:rPr>
+                              <w:t xml:space="preserve"> t1JoinCol in t1e</w:t>
                             </w:r>
                           </w:p>
                           <w:p>
@@ -18749,6 +18749,24 @@
                                 <w:sz w:val="20"/>
                                 <w:szCs w:val="20"/>
                               </w:rPr>
+                              <w:t>is</w:t>
+                            </w:r>
+                            <w:proofErr w:type="spellEnd"/>
+                            <w:r>
+                              <w:rPr>
+                                <w:rFonts w:asciiTheme="minorHAnsi" w:hAnsiTheme="minorHAnsi" w:cstheme="minorHAnsi"/>
+                                <w:sz w:val="20"/>
+                                <w:szCs w:val="20"/>
+                              </w:rPr>
+                              <w:t xml:space="preserve"> </w:t>
+                            </w:r>
+                            <w:proofErr w:type="spellStart"/>
+                            <w:r>
+                              <w:rPr>
+                                <w:rFonts w:asciiTheme="minorHAnsi" w:hAnsiTheme="minorHAnsi" w:cstheme="minorHAnsi"/>
+                                <w:sz w:val="20"/>
+                                <w:szCs w:val="20"/>
+                              </w:rPr>
                               <w:t>not</w:t>
                             </w:r>
                             <w:proofErr w:type="spellEnd"/>
@@ -18840,7 +18858,7 @@
                                 <w:sz w:val="20"/>
                                 <w:szCs w:val="20"/>
                               </w:rPr>
-                              <w:t>ArrayList</w:t>
+                              <w:t>empty</w:t>
                             </w:r>
                             <w:proofErr w:type="spellEnd"/>
                             <w:r>
@@ -18849,25 +18867,7 @@
                                 <w:sz w:val="20"/>
                                 <w:szCs w:val="20"/>
                               </w:rPr>
-                              <w:t>&lt;</w:t>
-                            </w:r>
-                            <w:proofErr w:type="spellStart"/>
-                            <w:r>
-                              <w:rPr>
-                                <w:rFonts w:asciiTheme="minorHAnsi" w:hAnsiTheme="minorHAnsi" w:cstheme="minorHAnsi"/>
-                                <w:sz w:val="20"/>
-                                <w:szCs w:val="20"/>
-                              </w:rPr>
-                              <w:t>Entry</w:t>
-                            </w:r>
-                            <w:proofErr w:type="spellEnd"/>
-                            <w:r>
-                              <w:rPr>
-                                <w:rFonts w:asciiTheme="minorHAnsi" w:hAnsiTheme="minorHAnsi" w:cstheme="minorHAnsi"/>
-                                <w:sz w:val="20"/>
-                                <w:szCs w:val="20"/>
-                              </w:rPr>
-                              <w:t>&gt;()</w:t>
+                              <w:t xml:space="preserve"> list</w:t>
                             </w:r>
                           </w:p>
                           <w:p>
@@ -18895,7 +18895,7 @@
                                 <w:sz w:val="20"/>
                                 <w:szCs w:val="20"/>
                               </w:rPr>
-                              <w:t>hashTable</w:t>
+                              <w:t>add</w:t>
                             </w:r>
                             <w:proofErr w:type="spellEnd"/>
                             <w:r>
@@ -18904,7 +18904,7 @@
                                 <w:sz w:val="20"/>
                                 <w:szCs w:val="20"/>
                               </w:rPr>
-                              <w:t>[</w:t>
+                              <w:t xml:space="preserve"> t1e to </w:t>
                             </w:r>
                             <w:proofErr w:type="spellStart"/>
                             <w:r>
@@ -18913,7 +18913,7 @@
                                 <w:sz w:val="20"/>
                                 <w:szCs w:val="20"/>
                               </w:rPr>
-                              <w:t>key</w:t>
+                              <w:t>the</w:t>
                             </w:r>
                             <w:proofErr w:type="spellEnd"/>
                             <w:r>
@@ -18922,7 +18922,7 @@
                                 <w:sz w:val="20"/>
                                 <w:szCs w:val="20"/>
                               </w:rPr>
-                              <w:t>].</w:t>
+                              <w:t xml:space="preserve"> list in </w:t>
                             </w:r>
                             <w:proofErr w:type="spellStart"/>
                             <w:r>
@@ -18931,7 +18931,7 @@
                                 <w:sz w:val="20"/>
                                 <w:szCs w:val="20"/>
                               </w:rPr>
-                              <w:t>add</w:t>
+                              <w:t>hashTable</w:t>
                             </w:r>
                             <w:proofErr w:type="spellEnd"/>
                             <w:r>
@@ -18940,7 +18940,25 @@
                                 <w:sz w:val="20"/>
                                 <w:szCs w:val="20"/>
                               </w:rPr>
-                              <w:t>(t1e)</w:t>
+                              <w:t>[</w:t>
+                            </w:r>
+                            <w:proofErr w:type="spellStart"/>
+                            <w:r>
+                              <w:rPr>
+                                <w:rFonts w:asciiTheme="minorHAnsi" w:hAnsiTheme="minorHAnsi" w:cstheme="minorHAnsi"/>
+                                <w:sz w:val="20"/>
+                                <w:szCs w:val="20"/>
+                              </w:rPr>
+                              <w:t>key</w:t>
+                            </w:r>
+                            <w:proofErr w:type="spellEnd"/>
+                            <w:r>
+                              <w:rPr>
+                                <w:rFonts w:asciiTheme="minorHAnsi" w:hAnsiTheme="minorHAnsi" w:cstheme="minorHAnsi"/>
+                                <w:sz w:val="20"/>
+                                <w:szCs w:val="20"/>
+                              </w:rPr>
+                              <w:t>]</w:t>
                             </w:r>
                           </w:p>
                           <w:p>
@@ -19025,7 +19043,43 @@
                                 <w:sz w:val="20"/>
                                 <w:szCs w:val="20"/>
                               </w:rPr>
-                              <w:t xml:space="preserve"> = t2e.getColumnsAndValues().get(t2JoinCol)</w:t>
+                              <w:t xml:space="preserve"> = </w:t>
+                            </w:r>
+                            <w:proofErr w:type="spellStart"/>
+                            <w:r>
+                              <w:rPr>
+                                <w:rFonts w:asciiTheme="minorHAnsi" w:hAnsiTheme="minorHAnsi" w:cstheme="minorHAnsi"/>
+                                <w:sz w:val="20"/>
+                                <w:szCs w:val="20"/>
+                              </w:rPr>
+                              <w:t>value</w:t>
+                            </w:r>
+                            <w:proofErr w:type="spellEnd"/>
+                            <w:r>
+                              <w:rPr>
+                                <w:rFonts w:asciiTheme="minorHAnsi" w:hAnsiTheme="minorHAnsi" w:cstheme="minorHAnsi"/>
+                                <w:sz w:val="20"/>
+                                <w:szCs w:val="20"/>
+                              </w:rPr>
+                              <w:t xml:space="preserve"> of </w:t>
+                            </w:r>
+                            <w:proofErr w:type="spellStart"/>
+                            <w:r>
+                              <w:rPr>
+                                <w:rFonts w:asciiTheme="minorHAnsi" w:hAnsiTheme="minorHAnsi" w:cstheme="minorHAnsi"/>
+                                <w:sz w:val="20"/>
+                                <w:szCs w:val="20"/>
+                              </w:rPr>
+                              <w:t>column</w:t>
+                            </w:r>
+                            <w:proofErr w:type="spellEnd"/>
+                            <w:r>
+                              <w:rPr>
+                                <w:rFonts w:asciiTheme="minorHAnsi" w:hAnsiTheme="minorHAnsi" w:cstheme="minorHAnsi"/>
+                                <w:sz w:val="20"/>
+                                <w:szCs w:val="20"/>
+                              </w:rPr>
+                              <w:t xml:space="preserve"> t2JoinCol in t2e</w:t>
                             </w:r>
                           </w:p>
                           <w:p>
@@ -19080,6 +19134,24 @@
                                 <w:sz w:val="20"/>
                                 <w:szCs w:val="20"/>
                               </w:rPr>
+                              <w:t xml:space="preserve"> </w:t>
+                            </w:r>
+                            <w:proofErr w:type="spellStart"/>
+                            <w:r>
+                              <w:rPr>
+                                <w:rFonts w:asciiTheme="minorHAnsi" w:hAnsiTheme="minorHAnsi" w:cstheme="minorHAnsi"/>
+                                <w:sz w:val="20"/>
+                                <w:szCs w:val="20"/>
+                              </w:rPr>
+                              <w:t>is</w:t>
+                            </w:r>
+                            <w:proofErr w:type="spellEnd"/>
+                            <w:r>
+                              <w:rPr>
+                                <w:rFonts w:asciiTheme="minorHAnsi" w:hAnsiTheme="minorHAnsi" w:cstheme="minorHAnsi"/>
+                                <w:sz w:val="20"/>
+                                <w:szCs w:val="20"/>
+                              </w:rPr>
                               <w:t xml:space="preserve"> in </w:t>
                             </w:r>
                             <w:proofErr w:type="spellStart"/>
@@ -19135,7 +19207,7 @@
                                 <w:sz w:val="20"/>
                                 <w:szCs w:val="20"/>
                               </w:rPr>
-                              <w:t xml:space="preserve"> = </w:t>
+                              <w:t xml:space="preserve"> = list in </w:t>
                             </w:r>
                             <w:proofErr w:type="spellStart"/>
                             <w:r>
@@ -19272,7 +19344,7 @@
                                 <w:sz w:val="20"/>
                                 <w:szCs w:val="20"/>
                               </w:rPr>
-                              <w:t>LinkedHashMap</w:t>
+                              <w:t>empty</w:t>
                             </w:r>
                             <w:proofErr w:type="spellEnd"/>
                             <w:r>
@@ -19281,7 +19353,7 @@
                                 <w:sz w:val="20"/>
                                 <w:szCs w:val="20"/>
                               </w:rPr>
-                              <w:t>&lt;</w:t>
+                              <w:t xml:space="preserve"> </w:t>
                             </w:r>
                             <w:proofErr w:type="spellStart"/>
                             <w:r>
@@ -19290,7 +19362,7 @@
                                 <w:sz w:val="20"/>
                                 <w:szCs w:val="20"/>
                               </w:rPr>
-                              <w:t>String</w:t>
+                              <w:t>hash</w:t>
                             </w:r>
                             <w:proofErr w:type="spellEnd"/>
                             <w:r>
@@ -19299,25 +19371,7 @@
                                 <w:sz w:val="20"/>
                                 <w:szCs w:val="20"/>
                               </w:rPr>
-                              <w:t xml:space="preserve">, </w:t>
-                            </w:r>
-                            <w:proofErr w:type="spellStart"/>
-                            <w:r>
-                              <w:rPr>
-                                <w:rFonts w:asciiTheme="minorHAnsi" w:hAnsiTheme="minorHAnsi" w:cstheme="minorHAnsi"/>
-                                <w:sz w:val="20"/>
-                                <w:szCs w:val="20"/>
-                              </w:rPr>
-                              <w:t>String</w:t>
-                            </w:r>
-                            <w:proofErr w:type="spellEnd"/>
-                            <w:r>
-                              <w:rPr>
-                                <w:rFonts w:asciiTheme="minorHAnsi" w:hAnsiTheme="minorHAnsi" w:cstheme="minorHAnsi"/>
-                                <w:sz w:val="20"/>
-                                <w:szCs w:val="20"/>
-                              </w:rPr>
-                              <w:t>&gt;(t1e.getColumnsAndValues())</w:t>
+                              <w:t xml:space="preserve"> table</w:t>
                             </w:r>
                           </w:p>
                           <w:p>
@@ -19345,7 +19399,7 @@
                                 <w:sz w:val="20"/>
                                 <w:szCs w:val="20"/>
                               </w:rPr>
-                              <w:t>commonColumnsAndValues.putAll</w:t>
+                              <w:t>copy</w:t>
                             </w:r>
                             <w:proofErr w:type="spellEnd"/>
                             <w:r>
@@ -19354,8 +19408,72 @@
                                 <w:sz w:val="20"/>
                                 <w:szCs w:val="20"/>
                               </w:rPr>
-                              <w:t>(t2e.getColumnsAndValues())</w:t>
-                            </w:r>
+                              <w:t xml:space="preserve"> </w:t>
+                            </w:r>
+                            <w:proofErr w:type="spellStart"/>
+                            <w:r>
+                              <w:rPr>
+                                <w:rFonts w:asciiTheme="minorHAnsi" w:hAnsiTheme="minorHAnsi" w:cstheme="minorHAnsi"/>
+                                <w:sz w:val="20"/>
+                                <w:szCs w:val="20"/>
+                              </w:rPr>
+                              <w:t>columns</w:t>
+                            </w:r>
+                            <w:proofErr w:type="spellEnd"/>
+                            <w:r>
+                              <w:rPr>
+                                <w:rFonts w:asciiTheme="minorHAnsi" w:hAnsiTheme="minorHAnsi" w:cstheme="minorHAnsi"/>
+                                <w:sz w:val="20"/>
+                                <w:szCs w:val="20"/>
+                              </w:rPr>
+                              <w:t xml:space="preserve"> and </w:t>
+                            </w:r>
+                            <w:proofErr w:type="spellStart"/>
+                            <w:r>
+                              <w:rPr>
+                                <w:rFonts w:asciiTheme="minorHAnsi" w:hAnsiTheme="minorHAnsi" w:cstheme="minorHAnsi"/>
+                                <w:sz w:val="20"/>
+                                <w:szCs w:val="20"/>
+                              </w:rPr>
+                              <w:t>values</w:t>
+                            </w:r>
+                            <w:proofErr w:type="spellEnd"/>
+                            <w:r>
+                              <w:rPr>
+                                <w:rFonts w:asciiTheme="minorHAnsi" w:hAnsiTheme="minorHAnsi" w:cstheme="minorHAnsi"/>
+                                <w:sz w:val="20"/>
+                                <w:szCs w:val="20"/>
+                              </w:rPr>
+                              <w:t xml:space="preserve"> </w:t>
+                            </w:r>
+                            <w:proofErr w:type="spellStart"/>
+                            <w:r>
+                              <w:rPr>
+                                <w:rFonts w:asciiTheme="minorHAnsi" w:hAnsiTheme="minorHAnsi" w:cstheme="minorHAnsi"/>
+                                <w:sz w:val="20"/>
+                                <w:szCs w:val="20"/>
+                              </w:rPr>
+                              <w:t>from</w:t>
+                            </w:r>
+                            <w:proofErr w:type="spellEnd"/>
+                            <w:r>
+                              <w:rPr>
+                                <w:rFonts w:asciiTheme="minorHAnsi" w:hAnsiTheme="minorHAnsi" w:cstheme="minorHAnsi"/>
+                                <w:sz w:val="20"/>
+                                <w:szCs w:val="20"/>
+                              </w:rPr>
+                              <w:t xml:space="preserve"> t1e to </w:t>
+                            </w:r>
+                            <w:proofErr w:type="spellStart"/>
+                            <w:r>
+                              <w:rPr>
+                                <w:rFonts w:asciiTheme="minorHAnsi" w:hAnsiTheme="minorHAnsi" w:cstheme="minorHAnsi"/>
+                                <w:sz w:val="20"/>
+                                <w:szCs w:val="20"/>
+                              </w:rPr>
+                              <w:t>commonColumnsAndValues</w:t>
+                            </w:r>
+                            <w:proofErr w:type="spellEnd"/>
                           </w:p>
                           <w:p>
                             <w:pPr>
@@ -19382,7 +19500,7 @@
                                 <w:sz w:val="20"/>
                                 <w:szCs w:val="20"/>
                               </w:rPr>
-                              <w:t>commonEntries.add</w:t>
+                              <w:t>copy</w:t>
                             </w:r>
                             <w:proofErr w:type="spellEnd"/>
                             <w:r>
@@ -19391,7 +19509,7 @@
                                 <w:sz w:val="20"/>
                                 <w:szCs w:val="20"/>
                               </w:rPr>
-                              <w:t xml:space="preserve">(new </w:t>
+                              <w:t xml:space="preserve"> </w:t>
                             </w:r>
                             <w:proofErr w:type="spellStart"/>
                             <w:r>
@@ -19400,7 +19518,7 @@
                                 <w:sz w:val="20"/>
                                 <w:szCs w:val="20"/>
                               </w:rPr>
-                              <w:t>Entry</w:t>
+                              <w:t>columns</w:t>
                             </w:r>
                             <w:proofErr w:type="spellEnd"/>
                             <w:r>
@@ -19409,7 +19527,7 @@
                                 <w:sz w:val="20"/>
                                 <w:szCs w:val="20"/>
                               </w:rPr>
-                              <w:t>(</w:t>
+                              <w:t xml:space="preserve"> and </w:t>
                             </w:r>
                             <w:proofErr w:type="spellStart"/>
                             <w:r>
@@ -19418,7 +19536,7 @@
                                 <w:sz w:val="20"/>
                                 <w:szCs w:val="20"/>
                               </w:rPr>
-                              <w:t>commonColumnsAndValues</w:t>
+                              <w:t>values</w:t>
                             </w:r>
                             <w:proofErr w:type="spellEnd"/>
                             <w:r>
@@ -19427,7 +19545,7 @@
                                 <w:sz w:val="20"/>
                                 <w:szCs w:val="20"/>
                               </w:rPr>
-                              <w:t xml:space="preserve">, new </w:t>
+                              <w:t xml:space="preserve"> </w:t>
                             </w:r>
                             <w:proofErr w:type="spellStart"/>
                             <w:r>
@@ -19436,7 +19554,7 @@
                                 <w:sz w:val="20"/>
                                 <w:szCs w:val="20"/>
                               </w:rPr>
-                              <w:t>HashMap</w:t>
+                              <w:t>from</w:t>
                             </w:r>
                             <w:proofErr w:type="spellEnd"/>
                             <w:r>
@@ -19445,8 +19563,119 @@
                                 <w:sz w:val="20"/>
                                 <w:szCs w:val="20"/>
                               </w:rPr>
-                              <w:t>&lt;&gt;()))</w:t>
-                            </w:r>
+                              <w:t xml:space="preserve"> t2e to </w:t>
+                            </w:r>
+                            <w:proofErr w:type="spellStart"/>
+                            <w:r>
+                              <w:rPr>
+                                <w:rFonts w:asciiTheme="minorHAnsi" w:hAnsiTheme="minorHAnsi" w:cstheme="minorHAnsi"/>
+                                <w:sz w:val="20"/>
+                                <w:szCs w:val="20"/>
+                              </w:rPr>
+                              <w:t>commonColumnsAndValues</w:t>
+                            </w:r>
+                            <w:proofErr w:type="spellEnd"/>
+                          </w:p>
+                          <w:p>
+                            <w:pPr>
+                              <w:spacing w:line="240" w:lineRule="auto"/>
+                              <w:jc w:val="left"/>
+                              <w:rPr>
+                                <w:rFonts w:asciiTheme="minorHAnsi" w:hAnsiTheme="minorHAnsi" w:cstheme="minorHAnsi"/>
+                                <w:sz w:val="20"/>
+                                <w:szCs w:val="20"/>
+                              </w:rPr>
+                            </w:pPr>
+                            <w:r>
+                              <w:rPr>
+                                <w:rFonts w:asciiTheme="minorHAnsi" w:hAnsiTheme="minorHAnsi" w:cstheme="minorHAnsi"/>
+                                <w:sz w:val="20"/>
+                                <w:szCs w:val="20"/>
+                              </w:rPr>
+                              <w:t xml:space="preserve">                </w:t>
+                            </w:r>
+                            <w:proofErr w:type="spellStart"/>
+                            <w:r>
+                              <w:rPr>
+                                <w:rFonts w:asciiTheme="minorHAnsi" w:hAnsiTheme="minorHAnsi" w:cstheme="minorHAnsi"/>
+                                <w:sz w:val="20"/>
+                                <w:szCs w:val="20"/>
+                              </w:rPr>
+                              <w:t>add</w:t>
+                            </w:r>
+                            <w:proofErr w:type="spellEnd"/>
+                            <w:r>
+                              <w:rPr>
+                                <w:rFonts w:asciiTheme="minorHAnsi" w:hAnsiTheme="minorHAnsi" w:cstheme="minorHAnsi"/>
+                                <w:sz w:val="20"/>
+                                <w:szCs w:val="20"/>
+                              </w:rPr>
+                              <w:t xml:space="preserve"> a new </w:t>
+                            </w:r>
+                            <w:proofErr w:type="spellStart"/>
+                            <w:r>
+                              <w:rPr>
+                                <w:rFonts w:asciiTheme="minorHAnsi" w:hAnsiTheme="minorHAnsi" w:cstheme="minorHAnsi"/>
+                                <w:sz w:val="20"/>
+                                <w:szCs w:val="20"/>
+                              </w:rPr>
+                              <w:t>entry</w:t>
+                            </w:r>
+                            <w:proofErr w:type="spellEnd"/>
+                            <w:r>
+                              <w:rPr>
+                                <w:rFonts w:asciiTheme="minorHAnsi" w:hAnsiTheme="minorHAnsi" w:cstheme="minorHAnsi"/>
+                                <w:sz w:val="20"/>
+                                <w:szCs w:val="20"/>
+                              </w:rPr>
+                              <w:t xml:space="preserve"> </w:t>
+                            </w:r>
+                            <w:proofErr w:type="spellStart"/>
+                            <w:r>
+                              <w:rPr>
+                                <w:rFonts w:asciiTheme="minorHAnsi" w:hAnsiTheme="minorHAnsi" w:cstheme="minorHAnsi"/>
+                                <w:sz w:val="20"/>
+                                <w:szCs w:val="20"/>
+                              </w:rPr>
+                              <w:t>with</w:t>
+                            </w:r>
+                            <w:proofErr w:type="spellEnd"/>
+                            <w:r>
+                              <w:rPr>
+                                <w:rFonts w:asciiTheme="minorHAnsi" w:hAnsiTheme="minorHAnsi" w:cstheme="minorHAnsi"/>
+                                <w:sz w:val="20"/>
+                                <w:szCs w:val="20"/>
+                              </w:rPr>
+                              <w:t xml:space="preserve"> </w:t>
+                            </w:r>
+                            <w:proofErr w:type="spellStart"/>
+                            <w:r>
+                              <w:rPr>
+                                <w:rFonts w:asciiTheme="minorHAnsi" w:hAnsiTheme="minorHAnsi" w:cstheme="minorHAnsi"/>
+                                <w:sz w:val="20"/>
+                                <w:szCs w:val="20"/>
+                              </w:rPr>
+                              <w:t>commonColumnsAndValues</w:t>
+                            </w:r>
+                            <w:proofErr w:type="spellEnd"/>
+                            <w:r>
+                              <w:rPr>
+                                <w:rFonts w:asciiTheme="minorHAnsi" w:hAnsiTheme="minorHAnsi" w:cstheme="minorHAnsi"/>
+                                <w:sz w:val="20"/>
+                                <w:szCs w:val="20"/>
+                              </w:rPr>
+                              <w:t xml:space="preserve"> to </w:t>
+                            </w:r>
+                            <w:proofErr w:type="spellStart"/>
+                            <w:r>
+                              <w:rPr>
+                                <w:rFonts w:asciiTheme="minorHAnsi" w:hAnsiTheme="minorHAnsi" w:cstheme="minorHAnsi"/>
+                                <w:sz w:val="20"/>
+                                <w:szCs w:val="20"/>
+                              </w:rPr>
+                              <w:t>commonEntries</w:t>
+                            </w:r>
+                            <w:proofErr w:type="spellEnd"/>
                           </w:p>
                           <w:p>
                             <w:pPr>
@@ -19509,7 +19738,7 @@
                         </w:txbxContent>
                       </wps:txbx>
                       <wps:bodyPr rot="0" vert="horz" wrap="square" lIns="91440" tIns="45720" rIns="91440" bIns="45720" anchor="t" anchorCtr="0">
-                        <a:spAutoFit/>
+                        <a:noAutofit/>
                       </wps:bodyPr>
                     </wps:wsp>
                   </a:graphicData>
@@ -19518,15 +19747,15 @@
                   <wp14:pctWidth>0</wp14:pctWidth>
                 </wp14:sizeRelH>
                 <wp14:sizeRelV relativeFrom="margin">
-                  <wp14:pctHeight>20000</wp14:pctHeight>
+                  <wp14:pctHeight>0</wp14:pctHeight>
                 </wp14:sizeRelV>
               </wp:anchor>
             </w:drawing>
           </mc:Choice>
           <mc:Fallback>
             <w:pict>
-              <v:shape w14:anchorId="65C182B3" id="Textové pole 2" o:spid="_x0000_s1042" type="#_x0000_t202" style="position:absolute;left:0;text-align:left;margin-left:469.7pt;margin-top:25.9pt;width:520.9pt;height:110.6pt;z-index:251915264;visibility:visible;mso-wrap-style:square;mso-width-percent:0;mso-height-percent:200;mso-wrap-distance-left:9pt;mso-wrap-distance-top:3.6pt;mso-wrap-distance-right:9pt;mso-wrap-distance-bottom:3.6pt;mso-position-horizontal:right;mso-position-horizontal-relative:page;mso-position-vertical:absolute;mso-position-vertical-relative:text;mso-width-percent:0;mso-height-percent:200;mso-width-relative:margin;mso-height-relative:margin;v-text-anchor:top" o:gfxdata="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" stroked="f">
-                <v:textbox style="mso-fit-shape-to-text:t">
+              <v:shape w14:anchorId="65C182B3" id="Textové pole 2" o:spid="_x0000_s1042" type="#_x0000_t202" style="position:absolute;left:0;text-align:left;margin-left:469.7pt;margin-top:25.9pt;width:520.9pt;height:271.05pt;z-index:251915264;visibility:visible;mso-wrap-style:square;mso-width-percent:0;mso-height-percent:0;mso-wrap-distance-left:9pt;mso-wrap-distance-top:3.6pt;mso-wrap-distance-right:9pt;mso-wrap-distance-bottom:3.6pt;mso-position-horizontal:right;mso-position-horizontal-relative:page;mso-position-vertical:absolute;mso-position-vertical-relative:text;mso-width-percent:0;mso-height-percent:0;mso-width-relative:margin;mso-height-relative:margin;v-text-anchor:top" o:gfxdata="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" stroked="f">
+                <v:textbox>
                   <w:txbxContent>
                     <w:p>
                       <w:pPr>
@@ -19618,7 +19847,7 @@
                           <w:sz w:val="20"/>
                           <w:szCs w:val="20"/>
                         </w:rPr>
-                        <w:t>ArrayList</w:t>
+                        <w:t>empty</w:t>
                       </w:r>
                       <w:proofErr w:type="spellEnd"/>
                       <w:r>
@@ -19627,25 +19856,7 @@
                           <w:sz w:val="20"/>
                           <w:szCs w:val="20"/>
                         </w:rPr>
-                        <w:t>&lt;</w:t>
-                      </w:r>
-                      <w:proofErr w:type="spellStart"/>
-                      <w:r>
-                        <w:rPr>
-                          <w:rFonts w:asciiTheme="minorHAnsi" w:hAnsiTheme="minorHAnsi" w:cstheme="minorHAnsi"/>
-                          <w:sz w:val="20"/>
-                          <w:szCs w:val="20"/>
-                        </w:rPr>
-                        <w:t>Entry</w:t>
-                      </w:r>
-                      <w:proofErr w:type="spellEnd"/>
-                      <w:r>
-                        <w:rPr>
-                          <w:rFonts w:asciiTheme="minorHAnsi" w:hAnsiTheme="minorHAnsi" w:cstheme="minorHAnsi"/>
-                          <w:sz w:val="20"/>
-                          <w:szCs w:val="20"/>
-                        </w:rPr>
-                        <w:t>&gt;()</w:t>
+                        <w:t xml:space="preserve"> list</w:t>
                       </w:r>
                     </w:p>
                     <w:p>
@@ -19691,7 +19902,7 @@
                           <w:sz w:val="20"/>
                           <w:szCs w:val="20"/>
                         </w:rPr>
-                        <w:t>LinkedHashMap</w:t>
+                        <w:t>empty</w:t>
                       </w:r>
                       <w:proofErr w:type="spellEnd"/>
                       <w:r>
@@ -19700,7 +19911,7 @@
                           <w:sz w:val="20"/>
                           <w:szCs w:val="20"/>
                         </w:rPr>
-                        <w:t>&lt;</w:t>
+                        <w:t xml:space="preserve"> </w:t>
                       </w:r>
                       <w:proofErr w:type="spellStart"/>
                       <w:r>
@@ -19709,7 +19920,7 @@
                           <w:sz w:val="20"/>
                           <w:szCs w:val="20"/>
                         </w:rPr>
-                        <w:t>String</w:t>
+                        <w:t>hash</w:t>
                       </w:r>
                       <w:proofErr w:type="spellEnd"/>
                       <w:r>
@@ -19718,25 +19929,7 @@
                           <w:sz w:val="20"/>
                           <w:szCs w:val="20"/>
                         </w:rPr>
-                        <w:t>, List&lt;</w:t>
-                      </w:r>
-                      <w:proofErr w:type="spellStart"/>
-                      <w:r>
-                        <w:rPr>
-                          <w:rFonts w:asciiTheme="minorHAnsi" w:hAnsiTheme="minorHAnsi" w:cstheme="minorHAnsi"/>
-                          <w:sz w:val="20"/>
-                          <w:szCs w:val="20"/>
-                        </w:rPr>
-                        <w:t>Entry</w:t>
-                      </w:r>
-                      <w:proofErr w:type="spellEnd"/>
-                      <w:r>
-                        <w:rPr>
-                          <w:rFonts w:asciiTheme="minorHAnsi" w:hAnsiTheme="minorHAnsi" w:cstheme="minorHAnsi"/>
-                          <w:sz w:val="20"/>
-                          <w:szCs w:val="20"/>
-                        </w:rPr>
-                        <w:t>&gt;&gt;()</w:t>
+                        <w:t xml:space="preserve"> table</w:t>
                       </w:r>
                     </w:p>
                     <w:p>
@@ -19821,7 +20014,43 @@
                           <w:sz w:val="20"/>
                           <w:szCs w:val="20"/>
                         </w:rPr>
-                        <w:t xml:space="preserve"> = t1e.getColumnsAndValues().get(t1JoinCol)</w:t>
+                        <w:t xml:space="preserve"> = </w:t>
+                      </w:r>
+                      <w:proofErr w:type="spellStart"/>
+                      <w:r>
+                        <w:rPr>
+                          <w:rFonts w:asciiTheme="minorHAnsi" w:hAnsiTheme="minorHAnsi" w:cstheme="minorHAnsi"/>
+                          <w:sz w:val="20"/>
+                          <w:szCs w:val="20"/>
+                        </w:rPr>
+                        <w:t>value</w:t>
+                      </w:r>
+                      <w:proofErr w:type="spellEnd"/>
+                      <w:r>
+                        <w:rPr>
+                          <w:rFonts w:asciiTheme="minorHAnsi" w:hAnsiTheme="minorHAnsi" w:cstheme="minorHAnsi"/>
+                          <w:sz w:val="20"/>
+                          <w:szCs w:val="20"/>
+                        </w:rPr>
+                        <w:t xml:space="preserve"> of </w:t>
+                      </w:r>
+                      <w:proofErr w:type="spellStart"/>
+                      <w:r>
+                        <w:rPr>
+                          <w:rFonts w:asciiTheme="minorHAnsi" w:hAnsiTheme="minorHAnsi" w:cstheme="minorHAnsi"/>
+                          <w:sz w:val="20"/>
+                          <w:szCs w:val="20"/>
+                        </w:rPr>
+                        <w:t>column</w:t>
+                      </w:r>
+                      <w:proofErr w:type="spellEnd"/>
+                      <w:r>
+                        <w:rPr>
+                          <w:rFonts w:asciiTheme="minorHAnsi" w:hAnsiTheme="minorHAnsi" w:cstheme="minorHAnsi"/>
+                          <w:sz w:val="20"/>
+                          <w:szCs w:val="20"/>
+                        </w:rPr>
+                        <w:t xml:space="preserve"> t1JoinCol in t1e</w:t>
                       </w:r>
                     </w:p>
                     <w:p>
@@ -19885,6 +20114,24 @@
                           <w:sz w:val="20"/>
                           <w:szCs w:val="20"/>
                         </w:rPr>
+                        <w:t>is</w:t>
+                      </w:r>
+                      <w:proofErr w:type="spellEnd"/>
+                      <w:r>
+                        <w:rPr>
+                          <w:rFonts w:asciiTheme="minorHAnsi" w:hAnsiTheme="minorHAnsi" w:cstheme="minorHAnsi"/>
+                          <w:sz w:val="20"/>
+                          <w:szCs w:val="20"/>
+                        </w:rPr>
+                        <w:t xml:space="preserve"> </w:t>
+                      </w:r>
+                      <w:proofErr w:type="spellStart"/>
+                      <w:r>
+                        <w:rPr>
+                          <w:rFonts w:asciiTheme="minorHAnsi" w:hAnsiTheme="minorHAnsi" w:cstheme="minorHAnsi"/>
+                          <w:sz w:val="20"/>
+                          <w:szCs w:val="20"/>
+                        </w:rPr>
                         <w:t>not</w:t>
                       </w:r>
                       <w:proofErr w:type="spellEnd"/>
@@ -19976,7 +20223,7 @@
                           <w:sz w:val="20"/>
                           <w:szCs w:val="20"/>
                         </w:rPr>
-                        <w:t>ArrayList</w:t>
+                        <w:t>empty</w:t>
                       </w:r>
                       <w:proofErr w:type="spellEnd"/>
                       <w:r>
@@ -19985,25 +20232,7 @@
                           <w:sz w:val="20"/>
                           <w:szCs w:val="20"/>
                         </w:rPr>
-                        <w:t>&lt;</w:t>
-                      </w:r>
-                      <w:proofErr w:type="spellStart"/>
-                      <w:r>
-                        <w:rPr>
-                          <w:rFonts w:asciiTheme="minorHAnsi" w:hAnsiTheme="minorHAnsi" w:cstheme="minorHAnsi"/>
-                          <w:sz w:val="20"/>
-                          <w:szCs w:val="20"/>
-                        </w:rPr>
-                        <w:t>Entry</w:t>
-                      </w:r>
-                      <w:proofErr w:type="spellEnd"/>
-                      <w:r>
-                        <w:rPr>
-                          <w:rFonts w:asciiTheme="minorHAnsi" w:hAnsiTheme="minorHAnsi" w:cstheme="minorHAnsi"/>
-                          <w:sz w:val="20"/>
-                          <w:szCs w:val="20"/>
-                        </w:rPr>
-                        <w:t>&gt;()</w:t>
+                        <w:t xml:space="preserve"> list</w:t>
                       </w:r>
                     </w:p>
                     <w:p>
@@ -20031,7 +20260,7 @@
                           <w:sz w:val="20"/>
                           <w:szCs w:val="20"/>
                         </w:rPr>
-                        <w:t>hashTable</w:t>
+                        <w:t>add</w:t>
                       </w:r>
                       <w:proofErr w:type="spellEnd"/>
                       <w:r>
@@ -20040,7 +20269,7 @@
                           <w:sz w:val="20"/>
                           <w:szCs w:val="20"/>
                         </w:rPr>
-                        <w:t>[</w:t>
+                        <w:t xml:space="preserve"> t1e to </w:t>
                       </w:r>
                       <w:proofErr w:type="spellStart"/>
                       <w:r>
@@ -20049,7 +20278,7 @@
                           <w:sz w:val="20"/>
                           <w:szCs w:val="20"/>
                         </w:rPr>
-                        <w:t>key</w:t>
+                        <w:t>the</w:t>
                       </w:r>
                       <w:proofErr w:type="spellEnd"/>
                       <w:r>
@@ -20058,7 +20287,7 @@
                           <w:sz w:val="20"/>
                           <w:szCs w:val="20"/>
                         </w:rPr>
-                        <w:t>].</w:t>
+                        <w:t xml:space="preserve"> list in </w:t>
                       </w:r>
                       <w:proofErr w:type="spellStart"/>
                       <w:r>
@@ -20067,7 +20296,7 @@
                           <w:sz w:val="20"/>
                           <w:szCs w:val="20"/>
                         </w:rPr>
-                        <w:t>add</w:t>
+                        <w:t>hashTable</w:t>
                       </w:r>
                       <w:proofErr w:type="spellEnd"/>
                       <w:r>
@@ -20076,7 +20305,25 @@
                           <w:sz w:val="20"/>
                           <w:szCs w:val="20"/>
                         </w:rPr>
-                        <w:t>(t1e)</w:t>
+                        <w:t>[</w:t>
+                      </w:r>
+                      <w:proofErr w:type="spellStart"/>
+                      <w:r>
+                        <w:rPr>
+                          <w:rFonts w:asciiTheme="minorHAnsi" w:hAnsiTheme="minorHAnsi" w:cstheme="minorHAnsi"/>
+                          <w:sz w:val="20"/>
+                          <w:szCs w:val="20"/>
+                        </w:rPr>
+                        <w:t>key</w:t>
+                      </w:r>
+                      <w:proofErr w:type="spellEnd"/>
+                      <w:r>
+                        <w:rPr>
+                          <w:rFonts w:asciiTheme="minorHAnsi" w:hAnsiTheme="minorHAnsi" w:cstheme="minorHAnsi"/>
+                          <w:sz w:val="20"/>
+                          <w:szCs w:val="20"/>
+                        </w:rPr>
+                        <w:t>]</w:t>
                       </w:r>
                     </w:p>
                     <w:p>
@@ -20161,7 +20408,43 @@
                           <w:sz w:val="20"/>
                           <w:szCs w:val="20"/>
                         </w:rPr>
-                        <w:t xml:space="preserve"> = t2e.getColumnsAndValues().get(t2JoinCol)</w:t>
+                        <w:t xml:space="preserve"> = </w:t>
+                      </w:r>
+                      <w:proofErr w:type="spellStart"/>
+                      <w:r>
+                        <w:rPr>
+                          <w:rFonts w:asciiTheme="minorHAnsi" w:hAnsiTheme="minorHAnsi" w:cstheme="minorHAnsi"/>
+                          <w:sz w:val="20"/>
+                          <w:szCs w:val="20"/>
+                        </w:rPr>
+                        <w:t>value</w:t>
+                      </w:r>
+                      <w:proofErr w:type="spellEnd"/>
+                      <w:r>
+                        <w:rPr>
+                          <w:rFonts w:asciiTheme="minorHAnsi" w:hAnsiTheme="minorHAnsi" w:cstheme="minorHAnsi"/>
+                          <w:sz w:val="20"/>
+                          <w:szCs w:val="20"/>
+                        </w:rPr>
+                        <w:t xml:space="preserve"> of </w:t>
+                      </w:r>
+                      <w:proofErr w:type="spellStart"/>
+                      <w:r>
+                        <w:rPr>
+                          <w:rFonts w:asciiTheme="minorHAnsi" w:hAnsiTheme="minorHAnsi" w:cstheme="minorHAnsi"/>
+                          <w:sz w:val="20"/>
+                          <w:szCs w:val="20"/>
+                        </w:rPr>
+                        <w:t>column</w:t>
+                      </w:r>
+                      <w:proofErr w:type="spellEnd"/>
+                      <w:r>
+                        <w:rPr>
+                          <w:rFonts w:asciiTheme="minorHAnsi" w:hAnsiTheme="minorHAnsi" w:cstheme="minorHAnsi"/>
+                          <w:sz w:val="20"/>
+                          <w:szCs w:val="20"/>
+                        </w:rPr>
+                        <w:t xml:space="preserve"> t2JoinCol in t2e</w:t>
                       </w:r>
                     </w:p>
                     <w:p>
@@ -20216,6 +20499,24 @@
                           <w:sz w:val="20"/>
                           <w:szCs w:val="20"/>
                         </w:rPr>
+                        <w:t xml:space="preserve"> </w:t>
+                      </w:r>
+                      <w:proofErr w:type="spellStart"/>
+                      <w:r>
+                        <w:rPr>
+                          <w:rFonts w:asciiTheme="minorHAnsi" w:hAnsiTheme="minorHAnsi" w:cstheme="minorHAnsi"/>
+                          <w:sz w:val="20"/>
+                          <w:szCs w:val="20"/>
+                        </w:rPr>
+                        <w:t>is</w:t>
+                      </w:r>
+                      <w:proofErr w:type="spellEnd"/>
+                      <w:r>
+                        <w:rPr>
+                          <w:rFonts w:asciiTheme="minorHAnsi" w:hAnsiTheme="minorHAnsi" w:cstheme="minorHAnsi"/>
+                          <w:sz w:val="20"/>
+                          <w:szCs w:val="20"/>
+                        </w:rPr>
                         <w:t xml:space="preserve"> in </w:t>
                       </w:r>
                       <w:proofErr w:type="spellStart"/>
@@ -20271,7 +20572,7 @@
                           <w:sz w:val="20"/>
                           <w:szCs w:val="20"/>
                         </w:rPr>
-                        <w:t xml:space="preserve"> = </w:t>
+                        <w:t xml:space="preserve"> = list in </w:t>
                       </w:r>
                       <w:proofErr w:type="spellStart"/>
                       <w:r>
@@ -20408,7 +20709,7 @@
                           <w:sz w:val="20"/>
                           <w:szCs w:val="20"/>
                         </w:rPr>
-                        <w:t>LinkedHashMap</w:t>
+                        <w:t>empty</w:t>
                       </w:r>
                       <w:proofErr w:type="spellEnd"/>
                       <w:r>
@@ -20417,7 +20718,7 @@
                           <w:sz w:val="20"/>
                           <w:szCs w:val="20"/>
                         </w:rPr>
-                        <w:t>&lt;</w:t>
+                        <w:t xml:space="preserve"> </w:t>
                       </w:r>
                       <w:proofErr w:type="spellStart"/>
                       <w:r>
@@ -20426,7 +20727,7 @@
                           <w:sz w:val="20"/>
                           <w:szCs w:val="20"/>
                         </w:rPr>
-                        <w:t>String</w:t>
+                        <w:t>hash</w:t>
                       </w:r>
                       <w:proofErr w:type="spellEnd"/>
                       <w:r>
@@ -20435,25 +20736,7 @@
                           <w:sz w:val="20"/>
                           <w:szCs w:val="20"/>
                         </w:rPr>
-                        <w:t xml:space="preserve">, </w:t>
-                      </w:r>
-                      <w:proofErr w:type="spellStart"/>
-                      <w:r>
-                        <w:rPr>
-                          <w:rFonts w:asciiTheme="minorHAnsi" w:hAnsiTheme="minorHAnsi" w:cstheme="minorHAnsi"/>
-                          <w:sz w:val="20"/>
-                          <w:szCs w:val="20"/>
-                        </w:rPr>
-                        <w:t>String</w:t>
-                      </w:r>
-                      <w:proofErr w:type="spellEnd"/>
-                      <w:r>
-                        <w:rPr>
-                          <w:rFonts w:asciiTheme="minorHAnsi" w:hAnsiTheme="minorHAnsi" w:cstheme="minorHAnsi"/>
-                          <w:sz w:val="20"/>
-                          <w:szCs w:val="20"/>
-                        </w:rPr>
-                        <w:t>&gt;(t1e.getColumnsAndValues())</w:t>
+                        <w:t xml:space="preserve"> table</w:t>
                       </w:r>
                     </w:p>
                     <w:p>
@@ -20481,7 +20764,7 @@
                           <w:sz w:val="20"/>
                           <w:szCs w:val="20"/>
                         </w:rPr>
-                        <w:t>commonColumnsAndValues.putAll</w:t>
+                        <w:t>copy</w:t>
                       </w:r>
                       <w:proofErr w:type="spellEnd"/>
                       <w:r>
@@ -20490,8 +20773,72 @@
                           <w:sz w:val="20"/>
                           <w:szCs w:val="20"/>
                         </w:rPr>
-                        <w:t>(t2e.getColumnsAndValues())</w:t>
-                      </w:r>
+                        <w:t xml:space="preserve"> </w:t>
+                      </w:r>
+                      <w:proofErr w:type="spellStart"/>
+                      <w:r>
+                        <w:rPr>
+                          <w:rFonts w:asciiTheme="minorHAnsi" w:hAnsiTheme="minorHAnsi" w:cstheme="minorHAnsi"/>
+                          <w:sz w:val="20"/>
+                          <w:szCs w:val="20"/>
+                        </w:rPr>
+                        <w:t>columns</w:t>
+                      </w:r>
+                      <w:proofErr w:type="spellEnd"/>
+                      <w:r>
+                        <w:rPr>
+                          <w:rFonts w:asciiTheme="minorHAnsi" w:hAnsiTheme="minorHAnsi" w:cstheme="minorHAnsi"/>
+                          <w:sz w:val="20"/>
+                          <w:szCs w:val="20"/>
+                        </w:rPr>
+                        <w:t xml:space="preserve"> and </w:t>
+                      </w:r>
+                      <w:proofErr w:type="spellStart"/>
+                      <w:r>
+                        <w:rPr>
+                          <w:rFonts w:asciiTheme="minorHAnsi" w:hAnsiTheme="minorHAnsi" w:cstheme="minorHAnsi"/>
+                          <w:sz w:val="20"/>
+                          <w:szCs w:val="20"/>
+                        </w:rPr>
+                        <w:t>values</w:t>
+                      </w:r>
+                      <w:proofErr w:type="spellEnd"/>
+                      <w:r>
+                        <w:rPr>
+                          <w:rFonts w:asciiTheme="minorHAnsi" w:hAnsiTheme="minorHAnsi" w:cstheme="minorHAnsi"/>
+                          <w:sz w:val="20"/>
+                          <w:szCs w:val="20"/>
+                        </w:rPr>
+                        <w:t xml:space="preserve"> </w:t>
+                      </w:r>
+                      <w:proofErr w:type="spellStart"/>
+                      <w:r>
+                        <w:rPr>
+                          <w:rFonts w:asciiTheme="minorHAnsi" w:hAnsiTheme="minorHAnsi" w:cstheme="minorHAnsi"/>
+                          <w:sz w:val="20"/>
+                          <w:szCs w:val="20"/>
+                        </w:rPr>
+                        <w:t>from</w:t>
+                      </w:r>
+                      <w:proofErr w:type="spellEnd"/>
+                      <w:r>
+                        <w:rPr>
+                          <w:rFonts w:asciiTheme="minorHAnsi" w:hAnsiTheme="minorHAnsi" w:cstheme="minorHAnsi"/>
+                          <w:sz w:val="20"/>
+                          <w:szCs w:val="20"/>
+                        </w:rPr>
+                        <w:t xml:space="preserve"> t1e to </w:t>
+                      </w:r>
+                      <w:proofErr w:type="spellStart"/>
+                      <w:r>
+                        <w:rPr>
+                          <w:rFonts w:asciiTheme="minorHAnsi" w:hAnsiTheme="minorHAnsi" w:cstheme="minorHAnsi"/>
+                          <w:sz w:val="20"/>
+                          <w:szCs w:val="20"/>
+                        </w:rPr>
+                        <w:t>commonColumnsAndValues</w:t>
+                      </w:r>
+                      <w:proofErr w:type="spellEnd"/>
                     </w:p>
                     <w:p>
                       <w:pPr>
@@ -20518,7 +20865,7 @@
                           <w:sz w:val="20"/>
                           <w:szCs w:val="20"/>
                         </w:rPr>
-                        <w:t>commonEntries.add</w:t>
+                        <w:t>copy</w:t>
                       </w:r>
                       <w:proofErr w:type="spellEnd"/>
                       <w:r>
@@ -20527,7 +20874,7 @@
                           <w:sz w:val="20"/>
                           <w:szCs w:val="20"/>
                         </w:rPr>
-                        <w:t xml:space="preserve">(new </w:t>
+                        <w:t xml:space="preserve"> </w:t>
                       </w:r>
                       <w:proofErr w:type="spellStart"/>
                       <w:r>
@@ -20536,7 +20883,7 @@
                           <w:sz w:val="20"/>
                           <w:szCs w:val="20"/>
                         </w:rPr>
-                        <w:t>Entry</w:t>
+                        <w:t>columns</w:t>
                       </w:r>
                       <w:proofErr w:type="spellEnd"/>
                       <w:r>
@@ -20545,7 +20892,7 @@
                           <w:sz w:val="20"/>
                           <w:szCs w:val="20"/>
                         </w:rPr>
-                        <w:t>(</w:t>
+                        <w:t xml:space="preserve"> and </w:t>
                       </w:r>
                       <w:proofErr w:type="spellStart"/>
                       <w:r>
@@ -20554,7 +20901,7 @@
                           <w:sz w:val="20"/>
                           <w:szCs w:val="20"/>
                         </w:rPr>
-                        <w:t>commonColumnsAndValues</w:t>
+                        <w:t>values</w:t>
                       </w:r>
                       <w:proofErr w:type="spellEnd"/>
                       <w:r>
@@ -20563,7 +20910,7 @@
                           <w:sz w:val="20"/>
                           <w:szCs w:val="20"/>
                         </w:rPr>
-                        <w:t xml:space="preserve">, new </w:t>
+                        <w:t xml:space="preserve"> </w:t>
                       </w:r>
                       <w:proofErr w:type="spellStart"/>
                       <w:r>
@@ -20572,7 +20919,7 @@
                           <w:sz w:val="20"/>
                           <w:szCs w:val="20"/>
                         </w:rPr>
-                        <w:t>HashMap</w:t>
+                        <w:t>from</w:t>
                       </w:r>
                       <w:proofErr w:type="spellEnd"/>
                       <w:r>
@@ -20581,8 +20928,119 @@
                           <w:sz w:val="20"/>
                           <w:szCs w:val="20"/>
                         </w:rPr>
-                        <w:t>&lt;&gt;()))</w:t>
-                      </w:r>
+                        <w:t xml:space="preserve"> t2e to </w:t>
+                      </w:r>
+                      <w:proofErr w:type="spellStart"/>
+                      <w:r>
+                        <w:rPr>
+                          <w:rFonts w:asciiTheme="minorHAnsi" w:hAnsiTheme="minorHAnsi" w:cstheme="minorHAnsi"/>
+                          <w:sz w:val="20"/>
+                          <w:szCs w:val="20"/>
+                        </w:rPr>
+                        <w:t>commonColumnsAndValues</w:t>
+                      </w:r>
+                      <w:proofErr w:type="spellEnd"/>
+                    </w:p>
+                    <w:p>
+                      <w:pPr>
+                        <w:spacing w:line="240" w:lineRule="auto"/>
+                        <w:jc w:val="left"/>
+                        <w:rPr>
+                          <w:rFonts w:asciiTheme="minorHAnsi" w:hAnsiTheme="minorHAnsi" w:cstheme="minorHAnsi"/>
+                          <w:sz w:val="20"/>
+                          <w:szCs w:val="20"/>
+                        </w:rPr>
+                      </w:pPr>
+                      <w:r>
+                        <w:rPr>
+                          <w:rFonts w:asciiTheme="minorHAnsi" w:hAnsiTheme="minorHAnsi" w:cstheme="minorHAnsi"/>
+                          <w:sz w:val="20"/>
+                          <w:szCs w:val="20"/>
+                        </w:rPr>
+                        <w:t xml:space="preserve">                </w:t>
+                      </w:r>
+                      <w:proofErr w:type="spellStart"/>
+                      <w:r>
+                        <w:rPr>
+                          <w:rFonts w:asciiTheme="minorHAnsi" w:hAnsiTheme="minorHAnsi" w:cstheme="minorHAnsi"/>
+                          <w:sz w:val="20"/>
+                          <w:szCs w:val="20"/>
+                        </w:rPr>
+                        <w:t>add</w:t>
+                      </w:r>
+                      <w:proofErr w:type="spellEnd"/>
+                      <w:r>
+                        <w:rPr>
+                          <w:rFonts w:asciiTheme="minorHAnsi" w:hAnsiTheme="minorHAnsi" w:cstheme="minorHAnsi"/>
+                          <w:sz w:val="20"/>
+                          <w:szCs w:val="20"/>
+                        </w:rPr>
+                        <w:t xml:space="preserve"> a new </w:t>
+                      </w:r>
+                      <w:proofErr w:type="spellStart"/>
+                      <w:r>
+                        <w:rPr>
+                          <w:rFonts w:asciiTheme="minorHAnsi" w:hAnsiTheme="minorHAnsi" w:cstheme="minorHAnsi"/>
+                          <w:sz w:val="20"/>
+                          <w:szCs w:val="20"/>
+                        </w:rPr>
+                        <w:t>entry</w:t>
+                      </w:r>
+                      <w:proofErr w:type="spellEnd"/>
+                      <w:r>
+                        <w:rPr>
+                          <w:rFonts w:asciiTheme="minorHAnsi" w:hAnsiTheme="minorHAnsi" w:cstheme="minorHAnsi"/>
+                          <w:sz w:val="20"/>
+                          <w:szCs w:val="20"/>
+                        </w:rPr>
+                        <w:t xml:space="preserve"> </w:t>
+                      </w:r>
+                      <w:proofErr w:type="spellStart"/>
+                      <w:r>
+                        <w:rPr>
+                          <w:rFonts w:asciiTheme="minorHAnsi" w:hAnsiTheme="minorHAnsi" w:cstheme="minorHAnsi"/>
+                          <w:sz w:val="20"/>
+                          <w:szCs w:val="20"/>
+                        </w:rPr>
+                        <w:t>with</w:t>
+                      </w:r>
+                      <w:proofErr w:type="spellEnd"/>
+                      <w:r>
+                        <w:rPr>
+                          <w:rFonts w:asciiTheme="minorHAnsi" w:hAnsiTheme="minorHAnsi" w:cstheme="minorHAnsi"/>
+                          <w:sz w:val="20"/>
+                          <w:szCs w:val="20"/>
+                        </w:rPr>
+                        <w:t xml:space="preserve"> </w:t>
+                      </w:r>
+                      <w:proofErr w:type="spellStart"/>
+                      <w:r>
+                        <w:rPr>
+                          <w:rFonts w:asciiTheme="minorHAnsi" w:hAnsiTheme="minorHAnsi" w:cstheme="minorHAnsi"/>
+                          <w:sz w:val="20"/>
+                          <w:szCs w:val="20"/>
+                        </w:rPr>
+                        <w:t>commonColumnsAndValues</w:t>
+                      </w:r>
+                      <w:proofErr w:type="spellEnd"/>
+                      <w:r>
+                        <w:rPr>
+                          <w:rFonts w:asciiTheme="minorHAnsi" w:hAnsiTheme="minorHAnsi" w:cstheme="minorHAnsi"/>
+                          <w:sz w:val="20"/>
+                          <w:szCs w:val="20"/>
+                        </w:rPr>
+                        <w:t xml:space="preserve"> to </w:t>
+                      </w:r>
+                      <w:proofErr w:type="spellStart"/>
+                      <w:r>
+                        <w:rPr>
+                          <w:rFonts w:asciiTheme="minorHAnsi" w:hAnsiTheme="minorHAnsi" w:cstheme="minorHAnsi"/>
+                          <w:sz w:val="20"/>
+                          <w:szCs w:val="20"/>
+                        </w:rPr>
+                        <w:t>commonEntries</w:t>
+                      </w:r>
+                      <w:proofErr w:type="spellEnd"/>
                     </w:p>
                     <w:p>
                       <w:pPr>
@@ -20869,16 +21327,16 @@
         <mc:AlternateContent>
           <mc:Choice Requires="wps">
             <w:drawing>
-              <wp:anchor distT="45720" distB="45720" distL="114300" distR="114300" simplePos="0" relativeHeight="251917312" behindDoc="0" locked="0" layoutInCell="1" allowOverlap="1" wp14:anchorId="3F7F1D1E" wp14:editId="65E4AFFC">
+              <wp:anchor distT="45720" distB="45720" distL="114300" distR="114300" simplePos="0" relativeHeight="251917312" behindDoc="0" locked="0" layoutInCell="1" allowOverlap="1" wp14:anchorId="3F7F1D1E" wp14:editId="61F60AAE">
                 <wp:simplePos x="0" y="0"/>
                 <wp:positionH relativeFrom="margin">
                   <wp:align>left</wp:align>
                 </wp:positionH>
                 <wp:positionV relativeFrom="paragraph">
-                  <wp:posOffset>338637</wp:posOffset>
+                  <wp:posOffset>282796</wp:posOffset>
                 </wp:positionV>
-                <wp:extent cx="6607175" cy="4030980"/>
-                <wp:effectExtent l="0" t="0" r="3175" b="7620"/>
+                <wp:extent cx="6607175" cy="4333240"/>
+                <wp:effectExtent l="0" t="0" r="3175" b="0"/>
                 <wp:wrapSquare wrapText="bothSides"/>
                 <wp:docPr id="310592543" name="Textové pole 2"/>
                 <wp:cNvGraphicFramePr>
@@ -20893,7 +21351,7 @@
                       <wps:spPr bwMode="auto">
                         <a:xfrm>
                           <a:off x="0" y="0"/>
-                          <a:ext cx="6607175" cy="4030980"/>
+                          <a:ext cx="6607175" cy="4333240"/>
                         </a:xfrm>
                         <a:prstGeom prst="rect">
                           <a:avLst/>
@@ -20954,15 +21412,7 @@
                                 <w:sz w:val="20"/>
                                 <w:szCs w:val="20"/>
                               </w:rPr>
-                              <w:t>(t1, t2, t1JoinCol, t2JoinCol)</w:t>
-                            </w:r>
-                            <w:r>
-                              <w:rPr>
-                                <w:rFonts w:asciiTheme="minorHAnsi" w:hAnsiTheme="minorHAnsi" w:cstheme="minorHAnsi"/>
-                                <w:sz w:val="20"/>
-                                <w:szCs w:val="20"/>
-                              </w:rPr>
-                              <w:t>:</w:t>
+                              <w:t>(t1, t2, t1JoinCol, t2JoinCol):</w:t>
                             </w:r>
                           </w:p>
                           <w:p>
@@ -21008,7 +21458,7 @@
                                 <w:sz w:val="20"/>
                                 <w:szCs w:val="20"/>
                               </w:rPr>
-                              <w:t>ArrayList</w:t>
+                              <w:t>empty</w:t>
                             </w:r>
                             <w:proofErr w:type="spellEnd"/>
                             <w:r>
@@ -21017,25 +21467,7 @@
                                 <w:sz w:val="20"/>
                                 <w:szCs w:val="20"/>
                               </w:rPr>
-                              <w:t>&lt;&gt;(</w:t>
-                            </w:r>
-                            <w:proofErr w:type="spellStart"/>
-                            <w:r>
-                              <w:rPr>
-                                <w:rFonts w:asciiTheme="minorHAnsi" w:hAnsiTheme="minorHAnsi" w:cstheme="minorHAnsi"/>
-                                <w:sz w:val="20"/>
-                                <w:szCs w:val="20"/>
-                              </w:rPr>
-                              <w:t>Entry</w:t>
-                            </w:r>
-                            <w:proofErr w:type="spellEnd"/>
-                            <w:r>
-                              <w:rPr>
-                                <w:rFonts w:asciiTheme="minorHAnsi" w:hAnsiTheme="minorHAnsi" w:cstheme="minorHAnsi"/>
-                                <w:sz w:val="20"/>
-                                <w:szCs w:val="20"/>
-                              </w:rPr>
-                              <w:t>);</w:t>
+                              <w:t xml:space="preserve"> list</w:t>
                             </w:r>
                           </w:p>
                           <w:p>
@@ -21072,69 +21504,43 @@
                                 <w:sz w:val="20"/>
                                 <w:szCs w:val="20"/>
                               </w:rPr>
-                              <w:t xml:space="preserve"> = </w:t>
-                            </w:r>
+                              <w:t xml:space="preserve"> = new </w:t>
+                            </w:r>
+                            <w:proofErr w:type="spellStart"/>
                             <w:r>
                               <w:rPr>
                                 <w:rFonts w:asciiTheme="minorHAnsi" w:hAnsiTheme="minorHAnsi" w:cstheme="minorHAnsi"/>
                                 <w:sz w:val="20"/>
                                 <w:szCs w:val="20"/>
                               </w:rPr>
-                              <w:t xml:space="preserve">new </w:t>
-                            </w:r>
-                            <w:proofErr w:type="spellStart"/>
+                              <w:t>empty</w:t>
+                            </w:r>
+                            <w:proofErr w:type="spellEnd"/>
                             <w:r>
                               <w:rPr>
                                 <w:rFonts w:asciiTheme="minorHAnsi" w:hAnsiTheme="minorHAnsi" w:cstheme="minorHAnsi"/>
                                 <w:sz w:val="20"/>
                                 <w:szCs w:val="20"/>
                               </w:rPr>
-                              <w:t>LinkedHashMap</w:t>
-                            </w:r>
-                            <w:proofErr w:type="spellEnd"/>
+                              <w:t xml:space="preserve"> </w:t>
+                            </w:r>
+                            <w:proofErr w:type="spellStart"/>
                             <w:r>
                               <w:rPr>
                                 <w:rFonts w:asciiTheme="minorHAnsi" w:hAnsiTheme="minorHAnsi" w:cstheme="minorHAnsi"/>
                                 <w:sz w:val="20"/>
                                 <w:szCs w:val="20"/>
                               </w:rPr>
-                              <w:t>&lt;</w:t>
-                            </w:r>
-                            <w:proofErr w:type="spellStart"/>
+                              <w:t>hash</w:t>
+                            </w:r>
+                            <w:proofErr w:type="spellEnd"/>
                             <w:r>
                               <w:rPr>
                                 <w:rFonts w:asciiTheme="minorHAnsi" w:hAnsiTheme="minorHAnsi" w:cstheme="minorHAnsi"/>
                                 <w:sz w:val="20"/>
                                 <w:szCs w:val="20"/>
                               </w:rPr>
-                              <w:t>String</w:t>
-                            </w:r>
-                            <w:proofErr w:type="spellEnd"/>
-                            <w:r>
-                              <w:rPr>
-                                <w:rFonts w:asciiTheme="minorHAnsi" w:hAnsiTheme="minorHAnsi" w:cstheme="minorHAnsi"/>
-                                <w:sz w:val="20"/>
-                                <w:szCs w:val="20"/>
-                              </w:rPr>
-                              <w:t>, List&lt;</w:t>
-                            </w:r>
-                            <w:proofErr w:type="spellStart"/>
-                            <w:r>
-                              <w:rPr>
-                                <w:rFonts w:asciiTheme="minorHAnsi" w:hAnsiTheme="minorHAnsi" w:cstheme="minorHAnsi"/>
-                                <w:sz w:val="20"/>
-                                <w:szCs w:val="20"/>
-                              </w:rPr>
-                              <w:t>Entry</w:t>
-                            </w:r>
-                            <w:proofErr w:type="spellEnd"/>
-                            <w:r>
-                              <w:rPr>
-                                <w:rFonts w:asciiTheme="minorHAnsi" w:hAnsiTheme="minorHAnsi" w:cstheme="minorHAnsi"/>
-                                <w:sz w:val="20"/>
-                                <w:szCs w:val="20"/>
-                              </w:rPr>
-                              <w:t>&gt;&gt;()</w:t>
+                              <w:t xml:space="preserve"> table</w:t>
                             </w:r>
                           </w:p>
                           <w:p>
@@ -21182,39 +21588,7 @@
                                 <w:sz w:val="20"/>
                                 <w:szCs w:val="20"/>
                               </w:rPr>
-                              <w:t xml:space="preserve"> t</w:t>
-                            </w:r>
-                            <w:r>
-                              <w:rPr>
-                                <w:rFonts w:asciiTheme="minorHAnsi" w:hAnsiTheme="minorHAnsi" w:cstheme="minorHAnsi"/>
-                                <w:sz w:val="20"/>
-                                <w:szCs w:val="20"/>
-                              </w:rPr>
-                              <w:t>2</w:t>
-                            </w:r>
-                            <w:r>
-                              <w:rPr>
-                                <w:rFonts w:asciiTheme="minorHAnsi" w:hAnsiTheme="minorHAnsi" w:cstheme="minorHAnsi"/>
-                                <w:sz w:val="20"/>
-                                <w:szCs w:val="20"/>
-                              </w:rPr>
-                              <w:t>e in t</w:t>
-                            </w:r>
-                            <w:r>
-                              <w:rPr>
-                                <w:rFonts w:asciiTheme="minorHAnsi" w:hAnsiTheme="minorHAnsi" w:cstheme="minorHAnsi"/>
-                                <w:sz w:val="20"/>
-                                <w:szCs w:val="20"/>
-                              </w:rPr>
-                              <w:t>2</w:t>
-                            </w:r>
-                            <w:r>
-                              <w:rPr>
-                                <w:rFonts w:asciiTheme="minorHAnsi" w:hAnsiTheme="minorHAnsi" w:cstheme="minorHAnsi"/>
-                                <w:sz w:val="20"/>
-                                <w:szCs w:val="20"/>
-                              </w:rPr>
-                              <w:t>.getEntries():</w:t>
+                              <w:t xml:space="preserve"> t2e in t2.getEntries():</w:t>
                             </w:r>
                           </w:p>
                           <w:p>
@@ -21251,39 +21625,43 @@
                                 <w:sz w:val="20"/>
                                 <w:szCs w:val="20"/>
                               </w:rPr>
-                              <w:t xml:space="preserve"> = t</w:t>
-                            </w:r>
+                              <w:t xml:space="preserve"> = </w:t>
+                            </w:r>
+                            <w:proofErr w:type="spellStart"/>
                             <w:r>
                               <w:rPr>
                                 <w:rFonts w:asciiTheme="minorHAnsi" w:hAnsiTheme="minorHAnsi" w:cstheme="minorHAnsi"/>
                                 <w:sz w:val="20"/>
                                 <w:szCs w:val="20"/>
                               </w:rPr>
-                              <w:t>2</w:t>
-                            </w:r>
+                              <w:t>value</w:t>
+                            </w:r>
+                            <w:proofErr w:type="spellEnd"/>
                             <w:r>
                               <w:rPr>
                                 <w:rFonts w:asciiTheme="minorHAnsi" w:hAnsiTheme="minorHAnsi" w:cstheme="minorHAnsi"/>
                                 <w:sz w:val="20"/>
                                 <w:szCs w:val="20"/>
                               </w:rPr>
-                              <w:t>e.getColumnsAndValues().get(t</w:t>
-                            </w:r>
+                              <w:t xml:space="preserve"> of </w:t>
+                            </w:r>
+                            <w:proofErr w:type="spellStart"/>
                             <w:r>
                               <w:rPr>
                                 <w:rFonts w:asciiTheme="minorHAnsi" w:hAnsiTheme="minorHAnsi" w:cstheme="minorHAnsi"/>
                                 <w:sz w:val="20"/>
                                 <w:szCs w:val="20"/>
                               </w:rPr>
-                              <w:t>2</w:t>
-                            </w:r>
+                              <w:t>column</w:t>
+                            </w:r>
+                            <w:proofErr w:type="spellEnd"/>
                             <w:r>
                               <w:rPr>
                                 <w:rFonts w:asciiTheme="minorHAnsi" w:hAnsiTheme="minorHAnsi" w:cstheme="minorHAnsi"/>
                                 <w:sz w:val="20"/>
                                 <w:szCs w:val="20"/>
                               </w:rPr>
-                              <w:t>JoinCol)</w:t>
+                              <w:t xml:space="preserve"> t2JoinCol in t2e</w:t>
                             </w:r>
                           </w:p>
                           <w:p>
@@ -21347,6 +21725,24 @@
                                 <w:sz w:val="20"/>
                                 <w:szCs w:val="20"/>
                               </w:rPr>
+                              <w:t>is</w:t>
+                            </w:r>
+                            <w:proofErr w:type="spellEnd"/>
+                            <w:r>
+                              <w:rPr>
+                                <w:rFonts w:asciiTheme="minorHAnsi" w:hAnsiTheme="minorHAnsi" w:cstheme="minorHAnsi"/>
+                                <w:sz w:val="20"/>
+                                <w:szCs w:val="20"/>
+                              </w:rPr>
+                              <w:t xml:space="preserve"> </w:t>
+                            </w:r>
+                            <w:proofErr w:type="spellStart"/>
+                            <w:r>
+                              <w:rPr>
+                                <w:rFonts w:asciiTheme="minorHAnsi" w:hAnsiTheme="minorHAnsi" w:cstheme="minorHAnsi"/>
+                                <w:sz w:val="20"/>
+                                <w:szCs w:val="20"/>
+                              </w:rPr>
                               <w:t>not</w:t>
                             </w:r>
                             <w:proofErr w:type="spellEnd"/>
@@ -21438,7 +21834,7 @@
                                 <w:sz w:val="20"/>
                                 <w:szCs w:val="20"/>
                               </w:rPr>
-                              <w:t>ArrayList</w:t>
+                              <w:t>empty</w:t>
                             </w:r>
                             <w:proofErr w:type="spellEnd"/>
                             <w:r>
@@ -21447,25 +21843,7 @@
                                 <w:sz w:val="20"/>
                                 <w:szCs w:val="20"/>
                               </w:rPr>
-                              <w:t>&lt;</w:t>
-                            </w:r>
-                            <w:proofErr w:type="spellStart"/>
-                            <w:r>
-                              <w:rPr>
-                                <w:rFonts w:asciiTheme="minorHAnsi" w:hAnsiTheme="minorHAnsi" w:cstheme="minorHAnsi"/>
-                                <w:sz w:val="20"/>
-                                <w:szCs w:val="20"/>
-                              </w:rPr>
-                              <w:t>Entry</w:t>
-                            </w:r>
-                            <w:proofErr w:type="spellEnd"/>
-                            <w:r>
-                              <w:rPr>
-                                <w:rFonts w:asciiTheme="minorHAnsi" w:hAnsiTheme="minorHAnsi" w:cstheme="minorHAnsi"/>
-                                <w:sz w:val="20"/>
-                                <w:szCs w:val="20"/>
-                              </w:rPr>
-                              <w:t>&gt;()</w:t>
+                              <w:t xml:space="preserve"> list</w:t>
                             </w:r>
                           </w:p>
                           <w:p>
@@ -21493,7 +21871,7 @@
                                 <w:sz w:val="20"/>
                                 <w:szCs w:val="20"/>
                               </w:rPr>
-                              <w:t>hashTable</w:t>
+                              <w:t>add</w:t>
                             </w:r>
                             <w:proofErr w:type="spellEnd"/>
                             <w:r>
@@ -21502,7 +21880,7 @@
                                 <w:sz w:val="20"/>
                                 <w:szCs w:val="20"/>
                               </w:rPr>
-                              <w:t>[</w:t>
+                              <w:t xml:space="preserve"> t2e to </w:t>
                             </w:r>
                             <w:proofErr w:type="spellStart"/>
                             <w:r>
@@ -21511,7 +21889,7 @@
                                 <w:sz w:val="20"/>
                                 <w:szCs w:val="20"/>
                               </w:rPr>
-                              <w:t>key</w:t>
+                              <w:t>the</w:t>
                             </w:r>
                             <w:proofErr w:type="spellEnd"/>
                             <w:r>
@@ -21520,7 +21898,7 @@
                                 <w:sz w:val="20"/>
                                 <w:szCs w:val="20"/>
                               </w:rPr>
-                              <w:t>].</w:t>
+                              <w:t xml:space="preserve"> list in </w:t>
                             </w:r>
                             <w:proofErr w:type="spellStart"/>
                             <w:r>
@@ -21529,7 +21907,7 @@
                                 <w:sz w:val="20"/>
                                 <w:szCs w:val="20"/>
                               </w:rPr>
-                              <w:t>add</w:t>
+                              <w:t>hashTable</w:t>
                             </w:r>
                             <w:proofErr w:type="spellEnd"/>
                             <w:r>
@@ -21538,23 +21916,25 @@
                                 <w:sz w:val="20"/>
                                 <w:szCs w:val="20"/>
                               </w:rPr>
-                              <w:t>(t</w:t>
-                            </w:r>
+                              <w:t>[</w:t>
+                            </w:r>
+                            <w:proofErr w:type="spellStart"/>
                             <w:r>
                               <w:rPr>
                                 <w:rFonts w:asciiTheme="minorHAnsi" w:hAnsiTheme="minorHAnsi" w:cstheme="minorHAnsi"/>
                                 <w:sz w:val="20"/>
                                 <w:szCs w:val="20"/>
                               </w:rPr>
-                              <w:t>2</w:t>
-                            </w:r>
+                              <w:t>key</w:t>
+                            </w:r>
+                            <w:proofErr w:type="spellEnd"/>
                             <w:r>
                               <w:rPr>
                                 <w:rFonts w:asciiTheme="minorHAnsi" w:hAnsiTheme="minorHAnsi" w:cstheme="minorHAnsi"/>
                                 <w:sz w:val="20"/>
                                 <w:szCs w:val="20"/>
                               </w:rPr>
-                              <w:t>e)</w:t>
+                              <w:t>]</w:t>
                             </w:r>
                           </w:p>
                           <w:p>
@@ -21602,15 +21982,7 @@
                                 <w:sz w:val="20"/>
                                 <w:szCs w:val="20"/>
                               </w:rPr>
-                              <w:t xml:space="preserve"> t1e : t1.getEntries()</w:t>
-                            </w:r>
-                            <w:r>
-                              <w:rPr>
-                                <w:rFonts w:asciiTheme="minorHAnsi" w:hAnsiTheme="minorHAnsi" w:cstheme="minorHAnsi"/>
-                                <w:sz w:val="20"/>
-                                <w:szCs w:val="20"/>
-                              </w:rPr>
-                              <w:t>:</w:t>
+                              <w:t xml:space="preserve"> t1e in t1.getEntries():</w:t>
                             </w:r>
                           </w:p>
                           <w:p>
@@ -21647,7 +22019,43 @@
                                 <w:sz w:val="20"/>
                                 <w:szCs w:val="20"/>
                               </w:rPr>
-                              <w:t xml:space="preserve"> = t1e.getColumnsAndValues().get(t1JoinCol);</w:t>
+                              <w:t xml:space="preserve"> = </w:t>
+                            </w:r>
+                            <w:proofErr w:type="spellStart"/>
+                            <w:r>
+                              <w:rPr>
+                                <w:rFonts w:asciiTheme="minorHAnsi" w:hAnsiTheme="minorHAnsi" w:cstheme="minorHAnsi"/>
+                                <w:sz w:val="20"/>
+                                <w:szCs w:val="20"/>
+                              </w:rPr>
+                              <w:t>value</w:t>
+                            </w:r>
+                            <w:proofErr w:type="spellEnd"/>
+                            <w:r>
+                              <w:rPr>
+                                <w:rFonts w:asciiTheme="minorHAnsi" w:hAnsiTheme="minorHAnsi" w:cstheme="minorHAnsi"/>
+                                <w:sz w:val="20"/>
+                                <w:szCs w:val="20"/>
+                              </w:rPr>
+                              <w:t xml:space="preserve"> of </w:t>
+                            </w:r>
+                            <w:proofErr w:type="spellStart"/>
+                            <w:r>
+                              <w:rPr>
+                                <w:rFonts w:asciiTheme="minorHAnsi" w:hAnsiTheme="minorHAnsi" w:cstheme="minorHAnsi"/>
+                                <w:sz w:val="20"/>
+                                <w:szCs w:val="20"/>
+                              </w:rPr>
+                              <w:t>column</w:t>
+                            </w:r>
+                            <w:proofErr w:type="spellEnd"/>
+                            <w:r>
+                              <w:rPr>
+                                <w:rFonts w:asciiTheme="minorHAnsi" w:hAnsiTheme="minorHAnsi" w:cstheme="minorHAnsi"/>
+                                <w:sz w:val="20"/>
+                                <w:szCs w:val="20"/>
+                              </w:rPr>
+                              <w:t xml:space="preserve"> t1JoinCol in t1e</w:t>
                             </w:r>
                           </w:p>
                           <w:p>
@@ -21702,6 +22110,24 @@
                                 <w:sz w:val="20"/>
                                 <w:szCs w:val="20"/>
                               </w:rPr>
+                              <w:t xml:space="preserve"> </w:t>
+                            </w:r>
+                            <w:proofErr w:type="spellStart"/>
+                            <w:r>
+                              <w:rPr>
+                                <w:rFonts w:asciiTheme="minorHAnsi" w:hAnsiTheme="minorHAnsi" w:cstheme="minorHAnsi"/>
+                                <w:sz w:val="20"/>
+                                <w:szCs w:val="20"/>
+                              </w:rPr>
+                              <w:t>is</w:t>
+                            </w:r>
+                            <w:proofErr w:type="spellEnd"/>
+                            <w:r>
+                              <w:rPr>
+                                <w:rFonts w:asciiTheme="minorHAnsi" w:hAnsiTheme="minorHAnsi" w:cstheme="minorHAnsi"/>
+                                <w:sz w:val="20"/>
+                                <w:szCs w:val="20"/>
+                              </w:rPr>
                               <w:t xml:space="preserve"> in </w:t>
                             </w:r>
                             <w:proofErr w:type="spellStart"/>
@@ -21757,7 +22183,7 @@
                                 <w:sz w:val="20"/>
                                 <w:szCs w:val="20"/>
                               </w:rPr>
-                              <w:t xml:space="preserve"> = </w:t>
+                              <w:t xml:space="preserve"> = list in </w:t>
                             </w:r>
                             <w:proofErr w:type="spellStart"/>
                             <w:r>
@@ -21830,23 +22256,7 @@
                                 <w:sz w:val="20"/>
                                 <w:szCs w:val="20"/>
                               </w:rPr>
-                              <w:t xml:space="preserve"> t</w:t>
-                            </w:r>
-                            <w:r>
-                              <w:rPr>
-                                <w:rFonts w:asciiTheme="minorHAnsi" w:hAnsiTheme="minorHAnsi" w:cstheme="minorHAnsi"/>
-                                <w:sz w:val="20"/>
-                                <w:szCs w:val="20"/>
-                              </w:rPr>
-                              <w:t>2</w:t>
-                            </w:r>
-                            <w:r>
-                              <w:rPr>
-                                <w:rFonts w:asciiTheme="minorHAnsi" w:hAnsiTheme="minorHAnsi" w:cstheme="minorHAnsi"/>
-                                <w:sz w:val="20"/>
-                                <w:szCs w:val="20"/>
-                              </w:rPr>
-                              <w:t xml:space="preserve">e in </w:t>
+                              <w:t xml:space="preserve"> t2e in </w:t>
                             </w:r>
                             <w:proofErr w:type="spellStart"/>
                             <w:r>
@@ -21910,7 +22320,7 @@
                                 <w:sz w:val="20"/>
                                 <w:szCs w:val="20"/>
                               </w:rPr>
-                              <w:t>LinkedHashMap</w:t>
+                              <w:t>empty</w:t>
                             </w:r>
                             <w:proofErr w:type="spellEnd"/>
                             <w:r>
@@ -21919,7 +22329,7 @@
                                 <w:sz w:val="20"/>
                                 <w:szCs w:val="20"/>
                               </w:rPr>
-                              <w:t>&lt;</w:t>
+                              <w:t xml:space="preserve"> </w:t>
                             </w:r>
                             <w:proofErr w:type="spellStart"/>
                             <w:r>
@@ -21928,7 +22338,7 @@
                                 <w:sz w:val="20"/>
                                 <w:szCs w:val="20"/>
                               </w:rPr>
-                              <w:t>String</w:t>
+                              <w:t>hash</w:t>
                             </w:r>
                             <w:proofErr w:type="spellEnd"/>
                             <w:r>
@@ -21937,25 +22347,7 @@
                                 <w:sz w:val="20"/>
                                 <w:szCs w:val="20"/>
                               </w:rPr>
-                              <w:t xml:space="preserve">, </w:t>
-                            </w:r>
-                            <w:proofErr w:type="spellStart"/>
-                            <w:r>
-                              <w:rPr>
-                                <w:rFonts w:asciiTheme="minorHAnsi" w:hAnsiTheme="minorHAnsi" w:cstheme="minorHAnsi"/>
-                                <w:sz w:val="20"/>
-                                <w:szCs w:val="20"/>
-                              </w:rPr>
-                              <w:t>String</w:t>
-                            </w:r>
-                            <w:proofErr w:type="spellEnd"/>
-                            <w:r>
-                              <w:rPr>
-                                <w:rFonts w:asciiTheme="minorHAnsi" w:hAnsiTheme="minorHAnsi" w:cstheme="minorHAnsi"/>
-                                <w:sz w:val="20"/>
-                                <w:szCs w:val="20"/>
-                              </w:rPr>
-                              <w:t>&gt;(t1e.getColumnsAndValues());</w:t>
+                              <w:t xml:space="preserve"> table</w:t>
                             </w:r>
                           </w:p>
                           <w:p>
@@ -21983,7 +22375,7 @@
                                 <w:sz w:val="20"/>
                                 <w:szCs w:val="20"/>
                               </w:rPr>
-                              <w:t>joinedColumnsAndValues.putAll</w:t>
+                              <w:t>copy</w:t>
                             </w:r>
                             <w:proofErr w:type="spellEnd"/>
                             <w:r>
@@ -21992,134 +22384,70 @@
                                 <w:sz w:val="20"/>
                                 <w:szCs w:val="20"/>
                               </w:rPr>
-                              <w:t>(</w:t>
-                            </w:r>
+                              <w:t xml:space="preserve"> </w:t>
+                            </w:r>
+                            <w:proofErr w:type="spellStart"/>
                             <w:r>
                               <w:rPr>
                                 <w:rFonts w:asciiTheme="minorHAnsi" w:hAnsiTheme="minorHAnsi" w:cstheme="minorHAnsi"/>
                                 <w:sz w:val="20"/>
                                 <w:szCs w:val="20"/>
                               </w:rPr>
-                              <w:t>t2e.getColumnsAndValues())</w:t>
-                            </w:r>
-                          </w:p>
-                          <w:p>
-                            <w:pPr>
-                              <w:spacing w:line="240" w:lineRule="auto"/>
-                              <w:jc w:val="left"/>
+                              <w:t>columns</w:t>
+                            </w:r>
+                            <w:proofErr w:type="spellEnd"/>
+                            <w:r>
                               <w:rPr>
                                 <w:rFonts w:asciiTheme="minorHAnsi" w:hAnsiTheme="minorHAnsi" w:cstheme="minorHAnsi"/>
                                 <w:sz w:val="20"/>
                                 <w:szCs w:val="20"/>
                               </w:rPr>
-                            </w:pPr>
+                              <w:t xml:space="preserve"> and </w:t>
+                            </w:r>
+                            <w:proofErr w:type="spellStart"/>
                             <w:r>
                               <w:rPr>
                                 <w:rFonts w:asciiTheme="minorHAnsi" w:hAnsiTheme="minorHAnsi" w:cstheme="minorHAnsi"/>
                                 <w:sz w:val="20"/>
                                 <w:szCs w:val="20"/>
                               </w:rPr>
-                              <w:t xml:space="preserve">                </w:t>
-                            </w:r>
-                            <w:proofErr w:type="spellStart"/>
+                              <w:t>values</w:t>
+                            </w:r>
+                            <w:proofErr w:type="spellEnd"/>
                             <w:r>
                               <w:rPr>
                                 <w:rFonts w:asciiTheme="minorHAnsi" w:hAnsiTheme="minorHAnsi" w:cstheme="minorHAnsi"/>
                                 <w:sz w:val="20"/>
                                 <w:szCs w:val="20"/>
                               </w:rPr>
-                              <w:t>joinedEntries.add</w:t>
-                            </w:r>
-                            <w:proofErr w:type="spellEnd"/>
+                              <w:t xml:space="preserve"> </w:t>
+                            </w:r>
+                            <w:proofErr w:type="spellStart"/>
                             <w:r>
                               <w:rPr>
                                 <w:rFonts w:asciiTheme="minorHAnsi" w:hAnsiTheme="minorHAnsi" w:cstheme="minorHAnsi"/>
                                 <w:sz w:val="20"/>
                                 <w:szCs w:val="20"/>
                               </w:rPr>
-                              <w:t xml:space="preserve">(new </w:t>
-                            </w:r>
-                            <w:proofErr w:type="spellStart"/>
+                              <w:t>from</w:t>
+                            </w:r>
+                            <w:proofErr w:type="spellEnd"/>
                             <w:r>
                               <w:rPr>
                                 <w:rFonts w:asciiTheme="minorHAnsi" w:hAnsiTheme="minorHAnsi" w:cstheme="minorHAnsi"/>
                                 <w:sz w:val="20"/>
                                 <w:szCs w:val="20"/>
                               </w:rPr>
-                              <w:t>Entry</w:t>
-                            </w:r>
-                            <w:proofErr w:type="spellEnd"/>
+                              <w:t xml:space="preserve"> t1e to </w:t>
+                            </w:r>
+                            <w:proofErr w:type="spellStart"/>
                             <w:r>
                               <w:rPr>
                                 <w:rFonts w:asciiTheme="minorHAnsi" w:hAnsiTheme="minorHAnsi" w:cstheme="minorHAnsi"/>
                                 <w:sz w:val="20"/>
                                 <w:szCs w:val="20"/>
                               </w:rPr>
-                              <w:t>(</w:t>
-                            </w:r>
-                            <w:proofErr w:type="spellStart"/>
-                            <w:r>
-                              <w:rPr>
-                                <w:rFonts w:asciiTheme="minorHAnsi" w:hAnsiTheme="minorHAnsi" w:cstheme="minorHAnsi"/>
-                                <w:sz w:val="20"/>
-                                <w:szCs w:val="20"/>
-                              </w:rPr>
                               <w:t>joinedColumnsAndValues</w:t>
-                            </w:r>
-                            <w:proofErr w:type="spellEnd"/>
-                            <w:r>
-                              <w:rPr>
-                                <w:rFonts w:asciiTheme="minorHAnsi" w:hAnsiTheme="minorHAnsi" w:cstheme="minorHAnsi"/>
-                                <w:sz w:val="20"/>
-                                <w:szCs w:val="20"/>
-                              </w:rPr>
-                              <w:t xml:space="preserve">, new </w:t>
-                            </w:r>
-                            <w:proofErr w:type="spellStart"/>
-                            <w:r>
-                              <w:rPr>
-                                <w:rFonts w:asciiTheme="minorHAnsi" w:hAnsiTheme="minorHAnsi" w:cstheme="minorHAnsi"/>
-                                <w:sz w:val="20"/>
-                                <w:szCs w:val="20"/>
-                              </w:rPr>
-                              <w:t>HashMap</w:t>
-                            </w:r>
-                            <w:proofErr w:type="spellEnd"/>
-                            <w:r>
-                              <w:rPr>
-                                <w:rFonts w:asciiTheme="minorHAnsi" w:hAnsiTheme="minorHAnsi" w:cstheme="minorHAnsi"/>
-                                <w:sz w:val="20"/>
-                                <w:szCs w:val="20"/>
-                              </w:rPr>
-                              <w:t>&lt;&gt;()))</w:t>
-                            </w:r>
-                          </w:p>
-                          <w:p>
-                            <w:pPr>
-                              <w:spacing w:line="240" w:lineRule="auto"/>
-                              <w:jc w:val="left"/>
-                              <w:rPr>
-                                <w:rFonts w:asciiTheme="minorHAnsi" w:hAnsiTheme="minorHAnsi" w:cstheme="minorHAnsi"/>
-                                <w:sz w:val="20"/>
-                                <w:szCs w:val="20"/>
-                              </w:rPr>
-                            </w:pPr>
-                            <w:r>
-                              <w:rPr>
-                                <w:rFonts w:asciiTheme="minorHAnsi" w:hAnsiTheme="minorHAnsi" w:cstheme="minorHAnsi"/>
-                                <w:sz w:val="20"/>
-                                <w:szCs w:val="20"/>
-                              </w:rPr>
-                              <w:t xml:space="preserve">        </w:t>
-                            </w:r>
-                            <w:proofErr w:type="spellStart"/>
-                            <w:r>
-                              <w:rPr>
-                                <w:rFonts w:asciiTheme="minorHAnsi" w:hAnsiTheme="minorHAnsi" w:cstheme="minorHAnsi"/>
-                                <w:sz w:val="20"/>
-                                <w:szCs w:val="20"/>
-                              </w:rPr>
-                              <w:t>else</w:t>
                             </w:r>
                             <w:proofErr w:type="spellEnd"/>
                           </w:p>
@@ -22139,7 +22467,7 @@
                                 <w:sz w:val="20"/>
                                 <w:szCs w:val="20"/>
                               </w:rPr>
-                              <w:t xml:space="preserve">            </w:t>
+                              <w:t xml:space="preserve">                </w:t>
                             </w:r>
                             <w:proofErr w:type="spellStart"/>
                             <w:r>
@@ -22148,7 +22476,7 @@
                                 <w:sz w:val="20"/>
                                 <w:szCs w:val="20"/>
                               </w:rPr>
-                              <w:t>joinedColumnsAndValues</w:t>
+                              <w:t>copy</w:t>
                             </w:r>
                             <w:proofErr w:type="spellEnd"/>
                             <w:r>
@@ -22157,7 +22485,7 @@
                                 <w:sz w:val="20"/>
                                 <w:szCs w:val="20"/>
                               </w:rPr>
-                              <w:t xml:space="preserve"> = new </w:t>
+                              <w:t xml:space="preserve"> </w:t>
                             </w:r>
                             <w:proofErr w:type="spellStart"/>
                             <w:r>
@@ -22166,7 +22494,7 @@
                                 <w:sz w:val="20"/>
                                 <w:szCs w:val="20"/>
                               </w:rPr>
-                              <w:t>LinkedHashMap</w:t>
+                              <w:t>columns</w:t>
                             </w:r>
                             <w:proofErr w:type="spellEnd"/>
                             <w:r>
@@ -22175,7 +22503,7 @@
                                 <w:sz w:val="20"/>
                                 <w:szCs w:val="20"/>
                               </w:rPr>
-                              <w:t>&lt;</w:t>
+                              <w:t xml:space="preserve"> and </w:t>
                             </w:r>
                             <w:proofErr w:type="spellStart"/>
                             <w:r>
@@ -22184,7 +22512,7 @@
                                 <w:sz w:val="20"/>
                                 <w:szCs w:val="20"/>
                               </w:rPr>
-                              <w:t>String</w:t>
+                              <w:t>values</w:t>
                             </w:r>
                             <w:proofErr w:type="spellEnd"/>
                             <w:r>
@@ -22193,7 +22521,7 @@
                                 <w:sz w:val="20"/>
                                 <w:szCs w:val="20"/>
                               </w:rPr>
-                              <w:t xml:space="preserve">, </w:t>
+                              <w:t xml:space="preserve"> </w:t>
                             </w:r>
                             <w:proofErr w:type="spellStart"/>
                             <w:r>
@@ -22202,7 +22530,7 @@
                                 <w:sz w:val="20"/>
                                 <w:szCs w:val="20"/>
                               </w:rPr>
-                              <w:t>String</w:t>
+                              <w:t>from</w:t>
                             </w:r>
                             <w:proofErr w:type="spellEnd"/>
                             <w:r>
@@ -22211,16 +22539,18 @@
                                 <w:sz w:val="20"/>
                                 <w:szCs w:val="20"/>
                               </w:rPr>
-                              <w:t xml:space="preserve"> </w:t>
-                            </w:r>
+                              <w:t xml:space="preserve"> t2e to </w:t>
+                            </w:r>
+                            <w:proofErr w:type="spellStart"/>
                             <w:r>
                               <w:rPr>
                                 <w:rFonts w:asciiTheme="minorHAnsi" w:hAnsiTheme="minorHAnsi" w:cstheme="minorHAnsi"/>
                                 <w:sz w:val="20"/>
                                 <w:szCs w:val="20"/>
                               </w:rPr>
-                              <w:t>&gt;(t1e.getColumnsAndValues())</w:t>
-                            </w:r>
+                              <w:t>joinedColumnsAndValues</w:t>
+                            </w:r>
+                            <w:proofErr w:type="spellEnd"/>
                           </w:p>
                           <w:p>
                             <w:pPr>
@@ -22238,7 +22568,7 @@
                                 <w:sz w:val="20"/>
                                 <w:szCs w:val="20"/>
                               </w:rPr>
-                              <w:t xml:space="preserve">            </w:t>
+                              <w:t xml:space="preserve">                </w:t>
                             </w:r>
                             <w:proofErr w:type="spellStart"/>
                             <w:r>
@@ -22247,7 +22577,7 @@
                                 <w:sz w:val="20"/>
                                 <w:szCs w:val="20"/>
                               </w:rPr>
-                              <w:t>for</w:t>
+                              <w:t>add</w:t>
                             </w:r>
                             <w:proofErr w:type="spellEnd"/>
                             <w:r>
@@ -22256,7 +22586,7 @@
                                 <w:sz w:val="20"/>
                                 <w:szCs w:val="20"/>
                               </w:rPr>
-                              <w:t xml:space="preserve"> </w:t>
+                              <w:t xml:space="preserve"> a new </w:t>
                             </w:r>
                             <w:proofErr w:type="spellStart"/>
                             <w:r>
@@ -22265,7 +22595,7 @@
                                 <w:sz w:val="20"/>
                                 <w:szCs w:val="20"/>
                               </w:rPr>
-                              <w:t>columnName</w:t>
+                              <w:t>entry</w:t>
                             </w:r>
                             <w:proofErr w:type="spellEnd"/>
                             <w:r>
@@ -22274,7 +22604,7 @@
                                 <w:sz w:val="20"/>
                                 <w:szCs w:val="20"/>
                               </w:rPr>
-                              <w:t xml:space="preserve"> : t2.getColumnsAndTypes().</w:t>
+                              <w:t xml:space="preserve"> </w:t>
                             </w:r>
                             <w:proofErr w:type="spellStart"/>
                             <w:r>
@@ -22283,7 +22613,7 @@
                                 <w:sz w:val="20"/>
                                 <w:szCs w:val="20"/>
                               </w:rPr>
-                              <w:t>keySet</w:t>
+                              <w:t>with</w:t>
                             </w:r>
                             <w:proofErr w:type="spellEnd"/>
                             <w:r>
@@ -22292,8 +22622,36 @@
                                 <w:sz w:val="20"/>
                                 <w:szCs w:val="20"/>
                               </w:rPr>
-                              <w:t>()</w:t>
-                            </w:r>
+                              <w:t xml:space="preserve"> </w:t>
+                            </w:r>
+                            <w:proofErr w:type="spellStart"/>
+                            <w:r>
+                              <w:rPr>
+                                <w:rFonts w:asciiTheme="minorHAnsi" w:hAnsiTheme="minorHAnsi" w:cstheme="minorHAnsi"/>
+                                <w:sz w:val="20"/>
+                                <w:szCs w:val="20"/>
+                              </w:rPr>
+                              <w:t>joinedColumnsAndValues</w:t>
+                            </w:r>
+                            <w:proofErr w:type="spellEnd"/>
+                            <w:r>
+                              <w:rPr>
+                                <w:rFonts w:asciiTheme="minorHAnsi" w:hAnsiTheme="minorHAnsi" w:cstheme="minorHAnsi"/>
+                                <w:sz w:val="20"/>
+                                <w:szCs w:val="20"/>
+                              </w:rPr>
+                              <w:t xml:space="preserve"> to </w:t>
+                            </w:r>
+                            <w:proofErr w:type="spellStart"/>
+                            <w:r>
+                              <w:rPr>
+                                <w:rFonts w:asciiTheme="minorHAnsi" w:hAnsiTheme="minorHAnsi" w:cstheme="minorHAnsi"/>
+                                <w:sz w:val="20"/>
+                                <w:szCs w:val="20"/>
+                              </w:rPr>
+                              <w:t>joinedEntries</w:t>
+                            </w:r>
+                            <w:proofErr w:type="spellEnd"/>
                           </w:p>
                           <w:p>
                             <w:pPr>
@@ -22311,69 +22669,25 @@
                                 <w:sz w:val="20"/>
                                 <w:szCs w:val="20"/>
                               </w:rPr>
-                              <w:t xml:space="preserve">            </w:t>
-                            </w:r>
+                              <w:t xml:space="preserve">        </w:t>
+                            </w:r>
+                            <w:proofErr w:type="spellStart"/>
                             <w:r>
                               <w:rPr>
                                 <w:rFonts w:asciiTheme="minorHAnsi" w:hAnsiTheme="minorHAnsi" w:cstheme="minorHAnsi"/>
                                 <w:sz w:val="20"/>
                                 <w:szCs w:val="20"/>
                               </w:rPr>
-                              <w:tab/>
-                            </w:r>
-                            <w:proofErr w:type="spellStart"/>
+                              <w:t>else</w:t>
+                            </w:r>
+                            <w:proofErr w:type="spellEnd"/>
                             <w:r>
                               <w:rPr>
                                 <w:rFonts w:asciiTheme="minorHAnsi" w:hAnsiTheme="minorHAnsi" w:cstheme="minorHAnsi"/>
                                 <w:sz w:val="20"/>
                                 <w:szCs w:val="20"/>
                               </w:rPr>
-                              <w:t>joinedColumnsAndValues.put</w:t>
-                            </w:r>
-                            <w:proofErr w:type="spellEnd"/>
-                            <w:r>
-                              <w:rPr>
-                                <w:rFonts w:asciiTheme="minorHAnsi" w:hAnsiTheme="minorHAnsi" w:cstheme="minorHAnsi"/>
-                                <w:sz w:val="20"/>
-                                <w:szCs w:val="20"/>
-                              </w:rPr>
-                              <w:t>(</w:t>
-                            </w:r>
-                            <w:proofErr w:type="spellStart"/>
-                            <w:r>
-                              <w:rPr>
-                                <w:rFonts w:asciiTheme="minorHAnsi" w:hAnsiTheme="minorHAnsi" w:cstheme="minorHAnsi"/>
-                                <w:sz w:val="20"/>
-                                <w:szCs w:val="20"/>
-                              </w:rPr>
-                              <w:t>columnName</w:t>
-                            </w:r>
-                            <w:proofErr w:type="spellEnd"/>
-                            <w:r>
-                              <w:rPr>
-                                <w:rFonts w:asciiTheme="minorHAnsi" w:hAnsiTheme="minorHAnsi" w:cstheme="minorHAnsi"/>
-                                <w:sz w:val="20"/>
-                                <w:szCs w:val="20"/>
-                              </w:rPr>
-                              <w:t xml:space="preserve">, </w:t>
-                            </w:r>
-                            <w:proofErr w:type="spellStart"/>
-                            <w:r>
-                              <w:rPr>
-                                <w:rFonts w:asciiTheme="minorHAnsi" w:hAnsiTheme="minorHAnsi" w:cstheme="minorHAnsi"/>
-                                <w:sz w:val="20"/>
-                                <w:szCs w:val="20"/>
-                              </w:rPr>
-                              <w:t>null</w:t>
-                            </w:r>
-                            <w:proofErr w:type="spellEnd"/>
-                            <w:r>
-                              <w:rPr>
-                                <w:rFonts w:asciiTheme="minorHAnsi" w:hAnsiTheme="minorHAnsi" w:cstheme="minorHAnsi"/>
-                                <w:sz w:val="20"/>
-                                <w:szCs w:val="20"/>
-                              </w:rPr>
-                              <w:t>)</w:t>
+                              <w:t>:</w:t>
                             </w:r>
                           </w:p>
                           <w:p>
@@ -22401,7 +22715,7 @@
                                 <w:sz w:val="20"/>
                                 <w:szCs w:val="20"/>
                               </w:rPr>
-                              <w:t>joinedEntries.add</w:t>
+                              <w:t>joinedColumnsAndValues</w:t>
                             </w:r>
                             <w:proofErr w:type="spellEnd"/>
                             <w:r>
@@ -22410,7 +22724,7 @@
                                 <w:sz w:val="20"/>
                                 <w:szCs w:val="20"/>
                               </w:rPr>
-                              <w:t xml:space="preserve">(new </w:t>
+                              <w:t xml:space="preserve"> = new </w:t>
                             </w:r>
                             <w:proofErr w:type="spellStart"/>
                             <w:r>
@@ -22419,7 +22733,7 @@
                                 <w:sz w:val="20"/>
                                 <w:szCs w:val="20"/>
                               </w:rPr>
-                              <w:t>Entry</w:t>
+                              <w:t>empty</w:t>
                             </w:r>
                             <w:proofErr w:type="spellEnd"/>
                             <w:r>
@@ -22428,7 +22742,7 @@
                                 <w:sz w:val="20"/>
                                 <w:szCs w:val="20"/>
                               </w:rPr>
-                              <w:t>(</w:t>
+                              <w:t xml:space="preserve"> </w:t>
                             </w:r>
                             <w:proofErr w:type="spellStart"/>
                             <w:r>
@@ -22437,7 +22751,7 @@
                                 <w:sz w:val="20"/>
                                 <w:szCs w:val="20"/>
                               </w:rPr>
-                              <w:t>joinedColumnsAndValues</w:t>
+                              <w:t>hash</w:t>
                             </w:r>
                             <w:proofErr w:type="spellEnd"/>
                             <w:r>
@@ -22446,26 +22760,456 @@
                                 <w:sz w:val="20"/>
                                 <w:szCs w:val="20"/>
                               </w:rPr>
-                              <w:t xml:space="preserve">, new </w:t>
-                            </w:r>
-                            <w:proofErr w:type="spellStart"/>
-                            <w:r>
+                              <w:t xml:space="preserve"> table</w:t>
+                            </w:r>
+                          </w:p>
+                          <w:p>
+                            <w:pPr>
+                              <w:spacing w:line="240" w:lineRule="auto"/>
+                              <w:jc w:val="left"/>
                               <w:rPr>
                                 <w:rFonts w:asciiTheme="minorHAnsi" w:hAnsiTheme="minorHAnsi" w:cstheme="minorHAnsi"/>
                                 <w:sz w:val="20"/>
                                 <w:szCs w:val="20"/>
                               </w:rPr>
-                              <w:t>HashMap</w:t>
-                            </w:r>
-                            <w:proofErr w:type="spellEnd"/>
+                            </w:pPr>
                             <w:r>
                               <w:rPr>
                                 <w:rFonts w:asciiTheme="minorHAnsi" w:hAnsiTheme="minorHAnsi" w:cstheme="minorHAnsi"/>
                                 <w:sz w:val="20"/>
                                 <w:szCs w:val="20"/>
                               </w:rPr>
-                              <w:t>&lt;&gt;()))</w:t>
-                            </w:r>
+                              <w:t xml:space="preserve">            </w:t>
+                            </w:r>
+                            <w:proofErr w:type="spellStart"/>
+                            <w:r>
+                              <w:rPr>
+                                <w:rFonts w:asciiTheme="minorHAnsi" w:hAnsiTheme="minorHAnsi" w:cstheme="minorHAnsi"/>
+                                <w:sz w:val="20"/>
+                                <w:szCs w:val="20"/>
+                              </w:rPr>
+                              <w:t>copy</w:t>
+                            </w:r>
+                            <w:proofErr w:type="spellEnd"/>
+                            <w:r>
+                              <w:rPr>
+                                <w:rFonts w:asciiTheme="minorHAnsi" w:hAnsiTheme="minorHAnsi" w:cstheme="minorHAnsi"/>
+                                <w:sz w:val="20"/>
+                                <w:szCs w:val="20"/>
+                              </w:rPr>
+                              <w:t xml:space="preserve"> </w:t>
+                            </w:r>
+                            <w:proofErr w:type="spellStart"/>
+                            <w:r>
+                              <w:rPr>
+                                <w:rFonts w:asciiTheme="minorHAnsi" w:hAnsiTheme="minorHAnsi" w:cstheme="minorHAnsi"/>
+                                <w:sz w:val="20"/>
+                                <w:szCs w:val="20"/>
+                              </w:rPr>
+                              <w:t>columns</w:t>
+                            </w:r>
+                            <w:proofErr w:type="spellEnd"/>
+                            <w:r>
+                              <w:rPr>
+                                <w:rFonts w:asciiTheme="minorHAnsi" w:hAnsiTheme="minorHAnsi" w:cstheme="minorHAnsi"/>
+                                <w:sz w:val="20"/>
+                                <w:szCs w:val="20"/>
+                              </w:rPr>
+                              <w:t xml:space="preserve"> and </w:t>
+                            </w:r>
+                            <w:proofErr w:type="spellStart"/>
+                            <w:r>
+                              <w:rPr>
+                                <w:rFonts w:asciiTheme="minorHAnsi" w:hAnsiTheme="minorHAnsi" w:cstheme="minorHAnsi"/>
+                                <w:sz w:val="20"/>
+                                <w:szCs w:val="20"/>
+                              </w:rPr>
+                              <w:t>values</w:t>
+                            </w:r>
+                            <w:proofErr w:type="spellEnd"/>
+                            <w:r>
+                              <w:rPr>
+                                <w:rFonts w:asciiTheme="minorHAnsi" w:hAnsiTheme="minorHAnsi" w:cstheme="minorHAnsi"/>
+                                <w:sz w:val="20"/>
+                                <w:szCs w:val="20"/>
+                              </w:rPr>
+                              <w:t xml:space="preserve"> </w:t>
+                            </w:r>
+                            <w:proofErr w:type="spellStart"/>
+                            <w:r>
+                              <w:rPr>
+                                <w:rFonts w:asciiTheme="minorHAnsi" w:hAnsiTheme="minorHAnsi" w:cstheme="minorHAnsi"/>
+                                <w:sz w:val="20"/>
+                                <w:szCs w:val="20"/>
+                              </w:rPr>
+                              <w:t>from</w:t>
+                            </w:r>
+                            <w:proofErr w:type="spellEnd"/>
+                            <w:r>
+                              <w:rPr>
+                                <w:rFonts w:asciiTheme="minorHAnsi" w:hAnsiTheme="minorHAnsi" w:cstheme="minorHAnsi"/>
+                                <w:sz w:val="20"/>
+                                <w:szCs w:val="20"/>
+                              </w:rPr>
+                              <w:t xml:space="preserve"> t1e to </w:t>
+                            </w:r>
+                            <w:proofErr w:type="spellStart"/>
+                            <w:r>
+                              <w:rPr>
+                                <w:rFonts w:asciiTheme="minorHAnsi" w:hAnsiTheme="minorHAnsi" w:cstheme="minorHAnsi"/>
+                                <w:sz w:val="20"/>
+                                <w:szCs w:val="20"/>
+                              </w:rPr>
+                              <w:t>joinedColumnsAndValues</w:t>
+                            </w:r>
+                            <w:proofErr w:type="spellEnd"/>
+                          </w:p>
+                          <w:p>
+                            <w:pPr>
+                              <w:spacing w:line="240" w:lineRule="auto"/>
+                              <w:jc w:val="left"/>
+                              <w:rPr>
+                                <w:rFonts w:asciiTheme="minorHAnsi" w:hAnsiTheme="minorHAnsi" w:cstheme="minorHAnsi"/>
+                                <w:sz w:val="20"/>
+                                <w:szCs w:val="20"/>
+                              </w:rPr>
+                            </w:pPr>
+                            <w:r>
+                              <w:rPr>
+                                <w:rFonts w:asciiTheme="minorHAnsi" w:hAnsiTheme="minorHAnsi" w:cstheme="minorHAnsi"/>
+                                <w:sz w:val="20"/>
+                                <w:szCs w:val="20"/>
+                              </w:rPr>
+                              <w:t xml:space="preserve">            </w:t>
+                            </w:r>
+                            <w:proofErr w:type="spellStart"/>
+                            <w:r>
+                              <w:rPr>
+                                <w:rFonts w:asciiTheme="minorHAnsi" w:hAnsiTheme="minorHAnsi" w:cstheme="minorHAnsi"/>
+                                <w:sz w:val="20"/>
+                                <w:szCs w:val="20"/>
+                              </w:rPr>
+                              <w:t>for</w:t>
+                            </w:r>
+                            <w:proofErr w:type="spellEnd"/>
+                            <w:r>
+                              <w:rPr>
+                                <w:rFonts w:asciiTheme="minorHAnsi" w:hAnsiTheme="minorHAnsi" w:cstheme="minorHAnsi"/>
+                                <w:sz w:val="20"/>
+                                <w:szCs w:val="20"/>
+                              </w:rPr>
+                              <w:t xml:space="preserve"> </w:t>
+                            </w:r>
+                            <w:proofErr w:type="spellStart"/>
+                            <w:r>
+                              <w:rPr>
+                                <w:rFonts w:asciiTheme="minorHAnsi" w:hAnsiTheme="minorHAnsi" w:cstheme="minorHAnsi"/>
+                                <w:sz w:val="20"/>
+                                <w:szCs w:val="20"/>
+                              </w:rPr>
+                              <w:t>columnName</w:t>
+                            </w:r>
+                            <w:proofErr w:type="spellEnd"/>
+                            <w:r>
+                              <w:rPr>
+                                <w:rFonts w:asciiTheme="minorHAnsi" w:hAnsiTheme="minorHAnsi" w:cstheme="minorHAnsi"/>
+                                <w:sz w:val="20"/>
+                                <w:szCs w:val="20"/>
+                              </w:rPr>
+                              <w:t xml:space="preserve"> in t2.getColumnsAndTypes().</w:t>
+                            </w:r>
+                            <w:proofErr w:type="spellStart"/>
+                            <w:r>
+                              <w:rPr>
+                                <w:rFonts w:asciiTheme="minorHAnsi" w:hAnsiTheme="minorHAnsi" w:cstheme="minorHAnsi"/>
+                                <w:sz w:val="20"/>
+                                <w:szCs w:val="20"/>
+                              </w:rPr>
+                              <w:t>keys</w:t>
+                            </w:r>
+                            <w:proofErr w:type="spellEnd"/>
+                            <w:r>
+                              <w:rPr>
+                                <w:rFonts w:asciiTheme="minorHAnsi" w:hAnsiTheme="minorHAnsi" w:cstheme="minorHAnsi"/>
+                                <w:sz w:val="20"/>
+                                <w:szCs w:val="20"/>
+                              </w:rPr>
+                              <w:t>():</w:t>
+                            </w:r>
+                          </w:p>
+                          <w:p>
+                            <w:pPr>
+                              <w:spacing w:line="240" w:lineRule="auto"/>
+                              <w:jc w:val="left"/>
+                              <w:rPr>
+                                <w:rFonts w:asciiTheme="minorHAnsi" w:hAnsiTheme="minorHAnsi" w:cstheme="minorHAnsi"/>
+                                <w:sz w:val="20"/>
+                                <w:szCs w:val="20"/>
+                              </w:rPr>
+                            </w:pPr>
+                            <w:r>
+                              <w:rPr>
+                                <w:rFonts w:asciiTheme="minorHAnsi" w:hAnsiTheme="minorHAnsi" w:cstheme="minorHAnsi"/>
+                                <w:sz w:val="20"/>
+                                <w:szCs w:val="20"/>
+                              </w:rPr>
+                              <w:t xml:space="preserve">                </w:t>
+                            </w:r>
+                            <w:proofErr w:type="spellStart"/>
+                            <w:r>
+                              <w:rPr>
+                                <w:rFonts w:asciiTheme="minorHAnsi" w:hAnsiTheme="minorHAnsi" w:cstheme="minorHAnsi"/>
+                                <w:sz w:val="20"/>
+                                <w:szCs w:val="20"/>
+                              </w:rPr>
+                              <w:t>add</w:t>
+                            </w:r>
+                            <w:proofErr w:type="spellEnd"/>
+                            <w:r>
+                              <w:rPr>
+                                <w:rFonts w:asciiTheme="minorHAnsi" w:hAnsiTheme="minorHAnsi" w:cstheme="minorHAnsi"/>
+                                <w:sz w:val="20"/>
+                                <w:szCs w:val="20"/>
+                              </w:rPr>
+                              <w:t xml:space="preserve"> a new </w:t>
+                            </w:r>
+                            <w:proofErr w:type="spellStart"/>
+                            <w:r>
+                              <w:rPr>
+                                <w:rFonts w:asciiTheme="minorHAnsi" w:hAnsiTheme="minorHAnsi" w:cstheme="minorHAnsi"/>
+                                <w:sz w:val="20"/>
+                                <w:szCs w:val="20"/>
+                              </w:rPr>
+                              <w:t>column</w:t>
+                            </w:r>
+                            <w:proofErr w:type="spellEnd"/>
+                            <w:r>
+                              <w:rPr>
+                                <w:rFonts w:asciiTheme="minorHAnsi" w:hAnsiTheme="minorHAnsi" w:cstheme="minorHAnsi"/>
+                                <w:sz w:val="20"/>
+                                <w:szCs w:val="20"/>
+                              </w:rPr>
+                              <w:t xml:space="preserve"> </w:t>
+                            </w:r>
+                            <w:proofErr w:type="spellStart"/>
+                            <w:r>
+                              <w:rPr>
+                                <w:rFonts w:asciiTheme="minorHAnsi" w:hAnsiTheme="minorHAnsi" w:cstheme="minorHAnsi"/>
+                                <w:sz w:val="20"/>
+                                <w:szCs w:val="20"/>
+                              </w:rPr>
+                              <w:t>with</w:t>
+                            </w:r>
+                            <w:proofErr w:type="spellEnd"/>
+                            <w:r>
+                              <w:rPr>
+                                <w:rFonts w:asciiTheme="minorHAnsi" w:hAnsiTheme="minorHAnsi" w:cstheme="minorHAnsi"/>
+                                <w:sz w:val="20"/>
+                                <w:szCs w:val="20"/>
+                              </w:rPr>
+                              <w:t xml:space="preserve"> </w:t>
+                            </w:r>
+                            <w:proofErr w:type="spellStart"/>
+                            <w:r>
+                              <w:rPr>
+                                <w:rFonts w:asciiTheme="minorHAnsi" w:hAnsiTheme="minorHAnsi" w:cstheme="minorHAnsi"/>
+                                <w:sz w:val="20"/>
+                                <w:szCs w:val="20"/>
+                              </w:rPr>
+                              <w:t>the</w:t>
+                            </w:r>
+                            <w:proofErr w:type="spellEnd"/>
+                            <w:r>
+                              <w:rPr>
+                                <w:rFonts w:asciiTheme="minorHAnsi" w:hAnsiTheme="minorHAnsi" w:cstheme="minorHAnsi"/>
+                                <w:sz w:val="20"/>
+                                <w:szCs w:val="20"/>
+                              </w:rPr>
+                              <w:t xml:space="preserve"> </w:t>
+                            </w:r>
+                            <w:proofErr w:type="spellStart"/>
+                            <w:r>
+                              <w:rPr>
+                                <w:rFonts w:asciiTheme="minorHAnsi" w:hAnsiTheme="minorHAnsi" w:cstheme="minorHAnsi"/>
+                                <w:sz w:val="20"/>
+                                <w:szCs w:val="20"/>
+                              </w:rPr>
+                              <w:t>name</w:t>
+                            </w:r>
+                            <w:proofErr w:type="spellEnd"/>
+                            <w:r>
+                              <w:rPr>
+                                <w:rFonts w:asciiTheme="minorHAnsi" w:hAnsiTheme="minorHAnsi" w:cstheme="minorHAnsi"/>
+                                <w:sz w:val="20"/>
+                                <w:szCs w:val="20"/>
+                              </w:rPr>
+                              <w:t xml:space="preserve"> </w:t>
+                            </w:r>
+                            <w:proofErr w:type="spellStart"/>
+                            <w:r>
+                              <w:rPr>
+                                <w:rFonts w:asciiTheme="minorHAnsi" w:hAnsiTheme="minorHAnsi" w:cstheme="minorHAnsi"/>
+                                <w:sz w:val="20"/>
+                                <w:szCs w:val="20"/>
+                              </w:rPr>
+                              <w:t>columnName</w:t>
+                            </w:r>
+                            <w:proofErr w:type="spellEnd"/>
+                            <w:r>
+                              <w:rPr>
+                                <w:rFonts w:asciiTheme="minorHAnsi" w:hAnsiTheme="minorHAnsi" w:cstheme="minorHAnsi"/>
+                                <w:sz w:val="20"/>
+                                <w:szCs w:val="20"/>
+                              </w:rPr>
+                              <w:t xml:space="preserve"> and a </w:t>
+                            </w:r>
+                            <w:proofErr w:type="spellStart"/>
+                            <w:r>
+                              <w:rPr>
+                                <w:rFonts w:asciiTheme="minorHAnsi" w:hAnsiTheme="minorHAnsi" w:cstheme="minorHAnsi"/>
+                                <w:sz w:val="20"/>
+                                <w:szCs w:val="20"/>
+                              </w:rPr>
+                              <w:t>null</w:t>
+                            </w:r>
+                            <w:proofErr w:type="spellEnd"/>
+                            <w:r>
+                              <w:rPr>
+                                <w:rFonts w:asciiTheme="minorHAnsi" w:hAnsiTheme="minorHAnsi" w:cstheme="minorHAnsi"/>
+                                <w:sz w:val="20"/>
+                                <w:szCs w:val="20"/>
+                              </w:rPr>
+                              <w:t xml:space="preserve"> </w:t>
+                            </w:r>
+                            <w:proofErr w:type="spellStart"/>
+                            <w:r>
+                              <w:rPr>
+                                <w:rFonts w:asciiTheme="minorHAnsi" w:hAnsiTheme="minorHAnsi" w:cstheme="minorHAnsi"/>
+                                <w:sz w:val="20"/>
+                                <w:szCs w:val="20"/>
+                              </w:rPr>
+                              <w:t>value</w:t>
+                            </w:r>
+                            <w:proofErr w:type="spellEnd"/>
+                            <w:r>
+                              <w:rPr>
+                                <w:rFonts w:asciiTheme="minorHAnsi" w:hAnsiTheme="minorHAnsi" w:cstheme="minorHAnsi"/>
+                                <w:sz w:val="20"/>
+                                <w:szCs w:val="20"/>
+                              </w:rPr>
+                              <w:t xml:space="preserve"> to </w:t>
+                            </w:r>
+                            <w:proofErr w:type="spellStart"/>
+                            <w:r>
+                              <w:rPr>
+                                <w:rFonts w:asciiTheme="minorHAnsi" w:hAnsiTheme="minorHAnsi" w:cstheme="minorHAnsi"/>
+                                <w:sz w:val="20"/>
+                                <w:szCs w:val="20"/>
+                              </w:rPr>
+                              <w:t>joinedColumnsAndValues</w:t>
+                            </w:r>
+                            <w:proofErr w:type="spellEnd"/>
+                          </w:p>
+                          <w:p>
+                            <w:pPr>
+                              <w:spacing w:line="240" w:lineRule="auto"/>
+                              <w:jc w:val="left"/>
+                              <w:rPr>
+                                <w:rFonts w:asciiTheme="minorHAnsi" w:hAnsiTheme="minorHAnsi" w:cstheme="minorHAnsi"/>
+                                <w:sz w:val="20"/>
+                                <w:szCs w:val="20"/>
+                              </w:rPr>
+                            </w:pPr>
+                            <w:r>
+                              <w:rPr>
+                                <w:rFonts w:asciiTheme="minorHAnsi" w:hAnsiTheme="minorHAnsi" w:cstheme="minorHAnsi"/>
+                                <w:sz w:val="20"/>
+                                <w:szCs w:val="20"/>
+                              </w:rPr>
+                              <w:t xml:space="preserve">            </w:t>
+                            </w:r>
+                            <w:proofErr w:type="spellStart"/>
+                            <w:r>
+                              <w:rPr>
+                                <w:rFonts w:asciiTheme="minorHAnsi" w:hAnsiTheme="minorHAnsi" w:cstheme="minorHAnsi"/>
+                                <w:sz w:val="20"/>
+                                <w:szCs w:val="20"/>
+                              </w:rPr>
+                              <w:t>add</w:t>
+                            </w:r>
+                            <w:proofErr w:type="spellEnd"/>
+                            <w:r>
+                              <w:rPr>
+                                <w:rFonts w:asciiTheme="minorHAnsi" w:hAnsiTheme="minorHAnsi" w:cstheme="minorHAnsi"/>
+                                <w:sz w:val="20"/>
+                                <w:szCs w:val="20"/>
+                              </w:rPr>
+                              <w:t xml:space="preserve"> a new </w:t>
+                            </w:r>
+                            <w:proofErr w:type="spellStart"/>
+                            <w:r>
+                              <w:rPr>
+                                <w:rFonts w:asciiTheme="minorHAnsi" w:hAnsiTheme="minorHAnsi" w:cstheme="minorHAnsi"/>
+                                <w:sz w:val="20"/>
+                                <w:szCs w:val="20"/>
+                              </w:rPr>
+                              <w:t>entry</w:t>
+                            </w:r>
+                            <w:proofErr w:type="spellEnd"/>
+                            <w:r>
+                              <w:rPr>
+                                <w:rFonts w:asciiTheme="minorHAnsi" w:hAnsiTheme="minorHAnsi" w:cstheme="minorHAnsi"/>
+                                <w:sz w:val="20"/>
+                                <w:szCs w:val="20"/>
+                              </w:rPr>
+                              <w:t xml:space="preserve"> </w:t>
+                            </w:r>
+                            <w:proofErr w:type="spellStart"/>
+                            <w:r>
+                              <w:rPr>
+                                <w:rFonts w:asciiTheme="minorHAnsi" w:hAnsiTheme="minorHAnsi" w:cstheme="minorHAnsi"/>
+                                <w:sz w:val="20"/>
+                                <w:szCs w:val="20"/>
+                              </w:rPr>
+                              <w:t>with</w:t>
+                            </w:r>
+                            <w:proofErr w:type="spellEnd"/>
+                            <w:r>
+                              <w:rPr>
+                                <w:rFonts w:asciiTheme="minorHAnsi" w:hAnsiTheme="minorHAnsi" w:cstheme="minorHAnsi"/>
+                                <w:sz w:val="20"/>
+                                <w:szCs w:val="20"/>
+                              </w:rPr>
+                              <w:t xml:space="preserve"> </w:t>
+                            </w:r>
+                            <w:proofErr w:type="spellStart"/>
+                            <w:r>
+                              <w:rPr>
+                                <w:rFonts w:asciiTheme="minorHAnsi" w:hAnsiTheme="minorHAnsi" w:cstheme="minorHAnsi"/>
+                                <w:sz w:val="20"/>
+                                <w:szCs w:val="20"/>
+                              </w:rPr>
+                              <w:t>joinedColumnsAndValues</w:t>
+                            </w:r>
+                            <w:proofErr w:type="spellEnd"/>
+                            <w:r>
+                              <w:rPr>
+                                <w:rFonts w:asciiTheme="minorHAnsi" w:hAnsiTheme="minorHAnsi" w:cstheme="minorHAnsi"/>
+                                <w:sz w:val="20"/>
+                                <w:szCs w:val="20"/>
+                              </w:rPr>
+                              <w:t xml:space="preserve"> to </w:t>
+                            </w:r>
+                            <w:proofErr w:type="spellStart"/>
+                            <w:r>
+                              <w:rPr>
+                                <w:rFonts w:asciiTheme="minorHAnsi" w:hAnsiTheme="minorHAnsi" w:cstheme="minorHAnsi"/>
+                                <w:sz w:val="20"/>
+                                <w:szCs w:val="20"/>
+                              </w:rPr>
+                              <w:t>joinedEntries</w:t>
+                            </w:r>
+                            <w:proofErr w:type="spellEnd"/>
                           </w:p>
                           <w:p>
                             <w:pPr>
@@ -22524,22 +23268,6 @@
                               <w:t>joinedEntries</w:t>
                             </w:r>
                             <w:proofErr w:type="spellEnd"/>
-                            <w:r>
-                              <w:rPr>
-                                <w:rFonts w:asciiTheme="minorHAnsi" w:hAnsiTheme="minorHAnsi" w:cstheme="minorHAnsi"/>
-                                <w:sz w:val="20"/>
-                                <w:szCs w:val="20"/>
-                              </w:rPr>
-                              <w:t>;</w:t>
-                            </w:r>
-                            <w:r>
-                              <w:rPr>
-                                <w:rFonts w:asciiTheme="minorHAnsi" w:hAnsiTheme="minorHAnsi" w:cstheme="minorHAnsi"/>
-                                <w:sz w:val="20"/>
-                                <w:szCs w:val="20"/>
-                              </w:rPr>
-                              <w:t xml:space="preserve"> </w:t>
-                            </w:r>
                           </w:p>
                         </w:txbxContent>
                       </wps:txbx>
@@ -22560,7 +23288,7 @@
           </mc:Choice>
           <mc:Fallback>
             <w:pict>
-              <v:shape w14:anchorId="3F7F1D1E" id="_x0000_s1043" type="#_x0000_t202" style="position:absolute;left:0;text-align:left;margin-left:0;margin-top:26.65pt;width:520.25pt;height:317.4pt;z-index:251917312;visibility:visible;mso-wrap-style:square;mso-width-percent:0;mso-height-percent:0;mso-wrap-distance-left:9pt;mso-wrap-distance-top:3.6pt;mso-wrap-distance-right:9pt;mso-wrap-distance-bottom:3.6pt;mso-position-horizontal:left;mso-position-horizontal-relative:margin;mso-position-vertical:absolute;mso-position-vertical-relative:text;mso-width-percent:0;mso-height-percent:0;mso-width-relative:margin;mso-height-relative:margin;v-text-anchor:top" o:gfxdata="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" stroked="f">
+              <v:shape w14:anchorId="3F7F1D1E" id="_x0000_s1043" type="#_x0000_t202" style="position:absolute;left:0;text-align:left;margin-left:0;margin-top:22.25pt;width:520.25pt;height:341.2pt;z-index:251917312;visibility:visible;mso-wrap-style:square;mso-width-percent:0;mso-height-percent:0;mso-wrap-distance-left:9pt;mso-wrap-distance-top:3.6pt;mso-wrap-distance-right:9pt;mso-wrap-distance-bottom:3.6pt;mso-position-horizontal:left;mso-position-horizontal-relative:margin;mso-position-vertical:absolute;mso-position-vertical-relative:text;mso-width-percent:0;mso-height-percent:0;mso-width-relative:margin;mso-height-relative:margin;v-text-anchor:top" o:gfxdata="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" stroked="f">
                 <v:textbox>
                   <w:txbxContent>
                     <w:p>
@@ -22607,15 +23335,7 @@
                           <w:sz w:val="20"/>
                           <w:szCs w:val="20"/>
                         </w:rPr>
-                        <w:t>(t1, t2, t1JoinCol, t2JoinCol)</w:t>
-                      </w:r>
-                      <w:r>
-                        <w:rPr>
-                          <w:rFonts w:asciiTheme="minorHAnsi" w:hAnsiTheme="minorHAnsi" w:cstheme="minorHAnsi"/>
-                          <w:sz w:val="20"/>
-                          <w:szCs w:val="20"/>
-                        </w:rPr>
-                        <w:t>:</w:t>
+                        <w:t>(t1, t2, t1JoinCol, t2JoinCol):</w:t>
                       </w:r>
                     </w:p>
                     <w:p>
@@ -22661,7 +23381,7 @@
                           <w:sz w:val="20"/>
                           <w:szCs w:val="20"/>
                         </w:rPr>
-                        <w:t>ArrayList</w:t>
+                        <w:t>empty</w:t>
                       </w:r>
                       <w:proofErr w:type="spellEnd"/>
                       <w:r>
@@ -22670,25 +23390,7 @@
                           <w:sz w:val="20"/>
                           <w:szCs w:val="20"/>
                         </w:rPr>
-                        <w:t>&lt;&gt;(</w:t>
-                      </w:r>
-                      <w:proofErr w:type="spellStart"/>
-                      <w:r>
-                        <w:rPr>
-                          <w:rFonts w:asciiTheme="minorHAnsi" w:hAnsiTheme="minorHAnsi" w:cstheme="minorHAnsi"/>
-                          <w:sz w:val="20"/>
-                          <w:szCs w:val="20"/>
-                        </w:rPr>
-                        <w:t>Entry</w:t>
-                      </w:r>
-                      <w:proofErr w:type="spellEnd"/>
-                      <w:r>
-                        <w:rPr>
-                          <w:rFonts w:asciiTheme="minorHAnsi" w:hAnsiTheme="minorHAnsi" w:cstheme="minorHAnsi"/>
-                          <w:sz w:val="20"/>
-                          <w:szCs w:val="20"/>
-                        </w:rPr>
-                        <w:t>);</w:t>
+                        <w:t xml:space="preserve"> list</w:t>
                       </w:r>
                     </w:p>
                     <w:p>
@@ -22725,69 +23427,43 @@
                           <w:sz w:val="20"/>
                           <w:szCs w:val="20"/>
                         </w:rPr>
-                        <w:t xml:space="preserve"> = </w:t>
-                      </w:r>
+                        <w:t xml:space="preserve"> = new </w:t>
+                      </w:r>
+                      <w:proofErr w:type="spellStart"/>
                       <w:r>
                         <w:rPr>
                           <w:rFonts w:asciiTheme="minorHAnsi" w:hAnsiTheme="minorHAnsi" w:cstheme="minorHAnsi"/>
                           <w:sz w:val="20"/>
                           <w:szCs w:val="20"/>
                         </w:rPr>
-                        <w:t xml:space="preserve">new </w:t>
-                      </w:r>
-                      <w:proofErr w:type="spellStart"/>
+                        <w:t>empty</w:t>
+                      </w:r>
+                      <w:proofErr w:type="spellEnd"/>
                       <w:r>
                         <w:rPr>
                           <w:rFonts w:asciiTheme="minorHAnsi" w:hAnsiTheme="minorHAnsi" w:cstheme="minorHAnsi"/>
                           <w:sz w:val="20"/>
                           <w:szCs w:val="20"/>
                         </w:rPr>
-                        <w:t>LinkedHashMap</w:t>
-                      </w:r>
-                      <w:proofErr w:type="spellEnd"/>
+                        <w:t xml:space="preserve"> </w:t>
+                      </w:r>
+                      <w:proofErr w:type="spellStart"/>
                       <w:r>
                         <w:rPr>
                           <w:rFonts w:asciiTheme="minorHAnsi" w:hAnsiTheme="minorHAnsi" w:cstheme="minorHAnsi"/>
                           <w:sz w:val="20"/>
                           <w:szCs w:val="20"/>
                         </w:rPr>
-                        <w:t>&lt;</w:t>
-                      </w:r>
-                      <w:proofErr w:type="spellStart"/>
+                        <w:t>hash</w:t>
+                      </w:r>
+                      <w:proofErr w:type="spellEnd"/>
                       <w:r>
                         <w:rPr>
                           <w:rFonts w:asciiTheme="minorHAnsi" w:hAnsiTheme="minorHAnsi" w:cstheme="minorHAnsi"/>
                           <w:sz w:val="20"/>
                           <w:szCs w:val="20"/>
                         </w:rPr>
-                        <w:t>String</w:t>
-                      </w:r>
-                      <w:proofErr w:type="spellEnd"/>
-                      <w:r>
-                        <w:rPr>
-                          <w:rFonts w:asciiTheme="minorHAnsi" w:hAnsiTheme="minorHAnsi" w:cstheme="minorHAnsi"/>
-                          <w:sz w:val="20"/>
-                          <w:szCs w:val="20"/>
-                        </w:rPr>
-                        <w:t>, List&lt;</w:t>
-                      </w:r>
-                      <w:proofErr w:type="spellStart"/>
-                      <w:r>
-                        <w:rPr>
-                          <w:rFonts w:asciiTheme="minorHAnsi" w:hAnsiTheme="minorHAnsi" w:cstheme="minorHAnsi"/>
-                          <w:sz w:val="20"/>
-                          <w:szCs w:val="20"/>
-                        </w:rPr>
-                        <w:t>Entry</w:t>
-                      </w:r>
-                      <w:proofErr w:type="spellEnd"/>
-                      <w:r>
-                        <w:rPr>
-                          <w:rFonts w:asciiTheme="minorHAnsi" w:hAnsiTheme="minorHAnsi" w:cstheme="minorHAnsi"/>
-                          <w:sz w:val="20"/>
-                          <w:szCs w:val="20"/>
-                        </w:rPr>
-                        <w:t>&gt;&gt;()</w:t>
+                        <w:t xml:space="preserve"> table</w:t>
                       </w:r>
                     </w:p>
                     <w:p>
@@ -22835,39 +23511,7 @@
                           <w:sz w:val="20"/>
                           <w:szCs w:val="20"/>
                         </w:rPr>
-                        <w:t xml:space="preserve"> t</w:t>
-                      </w:r>
-                      <w:r>
-                        <w:rPr>
-                          <w:rFonts w:asciiTheme="minorHAnsi" w:hAnsiTheme="minorHAnsi" w:cstheme="minorHAnsi"/>
-                          <w:sz w:val="20"/>
-                          <w:szCs w:val="20"/>
-                        </w:rPr>
-                        <w:t>2</w:t>
-                      </w:r>
-                      <w:r>
-                        <w:rPr>
-                          <w:rFonts w:asciiTheme="minorHAnsi" w:hAnsiTheme="minorHAnsi" w:cstheme="minorHAnsi"/>
-                          <w:sz w:val="20"/>
-                          <w:szCs w:val="20"/>
-                        </w:rPr>
-                        <w:t>e in t</w:t>
-                      </w:r>
-                      <w:r>
-                        <w:rPr>
-                          <w:rFonts w:asciiTheme="minorHAnsi" w:hAnsiTheme="minorHAnsi" w:cstheme="minorHAnsi"/>
-                          <w:sz w:val="20"/>
-                          <w:szCs w:val="20"/>
-                        </w:rPr>
-                        <w:t>2</w:t>
-                      </w:r>
-                      <w:r>
-                        <w:rPr>
-                          <w:rFonts w:asciiTheme="minorHAnsi" w:hAnsiTheme="minorHAnsi" w:cstheme="minorHAnsi"/>
-                          <w:sz w:val="20"/>
-                          <w:szCs w:val="20"/>
-                        </w:rPr>
-                        <w:t>.getEntries():</w:t>
+                        <w:t xml:space="preserve"> t2e in t2.getEntries():</w:t>
                       </w:r>
                     </w:p>
                     <w:p>
@@ -22904,39 +23548,43 @@
                           <w:sz w:val="20"/>
                           <w:szCs w:val="20"/>
                         </w:rPr>
-                        <w:t xml:space="preserve"> = t</w:t>
-                      </w:r>
+                        <w:t xml:space="preserve"> = </w:t>
+                      </w:r>
+                      <w:proofErr w:type="spellStart"/>
                       <w:r>
                         <w:rPr>
                           <w:rFonts w:asciiTheme="minorHAnsi" w:hAnsiTheme="minorHAnsi" w:cstheme="minorHAnsi"/>
                           <w:sz w:val="20"/>
                           <w:szCs w:val="20"/>
                         </w:rPr>
-                        <w:t>2</w:t>
-                      </w:r>
+                        <w:t>value</w:t>
+                      </w:r>
+                      <w:proofErr w:type="spellEnd"/>
                       <w:r>
                         <w:rPr>
                           <w:rFonts w:asciiTheme="minorHAnsi" w:hAnsiTheme="minorHAnsi" w:cstheme="minorHAnsi"/>
                           <w:sz w:val="20"/>
                           <w:szCs w:val="20"/>
                         </w:rPr>
-                        <w:t>e.getColumnsAndValues().get(t</w:t>
-                      </w:r>
+                        <w:t xml:space="preserve"> of </w:t>
+                      </w:r>
+                      <w:proofErr w:type="spellStart"/>
                       <w:r>
                         <w:rPr>
                           <w:rFonts w:asciiTheme="minorHAnsi" w:hAnsiTheme="minorHAnsi" w:cstheme="minorHAnsi"/>
                           <w:sz w:val="20"/>
                           <w:szCs w:val="20"/>
                         </w:rPr>
-                        <w:t>2</w:t>
-                      </w:r>
+                        <w:t>column</w:t>
+                      </w:r>
+                      <w:proofErr w:type="spellEnd"/>
                       <w:r>
                         <w:rPr>
                           <w:rFonts w:asciiTheme="minorHAnsi" w:hAnsiTheme="minorHAnsi" w:cstheme="minorHAnsi"/>
                           <w:sz w:val="20"/>
                           <w:szCs w:val="20"/>
                         </w:rPr>
-                        <w:t>JoinCol)</w:t>
+                        <w:t xml:space="preserve"> t2JoinCol in t2e</w:t>
                       </w:r>
                     </w:p>
                     <w:p>
@@ -23000,6 +23648,24 @@
                           <w:sz w:val="20"/>
                           <w:szCs w:val="20"/>
                         </w:rPr>
+                        <w:t>is</w:t>
+                      </w:r>
+                      <w:proofErr w:type="spellEnd"/>
+                      <w:r>
+                        <w:rPr>
+                          <w:rFonts w:asciiTheme="minorHAnsi" w:hAnsiTheme="minorHAnsi" w:cstheme="minorHAnsi"/>
+                          <w:sz w:val="20"/>
+                          <w:szCs w:val="20"/>
+                        </w:rPr>
+                        <w:t xml:space="preserve"> </w:t>
+                      </w:r>
+                      <w:proofErr w:type="spellStart"/>
+                      <w:r>
+                        <w:rPr>
+                          <w:rFonts w:asciiTheme="minorHAnsi" w:hAnsiTheme="minorHAnsi" w:cstheme="minorHAnsi"/>
+                          <w:sz w:val="20"/>
+                          <w:szCs w:val="20"/>
+                        </w:rPr>
                         <w:t>not</w:t>
                       </w:r>
                       <w:proofErr w:type="spellEnd"/>
@@ -23091,7 +23757,7 @@
                           <w:sz w:val="20"/>
                           <w:szCs w:val="20"/>
                         </w:rPr>
-                        <w:t>ArrayList</w:t>
+                        <w:t>empty</w:t>
                       </w:r>
                       <w:proofErr w:type="spellEnd"/>
                       <w:r>
@@ -23100,25 +23766,7 @@
                           <w:sz w:val="20"/>
                           <w:szCs w:val="20"/>
                         </w:rPr>
-                        <w:t>&lt;</w:t>
-                      </w:r>
-                      <w:proofErr w:type="spellStart"/>
-                      <w:r>
-                        <w:rPr>
-                          <w:rFonts w:asciiTheme="minorHAnsi" w:hAnsiTheme="minorHAnsi" w:cstheme="minorHAnsi"/>
-                          <w:sz w:val="20"/>
-                          <w:szCs w:val="20"/>
-                        </w:rPr>
-                        <w:t>Entry</w:t>
-                      </w:r>
-                      <w:proofErr w:type="spellEnd"/>
-                      <w:r>
-                        <w:rPr>
-                          <w:rFonts w:asciiTheme="minorHAnsi" w:hAnsiTheme="minorHAnsi" w:cstheme="minorHAnsi"/>
-                          <w:sz w:val="20"/>
-                          <w:szCs w:val="20"/>
-                        </w:rPr>
-                        <w:t>&gt;()</w:t>
+                        <w:t xml:space="preserve"> list</w:t>
                       </w:r>
                     </w:p>
                     <w:p>
@@ -23146,7 +23794,7 @@
                           <w:sz w:val="20"/>
                           <w:szCs w:val="20"/>
                         </w:rPr>
-                        <w:t>hashTable</w:t>
+                        <w:t>add</w:t>
                       </w:r>
                       <w:proofErr w:type="spellEnd"/>
                       <w:r>
@@ -23155,7 +23803,7 @@
                           <w:sz w:val="20"/>
                           <w:szCs w:val="20"/>
                         </w:rPr>
-                        <w:t>[</w:t>
+                        <w:t xml:space="preserve"> t2e to </w:t>
                       </w:r>
                       <w:proofErr w:type="spellStart"/>
                       <w:r>
@@ -23164,7 +23812,7 @@
                           <w:sz w:val="20"/>
                           <w:szCs w:val="20"/>
                         </w:rPr>
-                        <w:t>key</w:t>
+                        <w:t>the</w:t>
                       </w:r>
                       <w:proofErr w:type="spellEnd"/>
                       <w:r>
@@ -23173,7 +23821,7 @@
                           <w:sz w:val="20"/>
                           <w:szCs w:val="20"/>
                         </w:rPr>
-                        <w:t>].</w:t>
+                        <w:t xml:space="preserve"> list in </w:t>
                       </w:r>
                       <w:proofErr w:type="spellStart"/>
                       <w:r>
@@ -23182,7 +23830,7 @@
                           <w:sz w:val="20"/>
                           <w:szCs w:val="20"/>
                         </w:rPr>
-                        <w:t>add</w:t>
+                        <w:t>hashTable</w:t>
                       </w:r>
                       <w:proofErr w:type="spellEnd"/>
                       <w:r>
@@ -23191,23 +23839,25 @@
                           <w:sz w:val="20"/>
                           <w:szCs w:val="20"/>
                         </w:rPr>
-                        <w:t>(t</w:t>
-                      </w:r>
+                        <w:t>[</w:t>
+                      </w:r>
+                      <w:proofErr w:type="spellStart"/>
                       <w:r>
                         <w:rPr>
                           <w:rFonts w:asciiTheme="minorHAnsi" w:hAnsiTheme="minorHAnsi" w:cstheme="minorHAnsi"/>
                           <w:sz w:val="20"/>
                           <w:szCs w:val="20"/>
                         </w:rPr>
-                        <w:t>2</w:t>
-                      </w:r>
+                        <w:t>key</w:t>
+                      </w:r>
+                      <w:proofErr w:type="spellEnd"/>
                       <w:r>
                         <w:rPr>
                           <w:rFonts w:asciiTheme="minorHAnsi" w:hAnsiTheme="minorHAnsi" w:cstheme="minorHAnsi"/>
                           <w:sz w:val="20"/>
                           <w:szCs w:val="20"/>
                         </w:rPr>
-                        <w:t>e)</w:t>
+                        <w:t>]</w:t>
                       </w:r>
                     </w:p>
                     <w:p>
@@ -23255,15 +23905,7 @@
                           <w:sz w:val="20"/>
                           <w:szCs w:val="20"/>
                         </w:rPr>
-                        <w:t xml:space="preserve"> t1e : t1.getEntries()</w:t>
-                      </w:r>
-                      <w:r>
-                        <w:rPr>
-                          <w:rFonts w:asciiTheme="minorHAnsi" w:hAnsiTheme="minorHAnsi" w:cstheme="minorHAnsi"/>
-                          <w:sz w:val="20"/>
-                          <w:szCs w:val="20"/>
-                        </w:rPr>
-                        <w:t>:</w:t>
+                        <w:t xml:space="preserve"> t1e in t1.getEntries():</w:t>
                       </w:r>
                     </w:p>
                     <w:p>
@@ -23300,7 +23942,43 @@
                           <w:sz w:val="20"/>
                           <w:szCs w:val="20"/>
                         </w:rPr>
-                        <w:t xml:space="preserve"> = t1e.getColumnsAndValues().get(t1JoinCol);</w:t>
+                        <w:t xml:space="preserve"> = </w:t>
+                      </w:r>
+                      <w:proofErr w:type="spellStart"/>
+                      <w:r>
+                        <w:rPr>
+                          <w:rFonts w:asciiTheme="minorHAnsi" w:hAnsiTheme="minorHAnsi" w:cstheme="minorHAnsi"/>
+                          <w:sz w:val="20"/>
+                          <w:szCs w:val="20"/>
+                        </w:rPr>
+                        <w:t>value</w:t>
+                      </w:r>
+                      <w:proofErr w:type="spellEnd"/>
+                      <w:r>
+                        <w:rPr>
+                          <w:rFonts w:asciiTheme="minorHAnsi" w:hAnsiTheme="minorHAnsi" w:cstheme="minorHAnsi"/>
+                          <w:sz w:val="20"/>
+                          <w:szCs w:val="20"/>
+                        </w:rPr>
+                        <w:t xml:space="preserve"> of </w:t>
+                      </w:r>
+                      <w:proofErr w:type="spellStart"/>
+                      <w:r>
+                        <w:rPr>
+                          <w:rFonts w:asciiTheme="minorHAnsi" w:hAnsiTheme="minorHAnsi" w:cstheme="minorHAnsi"/>
+                          <w:sz w:val="20"/>
+                          <w:szCs w:val="20"/>
+                        </w:rPr>
+                        <w:t>column</w:t>
+                      </w:r>
+                      <w:proofErr w:type="spellEnd"/>
+                      <w:r>
+                        <w:rPr>
+                          <w:rFonts w:asciiTheme="minorHAnsi" w:hAnsiTheme="minorHAnsi" w:cstheme="minorHAnsi"/>
+                          <w:sz w:val="20"/>
+                          <w:szCs w:val="20"/>
+                        </w:rPr>
+                        <w:t xml:space="preserve"> t1JoinCol in t1e</w:t>
                       </w:r>
                     </w:p>
                     <w:p>
@@ -23355,6 +24033,24 @@
                           <w:sz w:val="20"/>
                           <w:szCs w:val="20"/>
                         </w:rPr>
+                        <w:t xml:space="preserve"> </w:t>
+                      </w:r>
+                      <w:proofErr w:type="spellStart"/>
+                      <w:r>
+                        <w:rPr>
+                          <w:rFonts w:asciiTheme="minorHAnsi" w:hAnsiTheme="minorHAnsi" w:cstheme="minorHAnsi"/>
+                          <w:sz w:val="20"/>
+                          <w:szCs w:val="20"/>
+                        </w:rPr>
+                        <w:t>is</w:t>
+                      </w:r>
+                      <w:proofErr w:type="spellEnd"/>
+                      <w:r>
+                        <w:rPr>
+                          <w:rFonts w:asciiTheme="minorHAnsi" w:hAnsiTheme="minorHAnsi" w:cstheme="minorHAnsi"/>
+                          <w:sz w:val="20"/>
+                          <w:szCs w:val="20"/>
+                        </w:rPr>
                         <w:t xml:space="preserve"> in </w:t>
                       </w:r>
                       <w:proofErr w:type="spellStart"/>
@@ -23410,7 +24106,7 @@
                           <w:sz w:val="20"/>
                           <w:szCs w:val="20"/>
                         </w:rPr>
-                        <w:t xml:space="preserve"> = </w:t>
+                        <w:t xml:space="preserve"> = list in </w:t>
                       </w:r>
                       <w:proofErr w:type="spellStart"/>
                       <w:r>
@@ -23483,23 +24179,7 @@
                           <w:sz w:val="20"/>
                           <w:szCs w:val="20"/>
                         </w:rPr>
-                        <w:t xml:space="preserve"> t</w:t>
-                      </w:r>
-                      <w:r>
-                        <w:rPr>
-                          <w:rFonts w:asciiTheme="minorHAnsi" w:hAnsiTheme="minorHAnsi" w:cstheme="minorHAnsi"/>
-                          <w:sz w:val="20"/>
-                          <w:szCs w:val="20"/>
-                        </w:rPr>
-                        <w:t>2</w:t>
-                      </w:r>
-                      <w:r>
-                        <w:rPr>
-                          <w:rFonts w:asciiTheme="minorHAnsi" w:hAnsiTheme="minorHAnsi" w:cstheme="minorHAnsi"/>
-                          <w:sz w:val="20"/>
-                          <w:szCs w:val="20"/>
-                        </w:rPr>
-                        <w:t xml:space="preserve">e in </w:t>
+                        <w:t xml:space="preserve"> t2e in </w:t>
                       </w:r>
                       <w:proofErr w:type="spellStart"/>
                       <w:r>
@@ -23563,7 +24243,7 @@
                           <w:sz w:val="20"/>
                           <w:szCs w:val="20"/>
                         </w:rPr>
-                        <w:t>LinkedHashMap</w:t>
+                        <w:t>empty</w:t>
                       </w:r>
                       <w:proofErr w:type="spellEnd"/>
                       <w:r>
@@ -23572,7 +24252,7 @@
                           <w:sz w:val="20"/>
                           <w:szCs w:val="20"/>
                         </w:rPr>
-                        <w:t>&lt;</w:t>
+                        <w:t xml:space="preserve"> </w:t>
                       </w:r>
                       <w:proofErr w:type="spellStart"/>
                       <w:r>
@@ -23581,7 +24261,7 @@
                           <w:sz w:val="20"/>
                           <w:szCs w:val="20"/>
                         </w:rPr>
-                        <w:t>String</w:t>
+                        <w:t>hash</w:t>
                       </w:r>
                       <w:proofErr w:type="spellEnd"/>
                       <w:r>
@@ -23590,25 +24270,7 @@
                           <w:sz w:val="20"/>
                           <w:szCs w:val="20"/>
                         </w:rPr>
-                        <w:t xml:space="preserve">, </w:t>
-                      </w:r>
-                      <w:proofErr w:type="spellStart"/>
-                      <w:r>
-                        <w:rPr>
-                          <w:rFonts w:asciiTheme="minorHAnsi" w:hAnsiTheme="minorHAnsi" w:cstheme="minorHAnsi"/>
-                          <w:sz w:val="20"/>
-                          <w:szCs w:val="20"/>
-                        </w:rPr>
-                        <w:t>String</w:t>
-                      </w:r>
-                      <w:proofErr w:type="spellEnd"/>
-                      <w:r>
-                        <w:rPr>
-                          <w:rFonts w:asciiTheme="minorHAnsi" w:hAnsiTheme="minorHAnsi" w:cstheme="minorHAnsi"/>
-                          <w:sz w:val="20"/>
-                          <w:szCs w:val="20"/>
-                        </w:rPr>
-                        <w:t>&gt;(t1e.getColumnsAndValues());</w:t>
+                        <w:t xml:space="preserve"> table</w:t>
                       </w:r>
                     </w:p>
                     <w:p>
@@ -23636,7 +24298,7 @@
                           <w:sz w:val="20"/>
                           <w:szCs w:val="20"/>
                         </w:rPr>
-                        <w:t>joinedColumnsAndValues.putAll</w:t>
+                        <w:t>copy</w:t>
                       </w:r>
                       <w:proofErr w:type="spellEnd"/>
                       <w:r>
@@ -23645,134 +24307,70 @@
                           <w:sz w:val="20"/>
                           <w:szCs w:val="20"/>
                         </w:rPr>
-                        <w:t>(</w:t>
-                      </w:r>
+                        <w:t xml:space="preserve"> </w:t>
+                      </w:r>
+                      <w:proofErr w:type="spellStart"/>
                       <w:r>
                         <w:rPr>
                           <w:rFonts w:asciiTheme="minorHAnsi" w:hAnsiTheme="minorHAnsi" w:cstheme="minorHAnsi"/>
                           <w:sz w:val="20"/>
                           <w:szCs w:val="20"/>
                         </w:rPr>
-                        <w:t>t2e.getColumnsAndValues())</w:t>
-                      </w:r>
-                    </w:p>
-                    <w:p>
-                      <w:pPr>
-                        <w:spacing w:line="240" w:lineRule="auto"/>
-                        <w:jc w:val="left"/>
+                        <w:t>columns</w:t>
+                      </w:r>
+                      <w:proofErr w:type="spellEnd"/>
+                      <w:r>
                         <w:rPr>
                           <w:rFonts w:asciiTheme="minorHAnsi" w:hAnsiTheme="minorHAnsi" w:cstheme="minorHAnsi"/>
                           <w:sz w:val="20"/>
                           <w:szCs w:val="20"/>
                         </w:rPr>
-                      </w:pPr>
+                        <w:t xml:space="preserve"> and </w:t>
+                      </w:r>
+                      <w:proofErr w:type="spellStart"/>
                       <w:r>
                         <w:rPr>
                           <w:rFonts w:asciiTheme="minorHAnsi" w:hAnsiTheme="minorHAnsi" w:cstheme="minorHAnsi"/>
                           <w:sz w:val="20"/>
                           <w:szCs w:val="20"/>
                         </w:rPr>
-                        <w:t xml:space="preserve">                </w:t>
-                      </w:r>
-                      <w:proofErr w:type="spellStart"/>
+                        <w:t>values</w:t>
+                      </w:r>
+                      <w:proofErr w:type="spellEnd"/>
                       <w:r>
                         <w:rPr>
                           <w:rFonts w:asciiTheme="minorHAnsi" w:hAnsiTheme="minorHAnsi" w:cstheme="minorHAnsi"/>
                           <w:sz w:val="20"/>
                           <w:szCs w:val="20"/>
                         </w:rPr>
-                        <w:t>joinedEntries.add</w:t>
-                      </w:r>
-                      <w:proofErr w:type="spellEnd"/>
+                        <w:t xml:space="preserve"> </w:t>
+                      </w:r>
+                      <w:proofErr w:type="spellStart"/>
                       <w:r>
                         <w:rPr>
                           <w:rFonts w:asciiTheme="minorHAnsi" w:hAnsiTheme="minorHAnsi" w:cstheme="minorHAnsi"/>
                           <w:sz w:val="20"/>
                           <w:szCs w:val="20"/>
                         </w:rPr>
-                        <w:t xml:space="preserve">(new </w:t>
-                      </w:r>
-                      <w:proofErr w:type="spellStart"/>
+                        <w:t>from</w:t>
+                      </w:r>
+                      <w:proofErr w:type="spellEnd"/>
                       <w:r>
                         <w:rPr>
                           <w:rFonts w:asciiTheme="minorHAnsi" w:hAnsiTheme="minorHAnsi" w:cstheme="minorHAnsi"/>
                           <w:sz w:val="20"/>
                           <w:szCs w:val="20"/>
                         </w:rPr>
-                        <w:t>Entry</w:t>
-                      </w:r>
-                      <w:proofErr w:type="spellEnd"/>
+                        <w:t xml:space="preserve"> t1e to </w:t>
+                      </w:r>
+                      <w:proofErr w:type="spellStart"/>
                       <w:r>
                         <w:rPr>
                           <w:rFonts w:asciiTheme="minorHAnsi" w:hAnsiTheme="minorHAnsi" w:cstheme="minorHAnsi"/>
                           <w:sz w:val="20"/>
                           <w:szCs w:val="20"/>
                         </w:rPr>
-                        <w:t>(</w:t>
-                      </w:r>
-                      <w:proofErr w:type="spellStart"/>
-                      <w:r>
-                        <w:rPr>
-                          <w:rFonts w:asciiTheme="minorHAnsi" w:hAnsiTheme="minorHAnsi" w:cstheme="minorHAnsi"/>
-                          <w:sz w:val="20"/>
-                          <w:szCs w:val="20"/>
-                        </w:rPr>
                         <w:t>joinedColumnsAndValues</w:t>
-                      </w:r>
-                      <w:proofErr w:type="spellEnd"/>
-                      <w:r>
-                        <w:rPr>
-                          <w:rFonts w:asciiTheme="minorHAnsi" w:hAnsiTheme="minorHAnsi" w:cstheme="minorHAnsi"/>
-                          <w:sz w:val="20"/>
-                          <w:szCs w:val="20"/>
-                        </w:rPr>
-                        <w:t xml:space="preserve">, new </w:t>
-                      </w:r>
-                      <w:proofErr w:type="spellStart"/>
-                      <w:r>
-                        <w:rPr>
-                          <w:rFonts w:asciiTheme="minorHAnsi" w:hAnsiTheme="minorHAnsi" w:cstheme="minorHAnsi"/>
-                          <w:sz w:val="20"/>
-                          <w:szCs w:val="20"/>
-                        </w:rPr>
-                        <w:t>HashMap</w:t>
-                      </w:r>
-                      <w:proofErr w:type="spellEnd"/>
-                      <w:r>
-                        <w:rPr>
-                          <w:rFonts w:asciiTheme="minorHAnsi" w:hAnsiTheme="minorHAnsi" w:cstheme="minorHAnsi"/>
-                          <w:sz w:val="20"/>
-                          <w:szCs w:val="20"/>
-                        </w:rPr>
-                        <w:t>&lt;&gt;()))</w:t>
-                      </w:r>
-                    </w:p>
-                    <w:p>
-                      <w:pPr>
-                        <w:spacing w:line="240" w:lineRule="auto"/>
-                        <w:jc w:val="left"/>
-                        <w:rPr>
-                          <w:rFonts w:asciiTheme="minorHAnsi" w:hAnsiTheme="minorHAnsi" w:cstheme="minorHAnsi"/>
-                          <w:sz w:val="20"/>
-                          <w:szCs w:val="20"/>
-                        </w:rPr>
-                      </w:pPr>
-                      <w:r>
-                        <w:rPr>
-                          <w:rFonts w:asciiTheme="minorHAnsi" w:hAnsiTheme="minorHAnsi" w:cstheme="minorHAnsi"/>
-                          <w:sz w:val="20"/>
-                          <w:szCs w:val="20"/>
-                        </w:rPr>
-                        <w:t xml:space="preserve">        </w:t>
-                      </w:r>
-                      <w:proofErr w:type="spellStart"/>
-                      <w:r>
-                        <w:rPr>
-                          <w:rFonts w:asciiTheme="minorHAnsi" w:hAnsiTheme="minorHAnsi" w:cstheme="minorHAnsi"/>
-                          <w:sz w:val="20"/>
-                          <w:szCs w:val="20"/>
-                        </w:rPr>
-                        <w:t>else</w:t>
                       </w:r>
                       <w:proofErr w:type="spellEnd"/>
                     </w:p>
@@ -23792,7 +24390,7 @@
                           <w:sz w:val="20"/>
                           <w:szCs w:val="20"/>
                         </w:rPr>
-                        <w:t xml:space="preserve">            </w:t>
+                        <w:t xml:space="preserve">                </w:t>
                       </w:r>
                       <w:proofErr w:type="spellStart"/>
                       <w:r>
@@ -23801,7 +24399,7 @@
                           <w:sz w:val="20"/>
                           <w:szCs w:val="20"/>
                         </w:rPr>
-                        <w:t>joinedColumnsAndValues</w:t>
+                        <w:t>copy</w:t>
                       </w:r>
                       <w:proofErr w:type="spellEnd"/>
                       <w:r>
@@ -23810,7 +24408,7 @@
                           <w:sz w:val="20"/>
                           <w:szCs w:val="20"/>
                         </w:rPr>
-                        <w:t xml:space="preserve"> = new </w:t>
+                        <w:t xml:space="preserve"> </w:t>
                       </w:r>
                       <w:proofErr w:type="spellStart"/>
                       <w:r>
@@ -23819,7 +24417,7 @@
                           <w:sz w:val="20"/>
                           <w:szCs w:val="20"/>
                         </w:rPr>
-                        <w:t>LinkedHashMap</w:t>
+                        <w:t>columns</w:t>
                       </w:r>
                       <w:proofErr w:type="spellEnd"/>
                       <w:r>
@@ -23828,7 +24426,7 @@
                           <w:sz w:val="20"/>
                           <w:szCs w:val="20"/>
                         </w:rPr>
-                        <w:t>&lt;</w:t>
+                        <w:t xml:space="preserve"> and </w:t>
                       </w:r>
                       <w:proofErr w:type="spellStart"/>
                       <w:r>
@@ -23837,7 +24435,7 @@
                           <w:sz w:val="20"/>
                           <w:szCs w:val="20"/>
                         </w:rPr>
-                        <w:t>String</w:t>
+                        <w:t>values</w:t>
                       </w:r>
                       <w:proofErr w:type="spellEnd"/>
                       <w:r>
@@ -23846,7 +24444,7 @@
                           <w:sz w:val="20"/>
                           <w:szCs w:val="20"/>
                         </w:rPr>
-                        <w:t xml:space="preserve">, </w:t>
+                        <w:t xml:space="preserve"> </w:t>
                       </w:r>
                       <w:proofErr w:type="spellStart"/>
                       <w:r>
@@ -23855,7 +24453,7 @@
                           <w:sz w:val="20"/>
                           <w:szCs w:val="20"/>
                         </w:rPr>
-                        <w:t>String</w:t>
+                        <w:t>from</w:t>
                       </w:r>
                       <w:proofErr w:type="spellEnd"/>
                       <w:r>
@@ -23864,16 +24462,18 @@
                           <w:sz w:val="20"/>
                           <w:szCs w:val="20"/>
                         </w:rPr>
-                        <w:t xml:space="preserve"> </w:t>
-                      </w:r>
+                        <w:t xml:space="preserve"> t2e to </w:t>
+                      </w:r>
+                      <w:proofErr w:type="spellStart"/>
                       <w:r>
                         <w:rPr>
                           <w:rFonts w:asciiTheme="minorHAnsi" w:hAnsiTheme="minorHAnsi" w:cstheme="minorHAnsi"/>
                           <w:sz w:val="20"/>
                           <w:szCs w:val="20"/>
                         </w:rPr>
-                        <w:t>&gt;(t1e.getColumnsAndValues())</w:t>
-                      </w:r>
+                        <w:t>joinedColumnsAndValues</w:t>
+                      </w:r>
+                      <w:proofErr w:type="spellEnd"/>
                     </w:p>
                     <w:p>
                       <w:pPr>
@@ -23891,7 +24491,7 @@
                           <w:sz w:val="20"/>
                           <w:szCs w:val="20"/>
                         </w:rPr>
-                        <w:t xml:space="preserve">            </w:t>
+                        <w:t xml:space="preserve">                </w:t>
                       </w:r>
                       <w:proofErr w:type="spellStart"/>
                       <w:r>
@@ -23900,7 +24500,7 @@
                           <w:sz w:val="20"/>
                           <w:szCs w:val="20"/>
                         </w:rPr>
-                        <w:t>for</w:t>
+                        <w:t>add</w:t>
                       </w:r>
                       <w:proofErr w:type="spellEnd"/>
                       <w:r>
@@ -23909,7 +24509,7 @@
                           <w:sz w:val="20"/>
                           <w:szCs w:val="20"/>
                         </w:rPr>
-                        <w:t xml:space="preserve"> </w:t>
+                        <w:t xml:space="preserve"> a new </w:t>
                       </w:r>
                       <w:proofErr w:type="spellStart"/>
                       <w:r>
@@ -23918,7 +24518,7 @@
                           <w:sz w:val="20"/>
                           <w:szCs w:val="20"/>
                         </w:rPr>
-                        <w:t>columnName</w:t>
+                        <w:t>entry</w:t>
                       </w:r>
                       <w:proofErr w:type="spellEnd"/>
                       <w:r>
@@ -23927,7 +24527,7 @@
                           <w:sz w:val="20"/>
                           <w:szCs w:val="20"/>
                         </w:rPr>
-                        <w:t xml:space="preserve"> : t2.getColumnsAndTypes().</w:t>
+                        <w:t xml:space="preserve"> </w:t>
                       </w:r>
                       <w:proofErr w:type="spellStart"/>
                       <w:r>
@@ -23936,7 +24536,7 @@
                           <w:sz w:val="20"/>
                           <w:szCs w:val="20"/>
                         </w:rPr>
-                        <w:t>keySet</w:t>
+                        <w:t>with</w:t>
                       </w:r>
                       <w:proofErr w:type="spellEnd"/>
                       <w:r>
@@ -23945,8 +24545,36 @@
                           <w:sz w:val="20"/>
                           <w:szCs w:val="20"/>
                         </w:rPr>
-                        <w:t>()</w:t>
-                      </w:r>
+                        <w:t xml:space="preserve"> </w:t>
+                      </w:r>
+                      <w:proofErr w:type="spellStart"/>
+                      <w:r>
+                        <w:rPr>
+                          <w:rFonts w:asciiTheme="minorHAnsi" w:hAnsiTheme="minorHAnsi" w:cstheme="minorHAnsi"/>
+                          <w:sz w:val="20"/>
+                          <w:szCs w:val="20"/>
+                        </w:rPr>
+                        <w:t>joinedColumnsAndValues</w:t>
+                      </w:r>
+                      <w:proofErr w:type="spellEnd"/>
+                      <w:r>
+                        <w:rPr>
+                          <w:rFonts w:asciiTheme="minorHAnsi" w:hAnsiTheme="minorHAnsi" w:cstheme="minorHAnsi"/>
+                          <w:sz w:val="20"/>
+                          <w:szCs w:val="20"/>
+                        </w:rPr>
+                        <w:t xml:space="preserve"> to </w:t>
+                      </w:r>
+                      <w:proofErr w:type="spellStart"/>
+                      <w:r>
+                        <w:rPr>
+                          <w:rFonts w:asciiTheme="minorHAnsi" w:hAnsiTheme="minorHAnsi" w:cstheme="minorHAnsi"/>
+                          <w:sz w:val="20"/>
+                          <w:szCs w:val="20"/>
+                        </w:rPr>
+                        <w:t>joinedEntries</w:t>
+                      </w:r>
+                      <w:proofErr w:type="spellEnd"/>
                     </w:p>
                     <w:p>
                       <w:pPr>
@@ -23964,69 +24592,25 @@
                           <w:sz w:val="20"/>
                           <w:szCs w:val="20"/>
                         </w:rPr>
-                        <w:t xml:space="preserve">            </w:t>
-                      </w:r>
+                        <w:t xml:space="preserve">        </w:t>
+                      </w:r>
+                      <w:proofErr w:type="spellStart"/>
                       <w:r>
                         <w:rPr>
                           <w:rFonts w:asciiTheme="minorHAnsi" w:hAnsiTheme="minorHAnsi" w:cstheme="minorHAnsi"/>
                           <w:sz w:val="20"/>
                           <w:szCs w:val="20"/>
                         </w:rPr>
-                        <w:tab/>
-                      </w:r>
-                      <w:proofErr w:type="spellStart"/>
+                        <w:t>else</w:t>
+                      </w:r>
+                      <w:proofErr w:type="spellEnd"/>
                       <w:r>
                         <w:rPr>
                           <w:rFonts w:asciiTheme="minorHAnsi" w:hAnsiTheme="minorHAnsi" w:cstheme="minorHAnsi"/>
                           <w:sz w:val="20"/>
                           <w:szCs w:val="20"/>
                         </w:rPr>
-                        <w:t>joinedColumnsAndValues.put</w:t>
-                      </w:r>
-                      <w:proofErr w:type="spellEnd"/>
-                      <w:r>
-                        <w:rPr>
-                          <w:rFonts w:asciiTheme="minorHAnsi" w:hAnsiTheme="minorHAnsi" w:cstheme="minorHAnsi"/>
-                          <w:sz w:val="20"/>
-                          <w:szCs w:val="20"/>
-                        </w:rPr>
-                        <w:t>(</w:t>
-                      </w:r>
-                      <w:proofErr w:type="spellStart"/>
-                      <w:r>
-                        <w:rPr>
-                          <w:rFonts w:asciiTheme="minorHAnsi" w:hAnsiTheme="minorHAnsi" w:cstheme="minorHAnsi"/>
-                          <w:sz w:val="20"/>
-                          <w:szCs w:val="20"/>
-                        </w:rPr>
-                        <w:t>columnName</w:t>
-                      </w:r>
-                      <w:proofErr w:type="spellEnd"/>
-                      <w:r>
-                        <w:rPr>
-                          <w:rFonts w:asciiTheme="minorHAnsi" w:hAnsiTheme="minorHAnsi" w:cstheme="minorHAnsi"/>
-                          <w:sz w:val="20"/>
-                          <w:szCs w:val="20"/>
-                        </w:rPr>
-                        <w:t xml:space="preserve">, </w:t>
-                      </w:r>
-                      <w:proofErr w:type="spellStart"/>
-                      <w:r>
-                        <w:rPr>
-                          <w:rFonts w:asciiTheme="minorHAnsi" w:hAnsiTheme="minorHAnsi" w:cstheme="minorHAnsi"/>
-                          <w:sz w:val="20"/>
-                          <w:szCs w:val="20"/>
-                        </w:rPr>
-                        <w:t>null</w:t>
-                      </w:r>
-                      <w:proofErr w:type="spellEnd"/>
-                      <w:r>
-                        <w:rPr>
-                          <w:rFonts w:asciiTheme="minorHAnsi" w:hAnsiTheme="minorHAnsi" w:cstheme="minorHAnsi"/>
-                          <w:sz w:val="20"/>
-                          <w:szCs w:val="20"/>
-                        </w:rPr>
-                        <w:t>)</w:t>
+                        <w:t>:</w:t>
                       </w:r>
                     </w:p>
                     <w:p>
@@ -24054,7 +24638,7 @@
                           <w:sz w:val="20"/>
                           <w:szCs w:val="20"/>
                         </w:rPr>
-                        <w:t>joinedEntries.add</w:t>
+                        <w:t>joinedColumnsAndValues</w:t>
                       </w:r>
                       <w:proofErr w:type="spellEnd"/>
                       <w:r>
@@ -24063,7 +24647,7 @@
                           <w:sz w:val="20"/>
                           <w:szCs w:val="20"/>
                         </w:rPr>
-                        <w:t xml:space="preserve">(new </w:t>
+                        <w:t xml:space="preserve"> = new </w:t>
                       </w:r>
                       <w:proofErr w:type="spellStart"/>
                       <w:r>
@@ -24072,7 +24656,7 @@
                           <w:sz w:val="20"/>
                           <w:szCs w:val="20"/>
                         </w:rPr>
-                        <w:t>Entry</w:t>
+                        <w:t>empty</w:t>
                       </w:r>
                       <w:proofErr w:type="spellEnd"/>
                       <w:r>
@@ -24081,7 +24665,7 @@
                           <w:sz w:val="20"/>
                           <w:szCs w:val="20"/>
                         </w:rPr>
-                        <w:t>(</w:t>
+                        <w:t xml:space="preserve"> </w:t>
                       </w:r>
                       <w:proofErr w:type="spellStart"/>
                       <w:r>
@@ -24090,7 +24674,7 @@
                           <w:sz w:val="20"/>
                           <w:szCs w:val="20"/>
                         </w:rPr>
-                        <w:t>joinedColumnsAndValues</w:t>
+                        <w:t>hash</w:t>
                       </w:r>
                       <w:proofErr w:type="spellEnd"/>
                       <w:r>
@@ -24099,26 +24683,456 @@
                           <w:sz w:val="20"/>
                           <w:szCs w:val="20"/>
                         </w:rPr>
-                        <w:t xml:space="preserve">, new </w:t>
-                      </w:r>
-                      <w:proofErr w:type="spellStart"/>
-                      <w:r>
+                        <w:t xml:space="preserve"> table</w:t>
+                      </w:r>
+                    </w:p>
+                    <w:p>
+                      <w:pPr>
+                        <w:spacing w:line="240" w:lineRule="auto"/>
+                        <w:jc w:val="left"/>
                         <w:rPr>
                           <w:rFonts w:asciiTheme="minorHAnsi" w:hAnsiTheme="minorHAnsi" w:cstheme="minorHAnsi"/>
                           <w:sz w:val="20"/>
                           <w:szCs w:val="20"/>
                         </w:rPr>
-                        <w:t>HashMap</w:t>
-                      </w:r>
-                      <w:proofErr w:type="spellEnd"/>
+                      </w:pPr>
                       <w:r>
                         <w:rPr>
                           <w:rFonts w:asciiTheme="minorHAnsi" w:hAnsiTheme="minorHAnsi" w:cstheme="minorHAnsi"/>
                           <w:sz w:val="20"/>
                           <w:szCs w:val="20"/>
                         </w:rPr>
-                        <w:t>&lt;&gt;()))</w:t>
-                      </w:r>
+                        <w:t xml:space="preserve">            </w:t>
+                      </w:r>
+                      <w:proofErr w:type="spellStart"/>
+                      <w:r>
+                        <w:rPr>
+                          <w:rFonts w:asciiTheme="minorHAnsi" w:hAnsiTheme="minorHAnsi" w:cstheme="minorHAnsi"/>
+                          <w:sz w:val="20"/>
+                          <w:szCs w:val="20"/>
+                        </w:rPr>
+                        <w:t>copy</w:t>
+                      </w:r>
+                      <w:proofErr w:type="spellEnd"/>
+                      <w:r>
+                        <w:rPr>
+                          <w:rFonts w:asciiTheme="minorHAnsi" w:hAnsiTheme="minorHAnsi" w:cstheme="minorHAnsi"/>
+                          <w:sz w:val="20"/>
+                          <w:szCs w:val="20"/>
+                        </w:rPr>
+                        <w:t xml:space="preserve"> </w:t>
+                      </w:r>
+                      <w:proofErr w:type="spellStart"/>
+                      <w:r>
+                        <w:rPr>
+                          <w:rFonts w:asciiTheme="minorHAnsi" w:hAnsiTheme="minorHAnsi" w:cstheme="minorHAnsi"/>
+                          <w:sz w:val="20"/>
+                          <w:szCs w:val="20"/>
+                        </w:rPr>
+                        <w:t>columns</w:t>
+                      </w:r>
+                      <w:proofErr w:type="spellEnd"/>
+                      <w:r>
+                        <w:rPr>
+                          <w:rFonts w:asciiTheme="minorHAnsi" w:hAnsiTheme="minorHAnsi" w:cstheme="minorHAnsi"/>
+                          <w:sz w:val="20"/>
+                          <w:szCs w:val="20"/>
+                        </w:rPr>
+                        <w:t xml:space="preserve"> and </w:t>
+                      </w:r>
+                      <w:proofErr w:type="spellStart"/>
+                      <w:r>
+                        <w:rPr>
+                          <w:rFonts w:asciiTheme="minorHAnsi" w:hAnsiTheme="minorHAnsi" w:cstheme="minorHAnsi"/>
+                          <w:sz w:val="20"/>
+                          <w:szCs w:val="20"/>
+                        </w:rPr>
+                        <w:t>values</w:t>
+                      </w:r>
+                      <w:proofErr w:type="spellEnd"/>
+                      <w:r>
+                        <w:rPr>
+                          <w:rFonts w:asciiTheme="minorHAnsi" w:hAnsiTheme="minorHAnsi" w:cstheme="minorHAnsi"/>
+                          <w:sz w:val="20"/>
+                          <w:szCs w:val="20"/>
+                        </w:rPr>
+                        <w:t xml:space="preserve"> </w:t>
+                      </w:r>
+                      <w:proofErr w:type="spellStart"/>
+                      <w:r>
+                        <w:rPr>
+                          <w:rFonts w:asciiTheme="minorHAnsi" w:hAnsiTheme="minorHAnsi" w:cstheme="minorHAnsi"/>
+                          <w:sz w:val="20"/>
+                          <w:szCs w:val="20"/>
+                        </w:rPr>
+                        <w:t>from</w:t>
+                      </w:r>
+                      <w:proofErr w:type="spellEnd"/>
+                      <w:r>
+                        <w:rPr>
+                          <w:rFonts w:asciiTheme="minorHAnsi" w:hAnsiTheme="minorHAnsi" w:cstheme="minorHAnsi"/>
+                          <w:sz w:val="20"/>
+                          <w:szCs w:val="20"/>
+                        </w:rPr>
+                        <w:t xml:space="preserve"> t1e to </w:t>
+                      </w:r>
+                      <w:proofErr w:type="spellStart"/>
+                      <w:r>
+                        <w:rPr>
+                          <w:rFonts w:asciiTheme="minorHAnsi" w:hAnsiTheme="minorHAnsi" w:cstheme="minorHAnsi"/>
+                          <w:sz w:val="20"/>
+                          <w:szCs w:val="20"/>
+                        </w:rPr>
+                        <w:t>joinedColumnsAndValues</w:t>
+                      </w:r>
+                      <w:proofErr w:type="spellEnd"/>
+                    </w:p>
+                    <w:p>
+                      <w:pPr>
+                        <w:spacing w:line="240" w:lineRule="auto"/>
+                        <w:jc w:val="left"/>
+                        <w:rPr>
+                          <w:rFonts w:asciiTheme="minorHAnsi" w:hAnsiTheme="minorHAnsi" w:cstheme="minorHAnsi"/>
+                          <w:sz w:val="20"/>
+                          <w:szCs w:val="20"/>
+                        </w:rPr>
+                      </w:pPr>
+                      <w:r>
+                        <w:rPr>
+                          <w:rFonts w:asciiTheme="minorHAnsi" w:hAnsiTheme="minorHAnsi" w:cstheme="minorHAnsi"/>
+                          <w:sz w:val="20"/>
+                          <w:szCs w:val="20"/>
+                        </w:rPr>
+                        <w:t xml:space="preserve">            </w:t>
+                      </w:r>
+                      <w:proofErr w:type="spellStart"/>
+                      <w:r>
+                        <w:rPr>
+                          <w:rFonts w:asciiTheme="minorHAnsi" w:hAnsiTheme="minorHAnsi" w:cstheme="minorHAnsi"/>
+                          <w:sz w:val="20"/>
+                          <w:szCs w:val="20"/>
+                        </w:rPr>
+                        <w:t>for</w:t>
+                      </w:r>
+                      <w:proofErr w:type="spellEnd"/>
+                      <w:r>
+                        <w:rPr>
+                          <w:rFonts w:asciiTheme="minorHAnsi" w:hAnsiTheme="minorHAnsi" w:cstheme="minorHAnsi"/>
+                          <w:sz w:val="20"/>
+                          <w:szCs w:val="20"/>
+                        </w:rPr>
+                        <w:t xml:space="preserve"> </w:t>
+                      </w:r>
+                      <w:proofErr w:type="spellStart"/>
+                      <w:r>
+                        <w:rPr>
+                          <w:rFonts w:asciiTheme="minorHAnsi" w:hAnsiTheme="minorHAnsi" w:cstheme="minorHAnsi"/>
+                          <w:sz w:val="20"/>
+                          <w:szCs w:val="20"/>
+                        </w:rPr>
+                        <w:t>columnName</w:t>
+                      </w:r>
+                      <w:proofErr w:type="spellEnd"/>
+                      <w:r>
+                        <w:rPr>
+                          <w:rFonts w:asciiTheme="minorHAnsi" w:hAnsiTheme="minorHAnsi" w:cstheme="minorHAnsi"/>
+                          <w:sz w:val="20"/>
+                          <w:szCs w:val="20"/>
+                        </w:rPr>
+                        <w:t xml:space="preserve"> in t2.getColumnsAndTypes().</w:t>
+                      </w:r>
+                      <w:proofErr w:type="spellStart"/>
+                      <w:r>
+                        <w:rPr>
+                          <w:rFonts w:asciiTheme="minorHAnsi" w:hAnsiTheme="minorHAnsi" w:cstheme="minorHAnsi"/>
+                          <w:sz w:val="20"/>
+                          <w:szCs w:val="20"/>
+                        </w:rPr>
+                        <w:t>keys</w:t>
+                      </w:r>
+                      <w:proofErr w:type="spellEnd"/>
+                      <w:r>
+                        <w:rPr>
+                          <w:rFonts w:asciiTheme="minorHAnsi" w:hAnsiTheme="minorHAnsi" w:cstheme="minorHAnsi"/>
+                          <w:sz w:val="20"/>
+                          <w:szCs w:val="20"/>
+                        </w:rPr>
+                        <w:t>():</w:t>
+                      </w:r>
+                    </w:p>
+                    <w:p>
+                      <w:pPr>
+                        <w:spacing w:line="240" w:lineRule="auto"/>
+                        <w:jc w:val="left"/>
+                        <w:rPr>
+                          <w:rFonts w:asciiTheme="minorHAnsi" w:hAnsiTheme="minorHAnsi" w:cstheme="minorHAnsi"/>
+                          <w:sz w:val="20"/>
+                          <w:szCs w:val="20"/>
+                        </w:rPr>
+                      </w:pPr>
+                      <w:r>
+                        <w:rPr>
+                          <w:rFonts w:asciiTheme="minorHAnsi" w:hAnsiTheme="minorHAnsi" w:cstheme="minorHAnsi"/>
+                          <w:sz w:val="20"/>
+                          <w:szCs w:val="20"/>
+                        </w:rPr>
+                        <w:t xml:space="preserve">                </w:t>
+                      </w:r>
+                      <w:proofErr w:type="spellStart"/>
+                      <w:r>
+                        <w:rPr>
+                          <w:rFonts w:asciiTheme="minorHAnsi" w:hAnsiTheme="minorHAnsi" w:cstheme="minorHAnsi"/>
+                          <w:sz w:val="20"/>
+                          <w:szCs w:val="20"/>
+                        </w:rPr>
+                        <w:t>add</w:t>
+                      </w:r>
+                      <w:proofErr w:type="spellEnd"/>
+                      <w:r>
+                        <w:rPr>
+                          <w:rFonts w:asciiTheme="minorHAnsi" w:hAnsiTheme="minorHAnsi" w:cstheme="minorHAnsi"/>
+                          <w:sz w:val="20"/>
+                          <w:szCs w:val="20"/>
+                        </w:rPr>
+                        <w:t xml:space="preserve"> a new </w:t>
+                      </w:r>
+                      <w:proofErr w:type="spellStart"/>
+                      <w:r>
+                        <w:rPr>
+                          <w:rFonts w:asciiTheme="minorHAnsi" w:hAnsiTheme="minorHAnsi" w:cstheme="minorHAnsi"/>
+                          <w:sz w:val="20"/>
+                          <w:szCs w:val="20"/>
+                        </w:rPr>
+                        <w:t>column</w:t>
+                      </w:r>
+                      <w:proofErr w:type="spellEnd"/>
+                      <w:r>
+                        <w:rPr>
+                          <w:rFonts w:asciiTheme="minorHAnsi" w:hAnsiTheme="minorHAnsi" w:cstheme="minorHAnsi"/>
+                          <w:sz w:val="20"/>
+                          <w:szCs w:val="20"/>
+                        </w:rPr>
+                        <w:t xml:space="preserve"> </w:t>
+                      </w:r>
+                      <w:proofErr w:type="spellStart"/>
+                      <w:r>
+                        <w:rPr>
+                          <w:rFonts w:asciiTheme="minorHAnsi" w:hAnsiTheme="minorHAnsi" w:cstheme="minorHAnsi"/>
+                          <w:sz w:val="20"/>
+                          <w:szCs w:val="20"/>
+                        </w:rPr>
+                        <w:t>with</w:t>
+                      </w:r>
+                      <w:proofErr w:type="spellEnd"/>
+                      <w:r>
+                        <w:rPr>
+                          <w:rFonts w:asciiTheme="minorHAnsi" w:hAnsiTheme="minorHAnsi" w:cstheme="minorHAnsi"/>
+                          <w:sz w:val="20"/>
+                          <w:szCs w:val="20"/>
+                        </w:rPr>
+                        <w:t xml:space="preserve"> </w:t>
+                      </w:r>
+                      <w:proofErr w:type="spellStart"/>
+                      <w:r>
+                        <w:rPr>
+                          <w:rFonts w:asciiTheme="minorHAnsi" w:hAnsiTheme="minorHAnsi" w:cstheme="minorHAnsi"/>
+                          <w:sz w:val="20"/>
+                          <w:szCs w:val="20"/>
+                        </w:rPr>
+                        <w:t>the</w:t>
+                      </w:r>
+                      <w:proofErr w:type="spellEnd"/>
+                      <w:r>
+                        <w:rPr>
+                          <w:rFonts w:asciiTheme="minorHAnsi" w:hAnsiTheme="minorHAnsi" w:cstheme="minorHAnsi"/>
+                          <w:sz w:val="20"/>
+                          <w:szCs w:val="20"/>
+                        </w:rPr>
+                        <w:t xml:space="preserve"> </w:t>
+                      </w:r>
+                      <w:proofErr w:type="spellStart"/>
+                      <w:r>
+                        <w:rPr>
+                          <w:rFonts w:asciiTheme="minorHAnsi" w:hAnsiTheme="minorHAnsi" w:cstheme="minorHAnsi"/>
+                          <w:sz w:val="20"/>
+                          <w:szCs w:val="20"/>
+                        </w:rPr>
+                        <w:t>name</w:t>
+                      </w:r>
+                      <w:proofErr w:type="spellEnd"/>
+                      <w:r>
+                        <w:rPr>
+                          <w:rFonts w:asciiTheme="minorHAnsi" w:hAnsiTheme="minorHAnsi" w:cstheme="minorHAnsi"/>
+                          <w:sz w:val="20"/>
+                          <w:szCs w:val="20"/>
+                        </w:rPr>
+                        <w:t xml:space="preserve"> </w:t>
+                      </w:r>
+                      <w:proofErr w:type="spellStart"/>
+                      <w:r>
+                        <w:rPr>
+                          <w:rFonts w:asciiTheme="minorHAnsi" w:hAnsiTheme="minorHAnsi" w:cstheme="minorHAnsi"/>
+                          <w:sz w:val="20"/>
+                          <w:szCs w:val="20"/>
+                        </w:rPr>
+                        <w:t>columnName</w:t>
+                      </w:r>
+                      <w:proofErr w:type="spellEnd"/>
+                      <w:r>
+                        <w:rPr>
+                          <w:rFonts w:asciiTheme="minorHAnsi" w:hAnsiTheme="minorHAnsi" w:cstheme="minorHAnsi"/>
+                          <w:sz w:val="20"/>
+                          <w:szCs w:val="20"/>
+                        </w:rPr>
+                        <w:t xml:space="preserve"> and a </w:t>
+                      </w:r>
+                      <w:proofErr w:type="spellStart"/>
+                      <w:r>
+                        <w:rPr>
+                          <w:rFonts w:asciiTheme="minorHAnsi" w:hAnsiTheme="minorHAnsi" w:cstheme="minorHAnsi"/>
+                          <w:sz w:val="20"/>
+                          <w:szCs w:val="20"/>
+                        </w:rPr>
+                        <w:t>null</w:t>
+                      </w:r>
+                      <w:proofErr w:type="spellEnd"/>
+                      <w:r>
+                        <w:rPr>
+                          <w:rFonts w:asciiTheme="minorHAnsi" w:hAnsiTheme="minorHAnsi" w:cstheme="minorHAnsi"/>
+                          <w:sz w:val="20"/>
+                          <w:szCs w:val="20"/>
+                        </w:rPr>
+                        <w:t xml:space="preserve"> </w:t>
+                      </w:r>
+                      <w:proofErr w:type="spellStart"/>
+                      <w:r>
+                        <w:rPr>
+                          <w:rFonts w:asciiTheme="minorHAnsi" w:hAnsiTheme="minorHAnsi" w:cstheme="minorHAnsi"/>
+                          <w:sz w:val="20"/>
+                          <w:szCs w:val="20"/>
+                        </w:rPr>
+                        <w:t>value</w:t>
+                      </w:r>
+                      <w:proofErr w:type="spellEnd"/>
+                      <w:r>
+                        <w:rPr>
+                          <w:rFonts w:asciiTheme="minorHAnsi" w:hAnsiTheme="minorHAnsi" w:cstheme="minorHAnsi"/>
+                          <w:sz w:val="20"/>
+                          <w:szCs w:val="20"/>
+                        </w:rPr>
+                        <w:t xml:space="preserve"> to </w:t>
+                      </w:r>
+                      <w:proofErr w:type="spellStart"/>
+                      <w:r>
+                        <w:rPr>
+                          <w:rFonts w:asciiTheme="minorHAnsi" w:hAnsiTheme="minorHAnsi" w:cstheme="minorHAnsi"/>
+                          <w:sz w:val="20"/>
+                          <w:szCs w:val="20"/>
+                        </w:rPr>
+                        <w:t>joinedColumnsAndValues</w:t>
+                      </w:r>
+                      <w:proofErr w:type="spellEnd"/>
+                    </w:p>
+                    <w:p>
+                      <w:pPr>
+                        <w:spacing w:line="240" w:lineRule="auto"/>
+                        <w:jc w:val="left"/>
+                        <w:rPr>
+                          <w:rFonts w:asciiTheme="minorHAnsi" w:hAnsiTheme="minorHAnsi" w:cstheme="minorHAnsi"/>
+                          <w:sz w:val="20"/>
+                          <w:szCs w:val="20"/>
+                        </w:rPr>
+                      </w:pPr>
+                      <w:r>
+                        <w:rPr>
+                          <w:rFonts w:asciiTheme="minorHAnsi" w:hAnsiTheme="minorHAnsi" w:cstheme="minorHAnsi"/>
+                          <w:sz w:val="20"/>
+                          <w:szCs w:val="20"/>
+                        </w:rPr>
+                        <w:t xml:space="preserve">            </w:t>
+                      </w:r>
+                      <w:proofErr w:type="spellStart"/>
+                      <w:r>
+                        <w:rPr>
+                          <w:rFonts w:asciiTheme="minorHAnsi" w:hAnsiTheme="minorHAnsi" w:cstheme="minorHAnsi"/>
+                          <w:sz w:val="20"/>
+                          <w:szCs w:val="20"/>
+                        </w:rPr>
+                        <w:t>add</w:t>
+                      </w:r>
+                      <w:proofErr w:type="spellEnd"/>
+                      <w:r>
+                        <w:rPr>
+                          <w:rFonts w:asciiTheme="minorHAnsi" w:hAnsiTheme="minorHAnsi" w:cstheme="minorHAnsi"/>
+                          <w:sz w:val="20"/>
+                          <w:szCs w:val="20"/>
+                        </w:rPr>
+                        <w:t xml:space="preserve"> a new </w:t>
+                      </w:r>
+                      <w:proofErr w:type="spellStart"/>
+                      <w:r>
+                        <w:rPr>
+                          <w:rFonts w:asciiTheme="minorHAnsi" w:hAnsiTheme="minorHAnsi" w:cstheme="minorHAnsi"/>
+                          <w:sz w:val="20"/>
+                          <w:szCs w:val="20"/>
+                        </w:rPr>
+                        <w:t>entry</w:t>
+                      </w:r>
+                      <w:proofErr w:type="spellEnd"/>
+                      <w:r>
+                        <w:rPr>
+                          <w:rFonts w:asciiTheme="minorHAnsi" w:hAnsiTheme="minorHAnsi" w:cstheme="minorHAnsi"/>
+                          <w:sz w:val="20"/>
+                          <w:szCs w:val="20"/>
+                        </w:rPr>
+                        <w:t xml:space="preserve"> </w:t>
+                      </w:r>
+                      <w:proofErr w:type="spellStart"/>
+                      <w:r>
+                        <w:rPr>
+                          <w:rFonts w:asciiTheme="minorHAnsi" w:hAnsiTheme="minorHAnsi" w:cstheme="minorHAnsi"/>
+                          <w:sz w:val="20"/>
+                          <w:szCs w:val="20"/>
+                        </w:rPr>
+                        <w:t>with</w:t>
+                      </w:r>
+                      <w:proofErr w:type="spellEnd"/>
+                      <w:r>
+                        <w:rPr>
+                          <w:rFonts w:asciiTheme="minorHAnsi" w:hAnsiTheme="minorHAnsi" w:cstheme="minorHAnsi"/>
+                          <w:sz w:val="20"/>
+                          <w:szCs w:val="20"/>
+                        </w:rPr>
+                        <w:t xml:space="preserve"> </w:t>
+                      </w:r>
+                      <w:proofErr w:type="spellStart"/>
+                      <w:r>
+                        <w:rPr>
+                          <w:rFonts w:asciiTheme="minorHAnsi" w:hAnsiTheme="minorHAnsi" w:cstheme="minorHAnsi"/>
+                          <w:sz w:val="20"/>
+                          <w:szCs w:val="20"/>
+                        </w:rPr>
+                        <w:t>joinedColumnsAndValues</w:t>
+                      </w:r>
+                      <w:proofErr w:type="spellEnd"/>
+                      <w:r>
+                        <w:rPr>
+                          <w:rFonts w:asciiTheme="minorHAnsi" w:hAnsiTheme="minorHAnsi" w:cstheme="minorHAnsi"/>
+                          <w:sz w:val="20"/>
+                          <w:szCs w:val="20"/>
+                        </w:rPr>
+                        <w:t xml:space="preserve"> to </w:t>
+                      </w:r>
+                      <w:proofErr w:type="spellStart"/>
+                      <w:r>
+                        <w:rPr>
+                          <w:rFonts w:asciiTheme="minorHAnsi" w:hAnsiTheme="minorHAnsi" w:cstheme="minorHAnsi"/>
+                          <w:sz w:val="20"/>
+                          <w:szCs w:val="20"/>
+                        </w:rPr>
+                        <w:t>joinedEntries</w:t>
+                      </w:r>
+                      <w:proofErr w:type="spellEnd"/>
                     </w:p>
                     <w:p>
                       <w:pPr>
@@ -24177,22 +25191,6 @@
                         <w:t>joinedEntries</w:t>
                       </w:r>
                       <w:proofErr w:type="spellEnd"/>
-                      <w:r>
-                        <w:rPr>
-                          <w:rFonts w:asciiTheme="minorHAnsi" w:hAnsiTheme="minorHAnsi" w:cstheme="minorHAnsi"/>
-                          <w:sz w:val="20"/>
-                          <w:szCs w:val="20"/>
-                        </w:rPr>
-                        <w:t>;</w:t>
-                      </w:r>
-                      <w:r>
-                        <w:rPr>
-                          <w:rFonts w:asciiTheme="minorHAnsi" w:hAnsiTheme="minorHAnsi" w:cstheme="minorHAnsi"/>
-                          <w:sz w:val="20"/>
-                          <w:szCs w:val="20"/>
-                        </w:rPr>
-                        <w:t xml:space="preserve"> </w:t>
-                      </w:r>
                     </w:p>
                   </w:txbxContent>
                 </v:textbox>
@@ -24278,31 +25276,29 @@
         <w:ind w:firstLine="576"/>
       </w:pPr>
       <w:r>
-        <w:t xml:space="preserve">Metóda sa realizuje tak, že sa pre pravú tabuľku (t2) vytvorí </w:t>
+        <w:t xml:space="preserve">Každý záznam v </w:t>
+      </w:r>
+      <w:r>
+        <w:t>pravej</w:t>
+      </w:r>
+      <w:r>
+        <w:t xml:space="preserve"> tabuľke sa pridá do </w:t>
       </w:r>
       <w:proofErr w:type="spellStart"/>
       <w:r>
-        <w:t>hashovacia</w:t>
+        <w:t>hašovacej</w:t>
       </w:r>
       <w:proofErr w:type="spellEnd"/>
       <w:r>
-        <w:t xml:space="preserve"> tabuľka, kde každý záznam v </w:t>
+        <w:t xml:space="preserve"> tabuľky s použitím hodnoty </w:t>
       </w:r>
       <w:proofErr w:type="spellStart"/>
       <w:r>
-        <w:t>hashovej</w:t>
+        <w:t>join</w:t>
       </w:r>
       <w:proofErr w:type="spellEnd"/>
       <w:r>
-        <w:t xml:space="preserve"> tabuľke je zoznamom záznamov z t2, ktoré majú rovnakú hodnotu </w:t>
-      </w:r>
-      <w:proofErr w:type="spellStart"/>
-      <w:r>
-        <w:t>join</w:t>
-      </w:r>
-      <w:proofErr w:type="spellEnd"/>
-      <w:r>
-        <w:t xml:space="preserve"> stĺpca. </w:t>
+        <w:t xml:space="preserve"> stĺpca daného záznamu ako kľúča. </w:t>
       </w:r>
     </w:p>
     <w:p>
@@ -24351,7 +25347,16 @@
       </w:r>
       <w:proofErr w:type="spellEnd"/>
       <w:r>
-        <w:t>, ktorý obsahuje stĺpce a hodnoty z t1, ako aj nulové hodnoty stĺpcov z t2, a pridá ho do zoznamu spojených záznamov. Nakoniec metóda vráti zoznam spojených záznamov.</w:t>
+        <w:t xml:space="preserve">, ktorý obsahuje stĺpce a hodnoty z t1, ako aj nulové hodnoty stĺpcov z t2, a pridá ho do zoznamu spojených záznamov. </w:t>
+      </w:r>
+    </w:p>
+    <w:p>
+      <w:pPr>
+        <w:spacing w:line="360" w:lineRule="auto"/>
+        <w:ind w:firstLine="576"/>
+      </w:pPr>
+      <w:r>
+        <w:t>Nakoniec metóda vráti zoznam spojených záznamov.</w:t>
       </w:r>
     </w:p>
     <w:p>
@@ -30936,6 +31941,7 @@
   <w:style w:type="character" w:default="1" w:styleId="Predvolenpsmoodseku">
     <w:name w:val="Default Paragraph Font"/>
     <w:uiPriority w:val="1"/>
+    <w:semiHidden/>
     <w:unhideWhenUsed/>
   </w:style>
   <w:style w:type="table" w:default="1" w:styleId="Normlnatabuka">
@@ -36111,6 +37117,7 @@
     <w:rsid w:val="00FB5D30"/>
     <w:rsid w:val="00FC3ACE"/>
     <w:rsid w:val="00FC6E0C"/>
+    <w:rsid w:val="00FD59E3"/>
     <w:rsid w:val="00FD6568"/>
     <w:rsid w:val="00FE0E8C"/>
   </w:rsids>

</xml_diff>